<commit_message>
Abstract , CCS and Keywords covered
</commit_message>
<xml_diff>
--- a/paper/Collective Work Across Cross Functional Agile.docx
+++ b/paper/Collective Work Across Cross Functional Agile.docx
@@ -15,53 +15,54 @@
           <w:bCs/>
           <w14:ligatures w14:val="standard"/>
         </w:rPr>
-        <w:t>Colle</w:t>
-      </w:r>
-      <w:r>
+        <w:t>Collective Work Across Cross Functional Agile</w:t>
+      </w:r>
+    </w:p>
+    <w:p>
+      <w:pPr>
+        <w:pStyle w:val="Titledocument"/>
         <w:rPr>
           <w:bCs/>
           <w14:ligatures w14:val="standard"/>
         </w:rPr>
-        <w:t xml:space="preserve">ctive </w:t>
-      </w:r>
+      </w:pPr>
       <w:r>
         <w:rPr>
           <w:bCs/>
           <w14:ligatures w14:val="standard"/>
         </w:rPr>
-        <w:t>Work Across Cross Functional Agile</w:t>
-      </w:r>
-    </w:p>
-    <w:p>
-      <w:pPr>
-        <w:pStyle w:val="Titledocument"/>
-        <w:rPr>
-          <w:bCs/>
-          <w14:ligatures w14:val="standard"/>
-        </w:rPr>
-      </w:pPr>
-      <w:r>
-        <w:rPr>
-          <w:bCs/>
-          <w14:ligatures w14:val="standard"/>
-        </w:rPr>
         <w:t>Teams</w:t>
       </w:r>
     </w:p>
     <w:p>
       <w:pPr>
         <w:pStyle w:val="Authors"/>
-        <w:rPr>
-          <w:rStyle w:val="FirstName"/>
-          <w14:ligatures w14:val="standard"/>
-        </w:rPr>
-      </w:pPr>
-      <w:r>
-        <w:rPr>
-          <w:rStyle w:val="FirstName"/>
-          <w14:ligatures w14:val="standard"/>
-        </w:rPr>
-        <w:t xml:space="preserve">    </w:t>
+        <w:spacing w:before="0" w:after="0"/>
+        <w:rPr>
+          <w:rStyle w:val="FirstName"/>
+          <w14:ligatures w14:val="standard"/>
+        </w:rPr>
+      </w:pPr>
+      <w:r>
+        <w:rPr>
+          <w:rStyle w:val="FirstName"/>
+          <w14:ligatures w14:val="standard"/>
+        </w:rPr>
+        <w:t xml:space="preserve">   </w:t>
+      </w:r>
+      <w:r>
+        <w:rPr>
+          <w:rStyle w:val="FirstName"/>
+          <w14:ligatures w14:val="standard"/>
+        </w:rPr>
+        <w:t xml:space="preserve">  </w:t>
+      </w:r>
+      <w:r>
+        <w:rPr>
+          <w:rStyle w:val="FirstName"/>
+          <w14:ligatures w14:val="standard"/>
+        </w:rPr>
+        <w:t xml:space="preserve"> </w:t>
       </w:r>
       <w:r>
         <w:rPr>
@@ -131,19 +132,135 @@
     <w:p>
       <w:pPr>
         <w:pStyle w:val="Authors"/>
-        <w:rPr>
-          <w:rStyle w:val="FirstName"/>
-          <w14:ligatures w14:val="standard"/>
-        </w:rPr>
-      </w:pPr>
-      <w:r>
-        <w:rPr>
-          <w:rStyle w:val="FirstName"/>
-          <w14:ligatures w14:val="standard"/>
-        </w:rPr>
-        <w:t xml:space="preserve">  </w:t>
-      </w:r>
-      <w:hyperlink r:id="rId4" w:history="1">
+        <w:spacing w:before="0" w:after="0"/>
+        <w:rPr>
+          <w:rStyle w:val="OrgDiv"/>
+          <w:color w:val="auto"/>
+          <w:sz w:val="20"/>
+        </w:rPr>
+      </w:pPr>
+      <w:r>
+        <w:rPr>
+          <w:rStyle w:val="OrgDiv"/>
+          <w:color w:val="auto"/>
+          <w:sz w:val="20"/>
+        </w:rPr>
+        <w:t xml:space="preserve">Computer Software Engineering                                          </w:t>
+      </w:r>
+      <w:r>
+        <w:rPr>
+          <w:rStyle w:val="OrgDiv"/>
+          <w:color w:val="auto"/>
+          <w:sz w:val="20"/>
+        </w:rPr>
+        <w:t xml:space="preserve">                            </w:t>
+      </w:r>
+      <w:r>
+        <w:rPr>
+          <w:rStyle w:val="OrgDiv"/>
+          <w:color w:val="auto"/>
+          <w:sz w:val="20"/>
+        </w:rPr>
+        <w:t xml:space="preserve">          </w:t>
+      </w:r>
+      <w:r>
+        <w:rPr>
+          <w:rStyle w:val="OrgDiv"/>
+          <w:color w:val="auto"/>
+          <w:sz w:val="20"/>
+        </w:rPr>
+        <w:t>Computer Software Engineering</w:t>
+      </w:r>
+    </w:p>
+    <w:p>
+      <w:pPr>
+        <w:pStyle w:val="Authors"/>
+        <w:spacing w:before="0" w:after="0"/>
+        <w:rPr>
+          <w14:ligatures w14:val="standard"/>
+        </w:rPr>
+      </w:pPr>
+      <w:r>
+        <w:rPr>
+          <w:rStyle w:val="FirstName"/>
+          <w14:ligatures w14:val="standard"/>
+        </w:rPr>
+        <w:t>Arizona State University</w:t>
+      </w:r>
+      <w:r>
+        <w:rPr>
+          <w:rStyle w:val="FirstName"/>
+          <w14:ligatures w14:val="standard"/>
+        </w:rPr>
+        <w:tab/>
+      </w:r>
+      <w:r>
+        <w:rPr>
+          <w:rStyle w:val="FirstName"/>
+          <w14:ligatures w14:val="standard"/>
+        </w:rPr>
+        <w:tab/>
+      </w:r>
+      <w:r>
+        <w:rPr>
+          <w:rStyle w:val="FirstName"/>
+          <w14:ligatures w14:val="standard"/>
+        </w:rPr>
+        <w:tab/>
+      </w:r>
+      <w:r>
+        <w:rPr>
+          <w:rStyle w:val="FirstName"/>
+          <w14:ligatures w14:val="standard"/>
+        </w:rPr>
+        <w:tab/>
+      </w:r>
+      <w:r>
+        <w:rPr>
+          <w:rStyle w:val="FirstName"/>
+          <w14:ligatures w14:val="standard"/>
+        </w:rPr>
+        <w:tab/>
+      </w:r>
+      <w:r>
+        <w:rPr>
+          <w:rStyle w:val="FirstName"/>
+          <w14:ligatures w14:val="standard"/>
+        </w:rPr>
+        <w:tab/>
+        <w:t xml:space="preserve">      </w:t>
+      </w:r>
+      <w:r>
+        <w:rPr>
+          <w:rStyle w:val="FirstName"/>
+          <w14:ligatures w14:val="standard"/>
+        </w:rPr>
+        <w:t>Arizona State University</w:t>
+      </w:r>
+    </w:p>
+    <w:p>
+      <w:pPr>
+        <w:autoSpaceDE w:val="0"/>
+        <w:autoSpaceDN w:val="0"/>
+        <w:adjustRightInd w:val="0"/>
+        <w:spacing w:after="0" w:line="240" w:lineRule="auto"/>
+        <w:rPr>
+          <w:rFonts w:ascii="LinLibertineTB" w:hAnsi="LinLibertineTB" w:cs="LinLibertineTB"/>
+          <w:sz w:val="24"/>
+          <w:szCs w:val="24"/>
+        </w:rPr>
+        <w:sectPr>
+          <w:type w:val="continuous"/>
+          <w:pgSz w:w="12240" w:h="15840"/>
+          <w:pgMar w:top="1440" w:right="1440" w:bottom="1440" w:left="1440" w:header="720" w:footer="720" w:gutter="0"/>
+          <w:cols w:space="720"/>
+          <w:docGrid w:linePitch="360"/>
+        </w:sectPr>
+      </w:pPr>
+      <w:r>
+        <w:t xml:space="preserve">   </w:t>
+      </w:r>
+      <w:hyperlink r:id="rId7" w:history="1">
         <w:r>
           <w:rPr>
             <w:rStyle w:val="Hyperlink"/>
@@ -154,55 +271,69 @@
       </w:hyperlink>
       <w:r>
         <w:rPr>
-          <w:rStyle w:val="FirstName"/>
-          <w14:ligatures w14:val="standard"/>
-        </w:rPr>
-        <w:tab/>
-      </w:r>
-      <w:r>
-        <w:rPr>
-          <w:rStyle w:val="FirstName"/>
-          <w14:ligatures w14:val="standard"/>
-        </w:rPr>
-        <w:tab/>
-      </w:r>
-      <w:r>
-        <w:rPr>
-          <w:rStyle w:val="FirstName"/>
-          <w14:ligatures w14:val="standard"/>
-        </w:rPr>
-        <w:tab/>
-      </w:r>
-      <w:r>
-        <w:rPr>
-          <w:rStyle w:val="FirstName"/>
-          <w14:ligatures w14:val="standard"/>
-        </w:rPr>
-        <w:tab/>
-      </w:r>
-      <w:r>
-        <w:rPr>
-          <w:rStyle w:val="FirstName"/>
-          <w14:ligatures w14:val="standard"/>
-        </w:rPr>
-        <w:tab/>
-      </w:r>
-      <w:r>
-        <w:rPr>
-          <w:rStyle w:val="FirstName"/>
-          <w14:ligatures w14:val="standard"/>
-        </w:rPr>
-        <w:tab/>
-      </w:r>
-      <w:r>
-        <w:rPr>
-          <w:rStyle w:val="FirstName"/>
-          <w14:ligatures w14:val="standard"/>
-        </w:rPr>
-        <w:tab/>
-        <w:t xml:space="preserve">           </w:t>
-      </w:r>
-      <w:hyperlink r:id="rId5" w:history="1">
+          <w:rFonts w:ascii="LinLibertineTB" w:hAnsi="LinLibertineTB" w:cs="LinLibertineTB"/>
+          <w:sz w:val="24"/>
+          <w:szCs w:val="24"/>
+        </w:rPr>
+        <w:tab/>
+      </w:r>
+      <w:r>
+        <w:rPr>
+          <w:rFonts w:ascii="LinLibertineTB" w:hAnsi="LinLibertineTB" w:cs="LinLibertineTB"/>
+          <w:sz w:val="24"/>
+          <w:szCs w:val="24"/>
+        </w:rPr>
+        <w:tab/>
+      </w:r>
+      <w:r>
+        <w:rPr>
+          <w:rFonts w:ascii="LinLibertineTB" w:hAnsi="LinLibertineTB" w:cs="LinLibertineTB"/>
+          <w:sz w:val="24"/>
+          <w:szCs w:val="24"/>
+        </w:rPr>
+        <w:tab/>
+      </w:r>
+      <w:r>
+        <w:rPr>
+          <w:rFonts w:ascii="LinLibertineTB" w:hAnsi="LinLibertineTB" w:cs="LinLibertineTB"/>
+          <w:sz w:val="24"/>
+          <w:szCs w:val="24"/>
+        </w:rPr>
+        <w:tab/>
+      </w:r>
+      <w:r>
+        <w:rPr>
+          <w:rFonts w:ascii="LinLibertineTB" w:hAnsi="LinLibertineTB" w:cs="LinLibertineTB"/>
+          <w:sz w:val="24"/>
+          <w:szCs w:val="24"/>
+        </w:rPr>
+        <w:tab/>
+      </w:r>
+      <w:r>
+        <w:rPr>
+          <w:rFonts w:ascii="LinLibertineTB" w:hAnsi="LinLibertineTB" w:cs="LinLibertineTB"/>
+          <w:sz w:val="24"/>
+          <w:szCs w:val="24"/>
+        </w:rPr>
+        <w:tab/>
+      </w:r>
+      <w:r>
+        <w:rPr>
+          <w:rFonts w:ascii="LinLibertineTB" w:hAnsi="LinLibertineTB" w:cs="LinLibertineTB"/>
+          <w:sz w:val="24"/>
+          <w:szCs w:val="24"/>
+        </w:rPr>
+        <w:tab/>
+      </w:r>
+      <w:r>
+        <w:rPr>
+          <w:rFonts w:ascii="LinLibertineTB" w:hAnsi="LinLibertineTB" w:cs="LinLibertineTB"/>
+          <w:sz w:val="24"/>
+          <w:szCs w:val="24"/>
+        </w:rPr>
+        <w:tab/>
+      </w:r>
+      <w:hyperlink r:id="rId8" w:history="1">
         <w:r>
           <w:rPr>
             <w:rStyle w:val="Hyperlink"/>
@@ -211,330 +342,501 @@
           <w:t>mbatra3@asu.edu</w:t>
         </w:r>
       </w:hyperlink>
-      <w:r>
-        <w:rPr>
-          <w:rStyle w:val="FirstName"/>
-          <w14:ligatures w14:val="standard"/>
-        </w:rPr>
-        <w:tab/>
-      </w:r>
-    </w:p>
-    <w:p>
-      <w:pPr>
-        <w:pStyle w:val="Authors"/>
-        <w:rPr>
-          <w:rStyle w:val="FirstName"/>
-          <w14:ligatures w14:val="standard"/>
-        </w:rPr>
-      </w:pPr>
-      <w:r>
-        <w:rPr>
-          <w:rStyle w:val="FirstName"/>
-          <w14:ligatures w14:val="standard"/>
-        </w:rPr>
-        <w:t>Arizona State University</w:t>
-      </w:r>
-      <w:r>
-        <w:rPr>
-          <w:rStyle w:val="FirstName"/>
-          <w14:ligatures w14:val="standard"/>
-        </w:rPr>
-        <w:tab/>
-      </w:r>
-      <w:r>
-        <w:rPr>
-          <w:rStyle w:val="FirstName"/>
-          <w14:ligatures w14:val="standard"/>
-        </w:rPr>
-        <w:tab/>
-      </w:r>
-      <w:r>
-        <w:rPr>
-          <w:rStyle w:val="FirstName"/>
-          <w14:ligatures w14:val="standard"/>
-        </w:rPr>
-        <w:tab/>
-      </w:r>
-      <w:r>
-        <w:rPr>
-          <w:rStyle w:val="FirstName"/>
-          <w14:ligatures w14:val="standard"/>
-        </w:rPr>
-        <w:tab/>
-      </w:r>
-      <w:r>
-        <w:rPr>
-          <w:rStyle w:val="FirstName"/>
-          <w14:ligatures w14:val="standard"/>
-        </w:rPr>
-        <w:tab/>
-      </w:r>
-      <w:r>
-        <w:rPr>
-          <w:rStyle w:val="FirstName"/>
-          <w14:ligatures w14:val="standard"/>
-        </w:rPr>
-        <w:tab/>
-        <w:t xml:space="preserve">      </w:t>
-      </w:r>
-      <w:r>
-        <w:rPr>
-          <w:rStyle w:val="FirstName"/>
-          <w14:ligatures w14:val="standard"/>
-        </w:rPr>
-        <w:t>Arizona State University</w:t>
-      </w:r>
-      <w:bookmarkStart w:id="0" w:name="_GoBack"/>
-      <w:bookmarkEnd w:id="0"/>
-    </w:p>
-    <w:p>
-      <w:pPr>
-        <w:autoSpaceDE w:val="0"/>
-        <w:autoSpaceDN w:val="0"/>
-        <w:adjustRightInd w:val="0"/>
-        <w:spacing w:after="0" w:line="240" w:lineRule="auto"/>
-        <w:rPr>
-          <w:rFonts w:ascii="LinLibertineTB" w:hAnsi="LinLibertineTB" w:cs="LinLibertineTB"/>
-          <w:sz w:val="24"/>
-          <w:szCs w:val="24"/>
-        </w:rPr>
-      </w:pPr>
-      <w:r>
-        <w:rPr>
-          <w:rFonts w:ascii="LinLibertineTB" w:hAnsi="LinLibertineTB" w:cs="LinLibertineTB"/>
-          <w:sz w:val="24"/>
-          <w:szCs w:val="24"/>
+    </w:p>
+    <w:p>
+      <w:pPr>
+        <w:pStyle w:val="AbsHead"/>
+        <w:rPr>
+          <w14:ligatures w14:val="standard"/>
+        </w:rPr>
+      </w:pPr>
+      <w:r>
+        <w:rPr>
+          <w14:ligatures w14:val="standard"/>
         </w:rPr>
         <w:t>Abstract</w:t>
       </w:r>
     </w:p>
     <w:p>
       <w:pPr>
-        <w:autoSpaceDE w:val="0"/>
-        <w:autoSpaceDN w:val="0"/>
-        <w:adjustRightInd w:val="0"/>
-        <w:spacing w:after="0" w:line="240" w:lineRule="auto"/>
+        <w:pStyle w:val="Abstract"/>
+        <w:rPr>
+          <w:rFonts w:eastAsia="Verdana"/>
+          <w14:ligatures w14:val="standard"/>
+        </w:rPr>
+      </w:pPr>
+      <w:r>
+        <w:rPr>
+          <w:rFonts w:eastAsia="Verdana"/>
+          <w14:ligatures w14:val="standard"/>
+        </w:rPr>
+        <w:t>’The Agile way’ of working has taken over as many organization’s</w:t>
+      </w:r>
+      <w:r>
+        <w:rPr>
+          <w:rFonts w:eastAsia="Verdana"/>
+          <w14:ligatures w14:val="standard"/>
+        </w:rPr>
+        <w:t xml:space="preserve"> </w:t>
+      </w:r>
+      <w:r>
+        <w:rPr>
+          <w:rFonts w:eastAsia="Verdana"/>
+          <w14:ligatures w14:val="standard"/>
+        </w:rPr>
+        <w:t>number one way to build products. Although Agile</w:t>
+      </w:r>
+      <w:r>
+        <w:rPr>
+          <w:rFonts w:eastAsia="Verdana"/>
+          <w14:ligatures w14:val="standard"/>
+        </w:rPr>
+        <w:t xml:space="preserve"> </w:t>
+      </w:r>
+      <w:r>
+        <w:rPr>
+          <w:rFonts w:eastAsia="Verdana"/>
+          <w14:ligatures w14:val="standard"/>
+        </w:rPr>
+        <w:t>practices have seen a great success, it can still be difficult to</w:t>
+      </w:r>
+      <w:r>
+        <w:rPr>
+          <w:rFonts w:eastAsia="Verdana"/>
+          <w14:ligatures w14:val="standard"/>
+        </w:rPr>
+        <w:t xml:space="preserve"> </w:t>
+      </w:r>
+      <w:r>
+        <w:rPr>
+          <w:rFonts w:eastAsia="Verdana"/>
+          <w14:ligatures w14:val="standard"/>
+        </w:rPr>
+        <w:t>get multiple cross-functional Agile teams to work together.</w:t>
+      </w:r>
+      <w:r>
+        <w:rPr>
+          <w:rFonts w:eastAsia="Verdana"/>
+          <w14:ligatures w14:val="standard"/>
+        </w:rPr>
+        <w:t xml:space="preserve"> </w:t>
+      </w:r>
+      <w:r>
+        <w:rPr>
+          <w:rFonts w:eastAsia="Verdana"/>
+          <w14:ligatures w14:val="standard"/>
+        </w:rPr>
+        <w:t>Thankfully, there are many strategies to successfully navigate</w:t>
+      </w:r>
+      <w:r>
+        <w:rPr>
+          <w:rFonts w:eastAsia="Verdana"/>
+          <w14:ligatures w14:val="standard"/>
+        </w:rPr>
+        <w:t xml:space="preserve"> </w:t>
+      </w:r>
+      <w:r>
+        <w:rPr>
+          <w:rFonts w:eastAsia="Verdana"/>
+          <w14:ligatures w14:val="standard"/>
+        </w:rPr>
+        <w:t>through this network of interlinked Agile teams.</w:t>
+      </w:r>
+      <w:r>
+        <w:rPr>
+          <w:rFonts w:eastAsia="Verdana"/>
+          <w14:ligatures w14:val="standard"/>
+        </w:rPr>
+        <w:t xml:space="preserve"> </w:t>
+      </w:r>
+      <w:r>
+        <w:rPr>
+          <w:rFonts w:eastAsia="Verdana"/>
+          <w14:ligatures w14:val="standard"/>
+        </w:rPr>
+        <w:t>Communication,</w:t>
+      </w:r>
+      <w:r>
+        <w:rPr>
+          <w:rFonts w:eastAsia="Verdana"/>
+          <w14:ligatures w14:val="standard"/>
+        </w:rPr>
+        <w:t xml:space="preserve"> </w:t>
+      </w:r>
+      <w:r>
+        <w:rPr>
+          <w:rFonts w:eastAsia="Verdana"/>
+          <w14:ligatures w14:val="standard"/>
+        </w:rPr>
+        <w:t>negotiation, challenging assumptions, having a</w:t>
+      </w:r>
+      <w:r>
+        <w:rPr>
+          <w:rFonts w:eastAsia="Verdana"/>
+          <w14:ligatures w14:val="standard"/>
+        </w:rPr>
+        <w:t xml:space="preserve"> </w:t>
+      </w:r>
+      <w:r>
+        <w:rPr>
+          <w:rFonts w:eastAsia="Verdana"/>
+          <w14:ligatures w14:val="standard"/>
+        </w:rPr>
+        <w:t>willingness to change, learning from others, team structuring,</w:t>
+      </w:r>
+      <w:r>
+        <w:rPr>
+          <w:rFonts w:eastAsia="Verdana"/>
+          <w14:ligatures w14:val="standard"/>
+        </w:rPr>
+        <w:t xml:space="preserve"> </w:t>
+      </w:r>
+      <w:r>
+        <w:rPr>
+          <w:rFonts w:eastAsia="Verdana"/>
+          <w14:ligatures w14:val="standard"/>
+        </w:rPr>
+        <w:t>tooling, and having clear designs are all important for</w:t>
+      </w:r>
+      <w:r>
+        <w:rPr>
+          <w:rFonts w:eastAsia="Verdana"/>
+          <w14:ligatures w14:val="standard"/>
+        </w:rPr>
+        <w:t xml:space="preserve"> </w:t>
+      </w:r>
+      <w:r>
+        <w:rPr>
+          <w:rFonts w:eastAsia="Verdana"/>
+          <w14:ligatures w14:val="standard"/>
+        </w:rPr>
+        <w:t>the success of many Agile teams.</w:t>
+      </w:r>
+    </w:p>
+    <w:p>
+      <w:pPr>
+        <w:pStyle w:val="Abstract"/>
+        <w:rPr>
+          <w:rFonts w:ascii="LinLibertineTBI" w:hAnsi="LinLibertineTBI" w:cs="LinLibertineTBI"/>
+          <w:sz w:val="20"/>
+          <w:szCs w:val="20"/>
+        </w:rPr>
+      </w:pPr>
+      <w:r>
+        <w:rPr>
+          <w:rFonts w:cs="Linux Libertine"/>
+          <w:b/>
+          <w:sz w:val="22"/>
+          <w:lang w:eastAsia="it-IT"/>
+          <w14:ligatures w14:val="standard"/>
+        </w:rPr>
+        <w:t>CCS Concepts</w:t>
+      </w:r>
+      <w:r>
+        <w:rPr>
+          <w:rFonts w:ascii="LinLibertineTBI" w:hAnsi="LinLibertineTBI" w:cs="LinLibertineTBI"/>
+          <w:sz w:val="20"/>
+          <w:szCs w:val="20"/>
+        </w:rPr>
+        <w:t xml:space="preserve"> </w:t>
+      </w:r>
+    </w:p>
+    <w:p>
+      <w:pPr>
+        <w:pStyle w:val="Abstract"/>
+        <w:rPr>
+          <w14:ligatures w14:val="standard"/>
+        </w:rPr>
+      </w:pPr>
+      <w:r>
+        <w:rPr>
+          <w14:ligatures w14:val="standard"/>
+        </w:rPr>
+        <w:t>• Agile Process; • Team Success;</w:t>
+      </w:r>
+      <w:r>
+        <w:rPr>
+          <w14:ligatures w14:val="standard"/>
+        </w:rPr>
+        <w:t xml:space="preserve"> </w:t>
+      </w:r>
+      <w:r>
+        <w:rPr>
+          <w14:ligatures w14:val="standard"/>
+        </w:rPr>
+        <w:t>•</w:t>
+      </w:r>
+      <w:r>
+        <w:rPr>
+          <w14:ligatures w14:val="standard"/>
+        </w:rPr>
+        <w:t xml:space="preserve"> Inter Communication</w:t>
+      </w:r>
+    </w:p>
+    <w:p>
+      <w:pPr>
+        <w:pStyle w:val="KeyWordHead"/>
+        <w:rPr>
+          <w:lang w:eastAsia="it-IT"/>
+          <w14:ligatures w14:val="standard"/>
+        </w:rPr>
+      </w:pPr>
+      <w:r>
+        <w:rPr>
+          <w:lang w:eastAsia="it-IT"/>
+          <w14:ligatures w14:val="standard"/>
+        </w:rPr>
+        <w:t>KEYWORDS</w:t>
+      </w:r>
+    </w:p>
+    <w:p>
+      <w:pPr>
+        <w:pStyle w:val="Abstract"/>
+        <w:spacing w:before="0" w:after="0"/>
+        <w:rPr>
+          <w:rFonts w:ascii="LinLibertineT" w:hAnsi="LinLibertineT" w:cs="LinLibertineT"/>
+          <w:spacing w:val="-4"/>
+          <w:position w:val="-2"/>
+          <w:sz w:val="20"/>
+          <w:szCs w:val="20"/>
+        </w:rPr>
+      </w:pPr>
+      <w:r>
+        <w:rPr>
+          <w:rFonts w:ascii="LinLibertineT" w:hAnsi="LinLibertineT" w:cs="LinLibertineT"/>
+          <w:spacing w:val="-4"/>
+          <w:position w:val="-2"/>
+          <w:sz w:val="20"/>
+          <w:szCs w:val="20"/>
+        </w:rPr>
+        <w:t>Agile</w:t>
+      </w:r>
+      <w:r>
+        <w:rPr>
+          <w:rFonts w:ascii="LinLibertineT" w:hAnsi="LinLibertineT" w:cs="LinLibertineT"/>
+          <w:spacing w:val="-4"/>
+          <w:position w:val="-2"/>
+          <w:sz w:val="20"/>
+          <w:szCs w:val="20"/>
+        </w:rPr>
+        <w:t xml:space="preserve"> </w:t>
+      </w:r>
+      <w:r>
+        <w:rPr>
+          <w:rFonts w:ascii="LinLibertineT" w:hAnsi="LinLibertineT" w:cs="LinLibertineT"/>
+          <w:spacing w:val="-4"/>
+          <w:position w:val="-2"/>
+          <w:sz w:val="20"/>
+          <w:szCs w:val="20"/>
+        </w:rPr>
+        <w:t>process,</w:t>
+      </w:r>
+      <w:r>
+        <w:rPr>
+          <w:rFonts w:ascii="LinLibertineT" w:hAnsi="LinLibertineT" w:cs="LinLibertineT"/>
+          <w:spacing w:val="-4"/>
+          <w:position w:val="-2"/>
+          <w:sz w:val="20"/>
+          <w:szCs w:val="20"/>
+        </w:rPr>
+        <w:t xml:space="preserve"> </w:t>
+      </w:r>
+      <w:r>
+        <w:rPr>
+          <w:rFonts w:ascii="LinLibertineT" w:hAnsi="LinLibertineT" w:cs="LinLibertineT"/>
+          <w:spacing w:val="-4"/>
+          <w:position w:val="-2"/>
+          <w:sz w:val="20"/>
+          <w:szCs w:val="20"/>
+        </w:rPr>
+        <w:t>team</w:t>
+      </w:r>
+      <w:r>
+        <w:rPr>
+          <w:rFonts w:ascii="LinLibertineT" w:hAnsi="LinLibertineT" w:cs="LinLibertineT"/>
+          <w:spacing w:val="-4"/>
+          <w:position w:val="-2"/>
+          <w:sz w:val="20"/>
+          <w:szCs w:val="20"/>
+        </w:rPr>
+        <w:t>-</w:t>
+      </w:r>
+      <w:r>
+        <w:rPr>
+          <w:rFonts w:ascii="LinLibertineT" w:hAnsi="LinLibertineT" w:cs="LinLibertineT"/>
+          <w:spacing w:val="-4"/>
+          <w:position w:val="-2"/>
+          <w:sz w:val="20"/>
+          <w:szCs w:val="20"/>
+        </w:rPr>
+        <w:t>collaboration, design, architecture,</w:t>
+      </w:r>
+    </w:p>
+    <w:p>
+      <w:pPr>
+        <w:pStyle w:val="Abstract"/>
+        <w:spacing w:before="0" w:after="0"/>
+        <w:rPr>
+          <w14:ligatures w14:val="standard"/>
+        </w:rPr>
+      </w:pPr>
+    </w:p>
+    <w:p>
+      <w:pPr>
+        <w:pStyle w:val="Abstract"/>
+        <w:spacing w:before="0" w:after="0"/>
+        <w:rPr>
+          <w:b/>
+          <w:bCs/>
+          <w14:ligatures w14:val="standard"/>
+        </w:rPr>
+      </w:pPr>
+      <w:r>
+        <w:rPr>
+          <w:b/>
+          <w:bCs/>
+          <w14:ligatures w14:val="standard"/>
+        </w:rPr>
+        <w:t>ACM Reference format:</w:t>
+      </w:r>
+    </w:p>
+    <w:p>
+      <w:pPr>
+        <w:pStyle w:val="Abstract"/>
+        <w:spacing w:before="0" w:after="0"/>
+        <w:rPr>
+          <w14:ligatures w14:val="standard"/>
+        </w:rPr>
+      </w:pPr>
+      <w:r>
+        <w:rPr>
+          <w14:ligatures w14:val="standard"/>
+        </w:rPr>
+        <w:t>Amit Pandey,</w:t>
+      </w:r>
+      <w:r>
+        <w:rPr>
+          <w14:ligatures w14:val="standard"/>
+        </w:rPr>
+        <w:t xml:space="preserve"> </w:t>
+      </w:r>
+      <w:r>
+        <w:rPr>
+          <w14:ligatures w14:val="standard"/>
+        </w:rPr>
+        <w:t>Mayank Batra</w:t>
+      </w:r>
+      <w:r>
+        <w:rPr>
+          <w14:ligatures w14:val="standard"/>
+        </w:rPr>
+        <w:t xml:space="preserve">. </w:t>
+      </w:r>
+      <w:r>
+        <w:rPr>
+          <w14:ligatures w14:val="standard"/>
+        </w:rPr>
+        <w:t>Collective Work Across Cross Functional Agile Teams</w:t>
+      </w:r>
+      <w:r>
+        <w:rPr>
+          <w14:ligatures w14:val="standard"/>
+        </w:rPr>
+        <w:t>.</w:t>
+      </w:r>
+      <w:r>
+        <w:rPr>
+          <w14:ligatures w14:val="standard"/>
+        </w:rPr>
+        <w:t xml:space="preserve"> </w:t>
+      </w:r>
+      <w:r>
+        <w:rPr>
+          <w14:ligatures w14:val="standard"/>
+        </w:rPr>
+        <w:t>pages</w:t>
+      </w:r>
+    </w:p>
+    <w:p>
+      <w:pPr>
+        <w:pStyle w:val="Abstract"/>
+        <w:spacing w:before="0" w:after="0"/>
         <w:rPr>
           <w:rFonts w:ascii="LinLibertineT" w:hAnsi="LinLibertineT" w:cs="LinLibertineT"/>
           <w:sz w:val="20"/>
           <w:szCs w:val="20"/>
         </w:rPr>
       </w:pPr>
-      <w:r>
-        <w:rPr>
-          <w:rFonts w:ascii="LinLibertineT" w:hAnsi="LinLibertineT" w:cs="LinLibertineT"/>
-          <w:sz w:val="20"/>
-          <w:szCs w:val="20"/>
-        </w:rPr>
-        <w:t>’The Agile way’ of working has taken over as many organization’s</w:t>
-      </w:r>
-    </w:p>
-    <w:p>
-      <w:pPr>
-        <w:autoSpaceDE w:val="0"/>
-        <w:autoSpaceDN w:val="0"/>
-        <w:adjustRightInd w:val="0"/>
-        <w:spacing w:after="0" w:line="240" w:lineRule="auto"/>
-        <w:rPr>
-          <w:rFonts w:ascii="LinLibertineT" w:hAnsi="LinLibertineT" w:cs="LinLibertineT"/>
-          <w:sz w:val="20"/>
-          <w:szCs w:val="20"/>
-        </w:rPr>
-      </w:pPr>
-      <w:r>
-        <w:rPr>
-          <w:rFonts w:ascii="LinLibertineT" w:hAnsi="LinLibertineT" w:cs="LinLibertineT"/>
-          <w:sz w:val="20"/>
-          <w:szCs w:val="20"/>
-        </w:rPr>
-        <w:t>number one way to build products. Although Agile</w:t>
-      </w:r>
-    </w:p>
-    <w:p>
-      <w:pPr>
-        <w:autoSpaceDE w:val="0"/>
-        <w:autoSpaceDN w:val="0"/>
-        <w:adjustRightInd w:val="0"/>
-        <w:spacing w:after="0" w:line="240" w:lineRule="auto"/>
-        <w:rPr>
-          <w:rFonts w:ascii="LinLibertineT" w:hAnsi="LinLibertineT" w:cs="LinLibertineT"/>
-          <w:sz w:val="20"/>
-          <w:szCs w:val="20"/>
-        </w:rPr>
-      </w:pPr>
-      <w:r>
-        <w:rPr>
-          <w:rFonts w:ascii="LinLibertineT" w:hAnsi="LinLibertineT" w:cs="LinLibertineT"/>
-          <w:sz w:val="20"/>
-          <w:szCs w:val="20"/>
-        </w:rPr>
-        <w:t>practices have seen a great success, it can still be difficult to</w:t>
-      </w:r>
-    </w:p>
-    <w:p>
-      <w:pPr>
-        <w:autoSpaceDE w:val="0"/>
-        <w:autoSpaceDN w:val="0"/>
-        <w:adjustRightInd w:val="0"/>
-        <w:spacing w:after="0" w:line="240" w:lineRule="auto"/>
-        <w:rPr>
-          <w:rFonts w:ascii="LinLibertineT" w:hAnsi="LinLibertineT" w:cs="LinLibertineT"/>
-          <w:sz w:val="20"/>
-          <w:szCs w:val="20"/>
-        </w:rPr>
-      </w:pPr>
-      <w:r>
-        <w:rPr>
-          <w:rFonts w:ascii="LinLibertineT" w:hAnsi="LinLibertineT" w:cs="LinLibertineT"/>
-          <w:sz w:val="20"/>
-          <w:szCs w:val="20"/>
-        </w:rPr>
-        <w:t>get multiple cross-functional Agile teams to work together.</w:t>
-      </w:r>
-    </w:p>
-    <w:p>
-      <w:pPr>
-        <w:autoSpaceDE w:val="0"/>
-        <w:autoSpaceDN w:val="0"/>
-        <w:adjustRightInd w:val="0"/>
-        <w:spacing w:after="0" w:line="240" w:lineRule="auto"/>
-        <w:rPr>
-          <w:rFonts w:ascii="LinLibertineT" w:hAnsi="LinLibertineT" w:cs="LinLibertineT"/>
-          <w:sz w:val="20"/>
-          <w:szCs w:val="20"/>
-        </w:rPr>
-      </w:pPr>
-      <w:r>
-        <w:rPr>
-          <w:rFonts w:ascii="LinLibertineT" w:hAnsi="LinLibertineT" w:cs="LinLibertineT"/>
-          <w:sz w:val="20"/>
-          <w:szCs w:val="20"/>
-        </w:rPr>
-        <w:t>Thankfully, there are many strategies to successfully navigate</w:t>
-      </w:r>
-    </w:p>
-    <w:p>
-      <w:pPr>
-        <w:autoSpaceDE w:val="0"/>
-        <w:autoSpaceDN w:val="0"/>
-        <w:adjustRightInd w:val="0"/>
-        <w:spacing w:after="0" w:line="240" w:lineRule="auto"/>
-        <w:rPr>
-          <w:rFonts w:ascii="LinLibertineT" w:hAnsi="LinLibertineT" w:cs="LinLibertineT"/>
-          <w:sz w:val="20"/>
-          <w:szCs w:val="20"/>
-        </w:rPr>
-      </w:pPr>
-      <w:r>
-        <w:rPr>
-          <w:rFonts w:ascii="LinLibertineT" w:hAnsi="LinLibertineT" w:cs="LinLibertineT"/>
-          <w:sz w:val="20"/>
-          <w:szCs w:val="20"/>
-        </w:rPr>
-        <w:t>through this network of interlinked Agile teams. Communication,</w:t>
-      </w:r>
-    </w:p>
-    <w:p>
-      <w:pPr>
-        <w:autoSpaceDE w:val="0"/>
-        <w:autoSpaceDN w:val="0"/>
-        <w:adjustRightInd w:val="0"/>
-        <w:spacing w:after="0" w:line="240" w:lineRule="auto"/>
-        <w:rPr>
-          <w:rFonts w:ascii="LinLibertineT" w:hAnsi="LinLibertineT" w:cs="LinLibertineT"/>
-          <w:sz w:val="20"/>
-          <w:szCs w:val="20"/>
-        </w:rPr>
-      </w:pPr>
-      <w:r>
-        <w:rPr>
-          <w:rFonts w:ascii="LinLibertineT" w:hAnsi="LinLibertineT" w:cs="LinLibertineT"/>
-          <w:sz w:val="20"/>
-          <w:szCs w:val="20"/>
-        </w:rPr>
-        <w:t>negotiation, challenging assumptions, having a</w:t>
-      </w:r>
-    </w:p>
-    <w:p>
-      <w:pPr>
-        <w:autoSpaceDE w:val="0"/>
-        <w:autoSpaceDN w:val="0"/>
-        <w:adjustRightInd w:val="0"/>
-        <w:spacing w:after="0" w:line="240" w:lineRule="auto"/>
-        <w:rPr>
-          <w:rFonts w:ascii="LinLibertineT" w:hAnsi="LinLibertineT" w:cs="LinLibertineT"/>
-          <w:sz w:val="20"/>
-          <w:szCs w:val="20"/>
-        </w:rPr>
-      </w:pPr>
-      <w:r>
-        <w:rPr>
-          <w:rFonts w:ascii="LinLibertineT" w:hAnsi="LinLibertineT" w:cs="LinLibertineT"/>
-          <w:sz w:val="20"/>
-          <w:szCs w:val="20"/>
-        </w:rPr>
-        <w:t>willingness to change, learning from others, team structuring,</w:t>
-      </w:r>
-    </w:p>
-    <w:p>
-      <w:pPr>
-        <w:autoSpaceDE w:val="0"/>
-        <w:autoSpaceDN w:val="0"/>
-        <w:adjustRightInd w:val="0"/>
-        <w:spacing w:after="0" w:line="240" w:lineRule="auto"/>
-        <w:rPr>
-          <w:rFonts w:ascii="LinLibertineT" w:hAnsi="LinLibertineT" w:cs="LinLibertineT"/>
-          <w:sz w:val="20"/>
-          <w:szCs w:val="20"/>
-        </w:rPr>
-      </w:pPr>
-      <w:r>
-        <w:rPr>
-          <w:rFonts w:ascii="LinLibertineT" w:hAnsi="LinLibertineT" w:cs="LinLibertineT"/>
-          <w:sz w:val="20"/>
-          <w:szCs w:val="20"/>
-        </w:rPr>
-        <w:t>tooling, and having clear designs are all important for</w:t>
-      </w:r>
-    </w:p>
-    <w:p>
-      <w:pPr>
-        <w:autoSpaceDE w:val="0"/>
-        <w:autoSpaceDN w:val="0"/>
-        <w:adjustRightInd w:val="0"/>
-        <w:spacing w:after="0" w:line="240" w:lineRule="auto"/>
-        <w:rPr>
-          <w:rStyle w:val="FirstName"/>
-          <w:rFonts w:ascii="LinLibertineT" w:hAnsi="LinLibertineT" w:cs="LinLibertineT"/>
-          <w:sz w:val="20"/>
-          <w:szCs w:val="20"/>
-        </w:rPr>
-      </w:pPr>
-      <w:r>
-        <w:rPr>
-          <w:rFonts w:ascii="LinLibertineT" w:hAnsi="LinLibertineT" w:cs="LinLibertineT"/>
-          <w:sz w:val="20"/>
-          <w:szCs w:val="20"/>
-        </w:rPr>
-        <w:t>the success of many Agile teams.</w:t>
-      </w:r>
-    </w:p>
-    <w:p>
-      <w:pPr>
-        <w:pStyle w:val="Authors"/>
-        <w:rPr>
-          <w:rStyle w:val="FirstName"/>
-        </w:rPr>
-      </w:pPr>
+      <w:hyperlink r:id="rId9" w:history="1">
+        <w:r>
+          <w:rPr>
+            <w:rStyle w:val="Hyperlink"/>
+          </w:rPr>
+          <w:t>https://doi.org/10.1145/nnnnnnn.nnnnnnn</w:t>
+        </w:r>
+      </w:hyperlink>
+      <w:bookmarkStart w:id="0" w:name="_GoBack"/>
+      <w:bookmarkEnd w:id="0"/>
     </w:p>
     <w:sectPr>
+      <w:type w:val="continuous"/>
       <w:pgSz w:w="12240" w:h="15840"/>
       <w:pgMar w:top="1440" w:right="1440" w:bottom="1440" w:left="1440" w:header="720" w:footer="720" w:gutter="0"/>
-      <w:cols w:space="720"/>
+      <w:cols w:num="2" w:space="720"/>
       <w:docGrid w:linePitch="360"/>
     </w:sectPr>
   </w:body>
 </w:document>
+</file>
+
+<file path=word/endnotes.xml><?xml version="1.0" encoding="utf-8"?>
+<w:endnotes xmlns:wpc="http://schemas.microsoft.com/office/word/2010/wordprocessingCanvas" xmlns:cx="http://schemas.microsoft.com/office/drawing/2014/chartex" xmlns:cx1="http://schemas.microsoft.com/office/drawing/2015/9/8/chartex" xmlns:cx2="http://schemas.microsoft.com/office/drawing/2015/10/21/chartex" xmlns:cx3="http://schemas.microsoft.com/office/drawing/2016/5/9/chartex" xmlns:cx4="http://schemas.microsoft.com/office/drawing/2016/5/10/chartex" xmlns:cx5="http://schemas.microsoft.com/office/drawing/2016/5/11/chartex" xmlns:cx6="http://schemas.microsoft.com/office/drawing/2016/5/12/chartex" xmlns:cx7="http://schemas.microsoft.com/office/drawing/2016/5/13/chartex" xmlns:cx8="http://schemas.microsoft.com/office/drawing/2016/5/14/chartex" xmlns:mc="http://schemas.openxmlformats.org/markup-compatibility/2006" xmlns:aink="http://schemas.microsoft.com/office/drawing/2016/ink" xmlns:am3d="http://schemas.microsoft.com/office/drawing/2017/model3d" xmlns:o="urn:schemas-microsoft-com:office:office" xmlns:r="http://schemas.openxmlformats.org/officeDocument/2006/relationships" xmlns:m="http://schemas.openxmlformats.org/officeDocument/2006/math" xmlns:v="urn:schemas-microsoft-com:vml" xmlns:wp14="http://schemas.microsoft.com/office/word/2010/wordprocessingDrawing" xmlns:wp="http://schemas.openxmlformats.org/drawingml/2006/wordprocessingDrawing" xmlns:w10="urn:schemas-microsoft-com:office:word" xmlns:w="http://schemas.openxmlformats.org/wordprocessingml/2006/main" xmlns:w14="http://schemas.microsoft.com/office/word/2010/wordml" xmlns:w15="http://schemas.microsoft.com/office/word/2012/wordml" xmlns:w16cid="http://schemas.microsoft.com/office/word/2016/wordml/cid" xmlns:w16se="http://schemas.microsoft.com/office/word/2015/wordml/symex" xmlns:wpg="http://schemas.microsoft.com/office/word/2010/wordprocessingGroup" xmlns:wpi="http://schemas.microsoft.com/office/word/2010/wordprocessingInk" xmlns:wne="http://schemas.microsoft.com/office/word/2006/wordml" xmlns:wps="http://schemas.microsoft.com/office/word/2010/wordprocessingShape" mc:Ignorable="w14 w15 w16se w16cid wp14">
+  <w:endnote w:type="separator" w:id="-1">
+    <w:p>
+      <w:pPr>
+        <w:spacing w:after="0" w:line="240" w:lineRule="auto"/>
+      </w:pPr>
+      <w:r>
+        <w:separator/>
+      </w:r>
+    </w:p>
+  </w:endnote>
+  <w:endnote w:type="continuationSeparator" w:id="0">
+    <w:p>
+      <w:pPr>
+        <w:spacing w:after="0" w:line="240" w:lineRule="auto"/>
+      </w:pPr>
+      <w:r>
+        <w:continuationSeparator/>
+      </w:r>
+    </w:p>
+  </w:endnote>
+</w:endnotes>
+</file>
+
+<file path=word/footnotes.xml><?xml version="1.0" encoding="utf-8"?>
+<w:footnotes xmlns:wpc="http://schemas.microsoft.com/office/word/2010/wordprocessingCanvas" xmlns:cx="http://schemas.microsoft.com/office/drawing/2014/chartex" xmlns:cx1="http://schemas.microsoft.com/office/drawing/2015/9/8/chartex" xmlns:cx2="http://schemas.microsoft.com/office/drawing/2015/10/21/chartex" xmlns:cx3="http://schemas.microsoft.com/office/drawing/2016/5/9/chartex" xmlns:cx4="http://schemas.microsoft.com/office/drawing/2016/5/10/chartex" xmlns:cx5="http://schemas.microsoft.com/office/drawing/2016/5/11/chartex" xmlns:cx6="http://schemas.microsoft.com/office/drawing/2016/5/12/chartex" xmlns:cx7="http://schemas.microsoft.com/office/drawing/2016/5/13/chartex" xmlns:cx8="http://schemas.microsoft.com/office/drawing/2016/5/14/chartex" xmlns:mc="http://schemas.openxmlformats.org/markup-compatibility/2006" xmlns:aink="http://schemas.microsoft.com/office/drawing/2016/ink" xmlns:am3d="http://schemas.microsoft.com/office/drawing/2017/model3d" xmlns:o="urn:schemas-microsoft-com:office:office" xmlns:r="http://schemas.openxmlformats.org/officeDocument/2006/relationships" xmlns:m="http://schemas.openxmlformats.org/officeDocument/2006/math" xmlns:v="urn:schemas-microsoft-com:vml" xmlns:wp14="http://schemas.microsoft.com/office/word/2010/wordprocessingDrawing" xmlns:wp="http://schemas.openxmlformats.org/drawingml/2006/wordprocessingDrawing" xmlns:w10="urn:schemas-microsoft-com:office:word" xmlns:w="http://schemas.openxmlformats.org/wordprocessingml/2006/main" xmlns:w14="http://schemas.microsoft.com/office/word/2010/wordml" xmlns:w15="http://schemas.microsoft.com/office/word/2012/wordml" xmlns:w16cid="http://schemas.microsoft.com/office/word/2016/wordml/cid" xmlns:w16se="http://schemas.microsoft.com/office/word/2015/wordml/symex" xmlns:wpg="http://schemas.microsoft.com/office/word/2010/wordprocessingGroup" xmlns:wpi="http://schemas.microsoft.com/office/word/2010/wordprocessingInk" xmlns:wne="http://schemas.microsoft.com/office/word/2006/wordml" xmlns:wps="http://schemas.microsoft.com/office/word/2010/wordprocessingShape" mc:Ignorable="w14 w15 w16se w16cid wp14">
+  <w:footnote w:type="separator" w:id="-1">
+    <w:p>
+      <w:pPr>
+        <w:spacing w:after="0" w:line="240" w:lineRule="auto"/>
+      </w:pPr>
+      <w:r>
+        <w:separator/>
+      </w:r>
+    </w:p>
+  </w:footnote>
+  <w:footnote w:type="continuationSeparator" w:id="0">
+    <w:p>
+      <w:pPr>
+        <w:spacing w:after="0" w:line="240" w:lineRule="auto"/>
+      </w:pPr>
+      <w:r>
+        <w:continuationSeparator/>
+      </w:r>
+    </w:p>
+  </w:footnote>
+</w:footnotes>
 </file>
 
 <file path=word/styles.xml><?xml version="1.0" encoding="utf-8"?>
@@ -660,6 +962,7 @@
     <w:lsdException w:name="HTML Sample" w:semiHidden="1" w:unhideWhenUsed="1"/>
     <w:lsdException w:name="HTML Typewriter" w:semiHidden="1" w:unhideWhenUsed="1"/>
     <w:lsdException w:name="HTML Variable" w:semiHidden="1" w:unhideWhenUsed="1"/>
+    <w:lsdException w:name="Normal Table" w:semiHidden="1" w:unhideWhenUsed="1"/>
     <w:lsdException w:name="annotation subject" w:semiHidden="1" w:unhideWhenUsed="1"/>
     <w:lsdException w:name="No List" w:semiHidden="1" w:unhideWhenUsed="1"/>
     <w:lsdException w:name="Outline List 1" w:semiHidden="1" w:unhideWhenUsed="1"/>
@@ -706,8 +1009,10 @@
     <w:lsdException w:name="Table Subtle 2" w:semiHidden="1" w:unhideWhenUsed="1"/>
     <w:lsdException w:name="Table Web 1" w:semiHidden="1" w:unhideWhenUsed="1"/>
     <w:lsdException w:name="Table Web 2" w:semiHidden="1" w:unhideWhenUsed="1"/>
+    <w:lsdException w:name="Table Web 3" w:semiHidden="1" w:unhideWhenUsed="1"/>
     <w:lsdException w:name="Balloon Text" w:semiHidden="1" w:unhideWhenUsed="1"/>
     <w:lsdException w:name="Table Grid" w:uiPriority="39"/>
+    <w:lsdException w:name="Table Theme" w:semiHidden="1" w:unhideWhenUsed="1"/>
     <w:lsdException w:name="Placeholder Text" w:semiHidden="1"/>
     <w:lsdException w:name="No Spacing" w:uiPriority="1" w:qFormat="1"/>
     <w:lsdException w:name="Light Shading" w:uiPriority="60"/>
@@ -1035,6 +1340,68 @@
       <w:shd w:val="clear" w:color="auto" w:fill="auto"/>
     </w:rPr>
   </w:style>
+  <w:style w:type="paragraph" w:customStyle="1" w:styleId="AbsHead">
+    <w:name w:val="AbsHead"/>
+    <w:link w:val="AbsHeadChar"/>
+    <w:autoRedefine/>
+    <w:qFormat/>
+    <w:rsid w:val="00720D62"/>
+    <w:pPr>
+      <w:spacing w:before="120" w:after="80" w:line="240" w:lineRule="auto"/>
+    </w:pPr>
+    <w:rPr>
+      <w:rFonts w:ascii="Linux Libertine" w:hAnsi="Linux Libertine" w:cs="Linux Libertine"/>
+      <w:b/>
+      <w:lang w:val="fr-FR"/>
+    </w:rPr>
+  </w:style>
+  <w:style w:type="character" w:customStyle="1" w:styleId="AbsHeadChar">
+    <w:name w:val="AbsHead Char"/>
+    <w:basedOn w:val="DefaultParagraphFont"/>
+    <w:link w:val="AbsHead"/>
+    <w:rsid w:val="00720D62"/>
+    <w:rPr>
+      <w:rFonts w:ascii="Linux Libertine" w:hAnsi="Linux Libertine" w:cs="Linux Libertine"/>
+      <w:b/>
+      <w:lang w:val="fr-FR"/>
+    </w:rPr>
+  </w:style>
+  <w:style w:type="paragraph" w:customStyle="1" w:styleId="Abstract">
+    <w:name w:val="Abstract"/>
+    <w:qFormat/>
+    <w:rsid w:val="00720D62"/>
+    <w:pPr>
+      <w:spacing w:before="20" w:after="120" w:line="264" w:lineRule="auto"/>
+      <w:jc w:val="both"/>
+    </w:pPr>
+    <w:rPr>
+      <w:rFonts w:ascii="Linux Libertine" w:hAnsi="Linux Libertine"/>
+      <w:sz w:val="18"/>
+    </w:rPr>
+  </w:style>
+  <w:style w:type="paragraph" w:customStyle="1" w:styleId="KeyWordHead">
+    <w:name w:val="KeyWordHead"/>
+    <w:autoRedefine/>
+    <w:qFormat/>
+    <w:rsid w:val="009B7B7B"/>
+    <w:pPr>
+      <w:spacing w:before="200" w:after="20" w:line="240" w:lineRule="auto"/>
+    </w:pPr>
+    <w:rPr>
+      <w:rFonts w:ascii="Linux Libertine" w:hAnsi="Linux Libertine" w:cs="Linux Libertine"/>
+      <w:b/>
+    </w:rPr>
+  </w:style>
+  <w:style w:type="character" w:customStyle="1" w:styleId="OrgDiv">
+    <w:name w:val="OrgDiv"/>
+    <w:basedOn w:val="DefaultParagraphFont"/>
+    <w:uiPriority w:val="1"/>
+    <w:qFormat/>
+    <w:rsid w:val="00F43867"/>
+    <w:rPr>
+      <w:color w:val="8496B0" w:themeColor="text2" w:themeTint="99"/>
+    </w:rPr>
+  </w:style>
 </w:styles>
 </file>
 
@@ -1331,4 +1698,16 @@
     </a:ext>
   </a:extLst>
 </a:theme>
+</file>
+
+<file path=customXml/item1.xml><?xml version="1.0" encoding="utf-8"?>
+<b:Sources xmlns:b="http://schemas.openxmlformats.org/officeDocument/2006/bibliography" xmlns="http://schemas.openxmlformats.org/officeDocument/2006/bibliography" SelectedStyle="\IEEE2006OfficeOnline.xsl" StyleName="IEEE" Version="2006"/>
+</file>
+
+<file path=customXml/itemProps1.xml><?xml version="1.0" encoding="utf-8"?>
+<ds:datastoreItem xmlns:ds="http://schemas.openxmlformats.org/officeDocument/2006/customXml" ds:itemID="{E71D564C-1099-4D38-85EF-91B01351B38D}">
+  <ds:schemaRefs>
+    <ds:schemaRef ds:uri="http://schemas.openxmlformats.org/officeDocument/2006/bibliography"/>
+  </ds:schemaRefs>
+</ds:datastoreItem>
 </file>
</xml_diff>

<commit_message>
introduction and Team success
</commit_message>
<xml_diff>
--- a/paper/Collective Work Across Cross Functional Agile.docx
+++ b/paper/Collective Work Across Cross Functional Agile.docx
@@ -161,15 +161,7 @@
           <w:color w:val="auto"/>
           <w:sz w:val="20"/>
         </w:rPr>
-        <w:t xml:space="preserve">          </w:t>
-      </w:r>
-      <w:r>
-        <w:rPr>
-          <w:rStyle w:val="OrgDiv"/>
-          <w:color w:val="auto"/>
-          <w:sz w:val="20"/>
-        </w:rPr>
-        <w:t>Computer Software Engineering</w:t>
+        <w:t xml:space="preserve">          Computer Software Engineering</w:t>
       </w:r>
     </w:p>
     <w:p>
@@ -370,77 +362,21 @@
           <w:rFonts w:eastAsia="Verdana"/>
           <w14:ligatures w14:val="standard"/>
         </w:rPr>
-        <w:t>’The Agile way’ of working has taken over as many organization’s</w:t>
+        <w:t xml:space="preserve">The Agile approach has been incorporated in many small to mid-sized organizations. Agile methodologies have </w:t>
       </w:r>
       <w:r>
         <w:rPr>
           <w:rFonts w:eastAsia="Verdana"/>
           <w14:ligatures w14:val="standard"/>
         </w:rPr>
-        <w:t xml:space="preserve"> </w:t>
+        <w:t>been</w:t>
       </w:r>
       <w:r>
         <w:rPr>
           <w:rFonts w:eastAsia="Verdana"/>
           <w14:ligatures w14:val="standard"/>
         </w:rPr>
-        <w:t>number one way to build products. Although Agile</w:t>
-      </w:r>
-      <w:r>
-        <w:rPr>
-          <w:rFonts w:eastAsia="Verdana"/>
-          <w14:ligatures w14:val="standard"/>
-        </w:rPr>
-        <w:t xml:space="preserve"> </w:t>
-      </w:r>
-      <w:r>
-        <w:rPr>
-          <w:rFonts w:eastAsia="Verdana"/>
-          <w14:ligatures w14:val="standard"/>
-        </w:rPr>
-        <w:t>practices have seen a great success, it can still be difficult to</w:t>
-      </w:r>
-      <w:r>
-        <w:rPr>
-          <w:rFonts w:eastAsia="Verdana"/>
-          <w14:ligatures w14:val="standard"/>
-        </w:rPr>
-        <w:t xml:space="preserve"> </w:t>
-      </w:r>
-      <w:r>
-        <w:rPr>
-          <w:rFonts w:eastAsia="Verdana"/>
-          <w14:ligatures w14:val="standard"/>
-        </w:rPr>
-        <w:t>get multiple cross-functional Agile teams to work together.</w:t>
-      </w:r>
-      <w:r>
-        <w:rPr>
-          <w:rFonts w:eastAsia="Verdana"/>
-          <w14:ligatures w14:val="standard"/>
-        </w:rPr>
-        <w:t xml:space="preserve"> </w:t>
-      </w:r>
-      <w:r>
-        <w:rPr>
-          <w:rFonts w:eastAsia="Verdana"/>
-          <w14:ligatures w14:val="standard"/>
-        </w:rPr>
-        <w:t>Thankfully, there are many strategies to successfully navigate</w:t>
-      </w:r>
-      <w:r>
-        <w:rPr>
-          <w:rFonts w:eastAsia="Verdana"/>
-          <w14:ligatures w14:val="standard"/>
-        </w:rPr>
-        <w:t xml:space="preserve"> </w:t>
-      </w:r>
-      <w:r>
-        <w:rPr>
-          <w:rFonts w:eastAsia="Verdana"/>
-          <w14:ligatures w14:val="standard"/>
-        </w:rPr>
-        <w:t>through this network of interlinked Agile teams.</w:t>
+        <w:t xml:space="preserve"> a great success, but still tagging along with many different teams together is a difficult task. Fortunately, there exist many result-oriented strategies to make interconnected agile teams work together.</w:t>
       </w:r>
       <w:r>
         <w:rPr>
@@ -609,67 +545,7 @@
           <w:sz w:val="20"/>
           <w:szCs w:val="20"/>
         </w:rPr>
-        <w:t>Agile</w:t>
-      </w:r>
-      <w:r>
-        <w:rPr>
-          <w:rFonts w:ascii="LinLibertineT" w:hAnsi="LinLibertineT" w:cs="LinLibertineT"/>
-          <w:spacing w:val="-4"/>
-          <w:position w:val="-2"/>
-          <w:sz w:val="20"/>
-          <w:szCs w:val="20"/>
-        </w:rPr>
-        <w:t xml:space="preserve"> </w:t>
-      </w:r>
-      <w:r>
-        <w:rPr>
-          <w:rFonts w:ascii="LinLibertineT" w:hAnsi="LinLibertineT" w:cs="LinLibertineT"/>
-          <w:spacing w:val="-4"/>
-          <w:position w:val="-2"/>
-          <w:sz w:val="20"/>
-          <w:szCs w:val="20"/>
-        </w:rPr>
-        <w:t>process,</w:t>
-      </w:r>
-      <w:r>
-        <w:rPr>
-          <w:rFonts w:ascii="LinLibertineT" w:hAnsi="LinLibertineT" w:cs="LinLibertineT"/>
-          <w:spacing w:val="-4"/>
-          <w:position w:val="-2"/>
-          <w:sz w:val="20"/>
-          <w:szCs w:val="20"/>
-        </w:rPr>
-        <w:t xml:space="preserve"> </w:t>
-      </w:r>
-      <w:r>
-        <w:rPr>
-          <w:rFonts w:ascii="LinLibertineT" w:hAnsi="LinLibertineT" w:cs="LinLibertineT"/>
-          <w:spacing w:val="-4"/>
-          <w:position w:val="-2"/>
-          <w:sz w:val="20"/>
-          <w:szCs w:val="20"/>
-        </w:rPr>
-        <w:t>team</w:t>
-      </w:r>
-      <w:r>
-        <w:rPr>
-          <w:rFonts w:ascii="LinLibertineT" w:hAnsi="LinLibertineT" w:cs="LinLibertineT"/>
-          <w:spacing w:val="-4"/>
-          <w:position w:val="-2"/>
-          <w:sz w:val="20"/>
-          <w:szCs w:val="20"/>
-        </w:rPr>
-        <w:t>-</w:t>
-      </w:r>
-      <w:r>
-        <w:rPr>
-          <w:rFonts w:ascii="LinLibertineT" w:hAnsi="LinLibertineT" w:cs="LinLibertineT"/>
-          <w:spacing w:val="-4"/>
-          <w:position w:val="-2"/>
-          <w:sz w:val="20"/>
-          <w:szCs w:val="20"/>
-        </w:rPr>
-        <w:t>collaboration, design, architecture,</w:t>
+        <w:t>Agile process, team-collaboration, design, architecture,</w:t>
       </w:r>
     </w:p>
     <w:p>
@@ -762,9 +638,7 @@
         <w:pStyle w:val="Abstract"/>
         <w:spacing w:before="0" w:after="0"/>
         <w:rPr>
-          <w:rFonts w:ascii="LinLibertineT" w:hAnsi="LinLibertineT" w:cs="LinLibertineT"/>
-          <w:sz w:val="20"/>
-          <w:szCs w:val="20"/>
+          <w:rStyle w:val="Hyperlink"/>
         </w:rPr>
       </w:pPr>
       <w:hyperlink r:id="rId9" w:history="1">
@@ -775,6 +649,822 @@
           <w:t>https://doi.org/10.1145/nnnnnnn.nnnnnnn</w:t>
         </w:r>
       </w:hyperlink>
+    </w:p>
+    <w:p>
+      <w:pPr>
+        <w:pStyle w:val="Head1"/>
+        <w:spacing w:before="380"/>
+        <w:rPr>
+          <w:rStyle w:val="Label"/>
+          <w14:ligatures w14:val="standard"/>
+        </w:rPr>
+      </w:pPr>
+      <w:r>
+        <w:rPr>
+          <w:rStyle w:val="Label"/>
+          <w14:ligatures w14:val="standard"/>
+        </w:rPr>
+        <w:t>1 Introduction</w:t>
+      </w:r>
+    </w:p>
+    <w:p>
+      <w:pPr>
+        <w:pStyle w:val="Abstract"/>
+        <w:spacing w:before="0" w:after="0"/>
+        <w:rPr>
+          <w:rFonts w:eastAsia="Verdana"/>
+          <w14:ligatures w14:val="standard"/>
+        </w:rPr>
+      </w:pPr>
+      <w:r>
+        <w:rPr>
+          <w:rFonts w:eastAsia="Verdana"/>
+          <w14:ligatures w14:val="standard"/>
+        </w:rPr>
+        <w:t>Agile project management is an iterative approach to managing software development projects that focuses on continuous releases and incorporating customer feedback with every iteration.</w:t>
+      </w:r>
+      <w:sdt>
+        <w:sdtPr>
+          <w:rPr>
+            <w:rFonts w:eastAsia="Verdana"/>
+            <w14:ligatures w14:val="standard"/>
+          </w:rPr>
+          <w:id w:val="1373654255"/>
+          <w:citation/>
+        </w:sdtPr>
+        <w:sdtContent>
+          <w:r>
+            <w:rPr>
+              <w:rFonts w:eastAsia="Verdana"/>
+              <w14:ligatures w14:val="standard"/>
+            </w:rPr>
+            <w:fldChar w:fldCharType="begin"/>
+          </w:r>
+          <w:r>
+            <w:rPr>
+              <w:rFonts w:eastAsia="Verdana"/>
+              <w14:ligatures w14:val="standard"/>
+            </w:rPr>
+            <w:instrText xml:space="preserve"> CITATION Agi \l 1033 </w:instrText>
+          </w:r>
+          <w:r>
+            <w:rPr>
+              <w:rFonts w:eastAsia="Verdana"/>
+              <w14:ligatures w14:val="standard"/>
+            </w:rPr>
+            <w:fldChar w:fldCharType="separate"/>
+          </w:r>
+          <w:r>
+            <w:rPr>
+              <w:rFonts w:eastAsia="Verdana"/>
+              <w14:ligatures w14:val="standard"/>
+            </w:rPr>
+            <w:t xml:space="preserve"> </w:t>
+          </w:r>
+          <w:r>
+            <w:rPr>
+              <w:rFonts w:eastAsia="Verdana"/>
+              <w14:ligatures w14:val="standard"/>
+            </w:rPr>
+            <w:t>[1]</w:t>
+          </w:r>
+          <w:r>
+            <w:rPr>
+              <w:rFonts w:eastAsia="Verdana"/>
+              <w14:ligatures w14:val="standard"/>
+            </w:rPr>
+            <w:fldChar w:fldCharType="end"/>
+          </w:r>
+        </w:sdtContent>
+      </w:sdt>
+      <w:r>
+        <w:rPr>
+          <w:rFonts w:eastAsia="Verdana"/>
+          <w14:ligatures w14:val="standard"/>
+        </w:rPr>
+        <w:t xml:space="preserve"> Agile </w:t>
+      </w:r>
+      <w:r>
+        <w:rPr>
+          <w:rFonts w:eastAsia="Verdana"/>
+          <w14:ligatures w14:val="standard"/>
+        </w:rPr>
+        <w:t>manifesto</w:t>
+      </w:r>
+      <w:r>
+        <w:rPr>
+          <w:rFonts w:eastAsia="Verdana"/>
+          <w14:ligatures w14:val="standard"/>
+        </w:rPr>
+        <w:t xml:space="preserve"> states that “</w:t>
+      </w:r>
+      <w:r>
+        <w:rPr>
+          <w:rFonts w:eastAsia="Verdana"/>
+          <w14:ligatures w14:val="standard"/>
+        </w:rPr>
+        <w:t>Individuals and interactions over processes and tools</w:t>
+      </w:r>
+      <w:r>
+        <w:rPr>
+          <w:rFonts w:eastAsia="Verdana"/>
+          <w14:ligatures w14:val="standard"/>
+        </w:rPr>
+        <w:t>”</w:t>
+      </w:r>
+      <w:r>
+        <w:rPr>
+          <w:rFonts w:eastAsia="Verdana"/>
+          <w14:ligatures w14:val="standard"/>
+        </w:rPr>
+        <w:t xml:space="preserve"> </w:t>
+      </w:r>
+      <w:sdt>
+        <w:sdtPr>
+          <w:rPr>
+            <w:rFonts w:eastAsia="Verdana"/>
+            <w14:ligatures w14:val="standard"/>
+          </w:rPr>
+          <w:id w:val="618805835"/>
+          <w:citation/>
+        </w:sdtPr>
+        <w:sdtContent>
+          <w:r>
+            <w:rPr>
+              <w:rFonts w:eastAsia="Verdana"/>
+              <w14:ligatures w14:val="standard"/>
+            </w:rPr>
+            <w:fldChar w:fldCharType="begin"/>
+          </w:r>
+          <w:r>
+            <w:rPr>
+              <w:rFonts w:eastAsia="Verdana"/>
+              <w14:ligatures w14:val="standard"/>
+            </w:rPr>
+            <w:instrText xml:space="preserve"> CITATION Manefasto \l 1033 </w:instrText>
+          </w:r>
+          <w:r>
+            <w:rPr>
+              <w:rFonts w:eastAsia="Verdana"/>
+              <w14:ligatures w14:val="standard"/>
+            </w:rPr>
+            <w:fldChar w:fldCharType="separate"/>
+          </w:r>
+          <w:r>
+            <w:rPr>
+              <w:rFonts w:eastAsia="Verdana"/>
+              <w14:ligatures w14:val="standard"/>
+            </w:rPr>
+            <w:t>[2]</w:t>
+          </w:r>
+          <w:r>
+            <w:rPr>
+              <w:rFonts w:eastAsia="Verdana"/>
+              <w14:ligatures w14:val="standard"/>
+            </w:rPr>
+            <w:fldChar w:fldCharType="end"/>
+          </w:r>
+        </w:sdtContent>
+      </w:sdt>
+    </w:p>
+    <w:p>
+      <w:pPr>
+        <w:autoSpaceDE w:val="0"/>
+        <w:autoSpaceDN w:val="0"/>
+        <w:adjustRightInd w:val="0"/>
+        <w:spacing w:after="0" w:line="240" w:lineRule="auto"/>
+        <w:rPr>
+          <w:rFonts w:ascii="Linux Libertine" w:eastAsia="Verdana" w:hAnsi="Linux Libertine"/>
+          <w:sz w:val="18"/>
+          <w14:ligatures w14:val="standard"/>
+        </w:rPr>
+      </w:pPr>
+      <w:r>
+        <w:rPr>
+          <w:rFonts w:ascii="Linux Libertine" w:eastAsia="Verdana" w:hAnsi="Linux Libertine"/>
+          <w:sz w:val="18"/>
+          <w14:ligatures w14:val="standard"/>
+        </w:rPr>
+        <w:t xml:space="preserve">Which </w:t>
+      </w:r>
+      <w:r>
+        <w:rPr>
+          <w:rFonts w:ascii="Linux Libertine" w:eastAsia="Verdana" w:hAnsi="Linux Libertine"/>
+          <w:sz w:val="18"/>
+          <w14:ligatures w14:val="standard"/>
+        </w:rPr>
+        <w:t xml:space="preserve">helps teams realize what is important. </w:t>
+      </w:r>
+      <w:r>
+        <w:rPr>
+          <w:rFonts w:ascii="Linux Libertine" w:eastAsia="Verdana" w:hAnsi="Linux Libertine"/>
+          <w:sz w:val="18"/>
+          <w14:ligatures w14:val="standard"/>
+        </w:rPr>
+        <w:t>With roles clearly defined, regular communication</w:t>
+      </w:r>
+      <w:r>
+        <w:rPr>
+          <w:rFonts w:ascii="Linux Libertine" w:eastAsia="Verdana" w:hAnsi="Linux Libertine"/>
+          <w:sz w:val="18"/>
+          <w14:ligatures w14:val="standard"/>
+        </w:rPr>
+        <w:t xml:space="preserve"> </w:t>
+      </w:r>
+      <w:r>
+        <w:rPr>
+          <w:rFonts w:ascii="Linux Libertine" w:eastAsia="Verdana" w:hAnsi="Linux Libertine"/>
+          <w:sz w:val="18"/>
+          <w14:ligatures w14:val="standard"/>
+        </w:rPr>
+        <w:t>and feedback, members from different departments -</w:t>
+      </w:r>
+      <w:r>
+        <w:rPr>
+          <w:rFonts w:ascii="Linux Libertine" w:eastAsia="Verdana" w:hAnsi="Linux Libertine"/>
+          <w:sz w:val="18"/>
+          <w14:ligatures w14:val="standard"/>
+        </w:rPr>
+        <w:t xml:space="preserve"> </w:t>
+      </w:r>
+      <w:r>
+        <w:rPr>
+          <w:rFonts w:ascii="Linux Libertine" w:eastAsia="Verdana" w:hAnsi="Linux Libertine"/>
+          <w:sz w:val="18"/>
+          <w14:ligatures w14:val="standard"/>
+        </w:rPr>
+        <w:t>developers, testers, business analysts and product managers</w:t>
+      </w:r>
+      <w:r>
+        <w:rPr>
+          <w:rFonts w:ascii="Linux Libertine" w:eastAsia="Verdana" w:hAnsi="Linux Libertine"/>
+          <w:sz w:val="18"/>
+          <w14:ligatures w14:val="standard"/>
+        </w:rPr>
+        <w:t xml:space="preserve"> </w:t>
+      </w:r>
+      <w:r>
+        <w:rPr>
+          <w:rFonts w:ascii="Linux Libertine" w:eastAsia="Verdana" w:hAnsi="Linux Libertine"/>
+          <w:sz w:val="18"/>
+          <w14:ligatures w14:val="standard"/>
+        </w:rPr>
+        <w:t xml:space="preserve">can </w:t>
+      </w:r>
+      <w:r>
+        <w:rPr>
+          <w:rFonts w:ascii="Linux Libertine" w:eastAsia="Verdana" w:hAnsi="Linux Libertine"/>
+          <w:sz w:val="18"/>
+          <w14:ligatures w14:val="standard"/>
+        </w:rPr>
+        <w:t>se</w:t>
+      </w:r>
+      <w:r>
+        <w:rPr>
+          <w:rFonts w:ascii="Linux Libertine" w:eastAsia="Verdana" w:hAnsi="Linux Libertine"/>
+          <w:sz w:val="18"/>
+          <w14:ligatures w14:val="standard"/>
+        </w:rPr>
+        <w:t>a</w:t>
+      </w:r>
+      <w:r>
+        <w:rPr>
+          <w:rFonts w:ascii="Linux Libertine" w:eastAsia="Verdana" w:hAnsi="Linux Libertine"/>
+          <w:sz w:val="18"/>
+          <w14:ligatures w14:val="standard"/>
+        </w:rPr>
+        <w:t>mle</w:t>
+      </w:r>
+      <w:r>
+        <w:rPr>
+          <w:rFonts w:ascii="Linux Libertine" w:eastAsia="Verdana" w:hAnsi="Linux Libertine"/>
+          <w:sz w:val="18"/>
+          <w14:ligatures w14:val="standard"/>
+        </w:rPr>
+        <w:t>s</w:t>
+      </w:r>
+      <w:r>
+        <w:rPr>
+          <w:rFonts w:ascii="Linux Libertine" w:eastAsia="Verdana" w:hAnsi="Linux Libertine"/>
+          <w:sz w:val="18"/>
+          <w14:ligatures w14:val="standard"/>
+        </w:rPr>
+        <w:t>sly</w:t>
+      </w:r>
+      <w:r>
+        <w:rPr>
+          <w:rFonts w:ascii="Linux Libertine" w:eastAsia="Verdana" w:hAnsi="Linux Libertine"/>
+          <w:sz w:val="18"/>
+          <w14:ligatures w14:val="standard"/>
+        </w:rPr>
+        <w:t xml:space="preserve"> work on a single product with the same intent,</w:t>
+      </w:r>
+      <w:r>
+        <w:rPr>
+          <w:rFonts w:ascii="Linux Libertine" w:eastAsia="Verdana" w:hAnsi="Linux Libertine"/>
+          <w:sz w:val="18"/>
+          <w14:ligatures w14:val="standard"/>
+        </w:rPr>
+        <w:t xml:space="preserve"> </w:t>
+      </w:r>
+      <w:r>
+        <w:rPr>
+          <w:rFonts w:ascii="Linux Libertine" w:eastAsia="Verdana" w:hAnsi="Linux Libertine"/>
+          <w:sz w:val="18"/>
+          <w14:ligatures w14:val="standard"/>
+        </w:rPr>
+        <w:t>incentive and vision</w:t>
+      </w:r>
+      <w:r>
+        <w:rPr>
+          <w:rFonts w:ascii="Linux Libertine" w:eastAsia="Verdana" w:hAnsi="Linux Libertine"/>
+          <w:sz w:val="18"/>
+          <w14:ligatures w14:val="standard"/>
+        </w:rPr>
+        <w:t>.</w:t>
+      </w:r>
+      <w:r>
+        <w:rPr>
+          <w:rFonts w:ascii="Linux Libertine" w:eastAsia="Verdana" w:hAnsi="Linux Libertine"/>
+          <w:sz w:val="18"/>
+          <w14:ligatures w14:val="standard"/>
+        </w:rPr>
+        <w:t xml:space="preserve"> The most intuitive part of Agile is its closed feedback loop. </w:t>
+      </w:r>
+      <w:r>
+        <w:rPr>
+          <w:rFonts w:ascii="Linux Libertine" w:eastAsia="Verdana" w:hAnsi="Linux Libertine"/>
+          <w:sz w:val="18"/>
+          <w14:ligatures w14:val="standard"/>
+        </w:rPr>
+        <w:t xml:space="preserve">This feedback loop allows customer to be involved in the development of product, </w:t>
+      </w:r>
+      <w:r>
+        <w:rPr>
+          <w:rFonts w:ascii="Linux Libertine" w:eastAsia="Verdana" w:hAnsi="Linux Libertine"/>
+          <w:sz w:val="18"/>
+          <w14:ligatures w14:val="standard"/>
+        </w:rPr>
+        <w:t>which in turn helps the resulting</w:t>
+      </w:r>
+      <w:r>
+        <w:rPr>
+          <w:rFonts w:ascii="Linux Libertine" w:eastAsia="Verdana" w:hAnsi="Linux Libertine"/>
+          <w:sz w:val="18"/>
+          <w14:ligatures w14:val="standard"/>
+        </w:rPr>
+        <w:t xml:space="preserve"> </w:t>
+      </w:r>
+      <w:r>
+        <w:rPr>
+          <w:rFonts w:ascii="Linux Libertine" w:eastAsia="Verdana" w:hAnsi="Linux Libertine"/>
+          <w:sz w:val="18"/>
+          <w14:ligatures w14:val="standard"/>
+        </w:rPr>
+        <w:t>deliverable. Most importantly, Agile practices allow for</w:t>
+      </w:r>
+      <w:r>
+        <w:rPr>
+          <w:rFonts w:ascii="Linux Libertine" w:eastAsia="Verdana" w:hAnsi="Linux Libertine"/>
+          <w:sz w:val="18"/>
+          <w14:ligatures w14:val="standard"/>
+        </w:rPr>
+        <w:t xml:space="preserve"> </w:t>
+      </w:r>
+      <w:r>
+        <w:rPr>
+          <w:rFonts w:ascii="Linux Libertine" w:eastAsia="Verdana" w:hAnsi="Linux Libertine"/>
+          <w:sz w:val="18"/>
+          <w14:ligatures w14:val="standard"/>
+        </w:rPr>
+        <w:t>changes in requirements without a huge cost to development.</w:t>
+      </w:r>
+      <w:r>
+        <w:rPr>
+          <w:rFonts w:ascii="Linux Libertine" w:eastAsia="Verdana" w:hAnsi="Linux Libertine"/>
+          <w:sz w:val="18"/>
+          <w14:ligatures w14:val="standard"/>
+        </w:rPr>
+        <w:t xml:space="preserve"> </w:t>
+      </w:r>
+      <w:r>
+        <w:rPr>
+          <w:rFonts w:ascii="Linux Libertine" w:eastAsia="Verdana" w:hAnsi="Linux Libertine"/>
+          <w:sz w:val="18"/>
+          <w14:ligatures w14:val="standard"/>
+        </w:rPr>
+        <w:t>Despite the success and great features of Agile, it can be difficult</w:t>
+      </w:r>
+      <w:r>
+        <w:rPr>
+          <w:rFonts w:ascii="Linux Libertine" w:eastAsia="Verdana" w:hAnsi="Linux Libertine"/>
+          <w:sz w:val="18"/>
+          <w14:ligatures w14:val="standard"/>
+        </w:rPr>
+        <w:t xml:space="preserve"> </w:t>
+      </w:r>
+      <w:r>
+        <w:rPr>
+          <w:rFonts w:ascii="Linux Libertine" w:eastAsia="Verdana" w:hAnsi="Linux Libertine"/>
+          <w:sz w:val="18"/>
+          <w14:ligatures w14:val="standard"/>
+        </w:rPr>
+        <w:t>to productively implement it across teams. There are</w:t>
+      </w:r>
+      <w:r>
+        <w:rPr>
+          <w:rFonts w:ascii="Linux Libertine" w:eastAsia="Verdana" w:hAnsi="Linux Libertine"/>
+          <w:sz w:val="18"/>
+          <w14:ligatures w14:val="standard"/>
+        </w:rPr>
+        <w:t xml:space="preserve"> </w:t>
+      </w:r>
+      <w:r>
+        <w:rPr>
+          <w:rFonts w:ascii="Linux Libertine" w:eastAsia="Verdana" w:hAnsi="Linux Libertine"/>
+          <w:sz w:val="18"/>
+          <w14:ligatures w14:val="standard"/>
+        </w:rPr>
+        <w:t>many strategies that allow multiple Agile teams to still be</w:t>
+      </w:r>
+      <w:r>
+        <w:rPr>
+          <w:rFonts w:ascii="Linux Libertine" w:eastAsia="Verdana" w:hAnsi="Linux Libertine"/>
+          <w:sz w:val="18"/>
+          <w14:ligatures w14:val="standard"/>
+        </w:rPr>
+        <w:t xml:space="preserve"> </w:t>
+      </w:r>
+      <w:r>
+        <w:rPr>
+          <w:rFonts w:ascii="Linux Libertine" w:eastAsia="Verdana" w:hAnsi="Linux Libertine"/>
+          <w:sz w:val="18"/>
+          <w14:ligatures w14:val="standard"/>
+        </w:rPr>
+        <w:t>successful together, such as creating a collaborative environment,</w:t>
+      </w:r>
+      <w:r>
+        <w:rPr>
+          <w:rFonts w:ascii="Linux Libertine" w:eastAsia="Verdana" w:hAnsi="Linux Libertine"/>
+          <w:sz w:val="18"/>
+          <w14:ligatures w14:val="standard"/>
+        </w:rPr>
+        <w:t xml:space="preserve"> </w:t>
+      </w:r>
+      <w:r>
+        <w:rPr>
+          <w:rFonts w:ascii="Linux Libertine" w:eastAsia="Verdana" w:hAnsi="Linux Libertine"/>
+          <w:sz w:val="18"/>
+          <w14:ligatures w14:val="standard"/>
+        </w:rPr>
+        <w:t>maintaining communication channels, and choosing</w:t>
+      </w:r>
+      <w:r>
+        <w:rPr>
+          <w:rFonts w:ascii="Linux Libertine" w:eastAsia="Verdana" w:hAnsi="Linux Libertine"/>
+          <w:sz w:val="18"/>
+          <w14:ligatures w14:val="standard"/>
+        </w:rPr>
+        <w:t xml:space="preserve"> </w:t>
+      </w:r>
+      <w:r>
+        <w:rPr>
+          <w:rFonts w:ascii="Linux Libertine" w:eastAsia="Verdana" w:hAnsi="Linux Libertine"/>
+          <w:sz w:val="18"/>
+          <w14:ligatures w14:val="standard"/>
+        </w:rPr>
+        <w:t xml:space="preserve">the right tools. Having a clear </w:t>
+      </w:r>
+      <w:r>
+        <w:rPr>
+          <w:rFonts w:ascii="Linux Libertine" w:eastAsia="Verdana" w:hAnsi="Linux Libertine"/>
+          <w:sz w:val="18"/>
+          <w14:ligatures w14:val="standard"/>
+        </w:rPr>
+        <w:t>architecture and design of a</w:t>
+      </w:r>
+      <w:r>
+        <w:rPr>
+          <w:rFonts w:ascii="Linux Libertine" w:eastAsia="Verdana" w:hAnsi="Linux Libertine"/>
+          <w:sz w:val="18"/>
+          <w14:ligatures w14:val="standard"/>
+        </w:rPr>
+        <w:t xml:space="preserve"> </w:t>
+      </w:r>
+      <w:r>
+        <w:rPr>
+          <w:rFonts w:ascii="Linux Libertine" w:eastAsia="Verdana" w:hAnsi="Linux Libertine"/>
+          <w:sz w:val="18"/>
+          <w14:ligatures w14:val="standard"/>
+        </w:rPr>
+        <w:t>system can also point teams towards the same goals. This</w:t>
+      </w:r>
+    </w:p>
+    <w:p>
+      <w:pPr>
+        <w:autoSpaceDE w:val="0"/>
+        <w:autoSpaceDN w:val="0"/>
+        <w:adjustRightInd w:val="0"/>
+        <w:spacing w:after="0" w:line="240" w:lineRule="auto"/>
+        <w:rPr>
+          <w:rFonts w:ascii="Linux Libertine" w:eastAsia="Verdana" w:hAnsi="Linux Libertine"/>
+          <w:sz w:val="18"/>
+          <w14:ligatures w14:val="standard"/>
+        </w:rPr>
+      </w:pPr>
+      <w:r>
+        <w:rPr>
+          <w:rFonts w:ascii="Linux Libertine" w:eastAsia="Verdana" w:hAnsi="Linux Libertine"/>
+          <w:sz w:val="18"/>
+          <w14:ligatures w14:val="standard"/>
+        </w:rPr>
+        <w:t>paper dives into the proper techniques for managing large,</w:t>
+      </w:r>
+    </w:p>
+    <w:p>
+      <w:pPr>
+        <w:autoSpaceDE w:val="0"/>
+        <w:autoSpaceDN w:val="0"/>
+        <w:adjustRightInd w:val="0"/>
+        <w:spacing w:after="0" w:line="240" w:lineRule="auto"/>
+        <w:rPr>
+          <w:rFonts w:ascii="Linux Libertine" w:eastAsia="Verdana" w:hAnsi="Linux Libertine"/>
+          <w:sz w:val="18"/>
+          <w14:ligatures w14:val="standard"/>
+        </w:rPr>
+      </w:pPr>
+      <w:r>
+        <w:rPr>
+          <w:rFonts w:ascii="Linux Libertine" w:eastAsia="Verdana" w:hAnsi="Linux Libertine"/>
+          <w:sz w:val="18"/>
+          <w14:ligatures w14:val="standard"/>
+        </w:rPr>
+        <w:t>multi-team Agile projects.</w:t>
+      </w:r>
+    </w:p>
+    <w:p>
+      <w:pPr>
+        <w:autoSpaceDE w:val="0"/>
+        <w:autoSpaceDN w:val="0"/>
+        <w:adjustRightInd w:val="0"/>
+        <w:spacing w:after="0" w:line="240" w:lineRule="auto"/>
+        <w:rPr>
+          <w:rFonts w:ascii="Linux Libertine" w:eastAsia="Verdana" w:hAnsi="Linux Libertine"/>
+          <w:sz w:val="18"/>
+          <w14:ligatures w14:val="standard"/>
+        </w:rPr>
+      </w:pPr>
+    </w:p>
+    <w:p>
+      <w:pPr>
+        <w:pStyle w:val="Head1"/>
+        <w:spacing w:before="380"/>
+        <w:rPr>
+          <w:rStyle w:val="Label"/>
+        </w:rPr>
+      </w:pPr>
+      <w:r>
+        <w:rPr>
+          <w:rStyle w:val="Label"/>
+        </w:rPr>
+        <w:t>2. Team Success</w:t>
+      </w:r>
+    </w:p>
+    <w:p>
+      <w:pPr>
+        <w:autoSpaceDE w:val="0"/>
+        <w:autoSpaceDN w:val="0"/>
+        <w:adjustRightInd w:val="0"/>
+        <w:spacing w:after="0" w:line="240" w:lineRule="auto"/>
+        <w:rPr>
+          <w:rFonts w:ascii="Linux Libertine" w:eastAsia="Verdana" w:hAnsi="Linux Libertine"/>
+          <w:sz w:val="18"/>
+          <w14:ligatures w14:val="standard"/>
+        </w:rPr>
+      </w:pPr>
+      <w:r>
+        <w:rPr>
+          <w:rFonts w:ascii="Linux Libertine" w:eastAsia="Verdana" w:hAnsi="Linux Libertine"/>
+          <w:sz w:val="18"/>
+          <w14:ligatures w14:val="standard"/>
+        </w:rPr>
+        <w:t>A project's successful delivery is heavily guided by the Team's structure. In traditional businesses, teams are split up based on their role. There is a clear demarcation between testers, developers and business analysts.</w:t>
+      </w:r>
+      <w:r>
+        <w:rPr>
+          <w:rFonts w:ascii="LinLibertineT" w:hAnsi="LinLibertineT" w:cs="LinLibertineT"/>
+          <w:sz w:val="20"/>
+          <w:szCs w:val="20"/>
+        </w:rPr>
+        <w:t xml:space="preserve"> </w:t>
+      </w:r>
+      <w:r>
+        <w:rPr>
+          <w:rFonts w:ascii="Linux Libertine" w:eastAsia="Verdana" w:hAnsi="Linux Libertine"/>
+          <w:sz w:val="18"/>
+          <w14:ligatures w14:val="standard"/>
+        </w:rPr>
+        <w:t xml:space="preserve">This </w:t>
+      </w:r>
+      <w:r>
+        <w:rPr>
+          <w:rFonts w:ascii="Linux Libertine" w:eastAsia="Verdana" w:hAnsi="Linux Libertine"/>
+          <w:sz w:val="18"/>
+          <w14:ligatures w14:val="standard"/>
+        </w:rPr>
+        <w:t>role-based</w:t>
+      </w:r>
+      <w:r>
+        <w:rPr>
+          <w:rFonts w:ascii="Linux Libertine" w:eastAsia="Verdana" w:hAnsi="Linux Libertine"/>
+          <w:sz w:val="18"/>
+          <w14:ligatures w14:val="standard"/>
+        </w:rPr>
+        <w:t xml:space="preserve"> separation can create </w:t>
+      </w:r>
+      <w:r>
+        <w:rPr>
+          <w:rFonts w:ascii="Linux Libertine" w:eastAsia="Verdana" w:hAnsi="Linux Libertine"/>
+          <w:sz w:val="18"/>
+          <w14:ligatures w14:val="standard"/>
+        </w:rPr>
+        <w:t>void</w:t>
+      </w:r>
+      <w:r>
+        <w:rPr>
+          <w:rFonts w:ascii="Linux Libertine" w:eastAsia="Verdana" w:hAnsi="Linux Libertine"/>
+          <w:sz w:val="18"/>
+          <w14:ligatures w14:val="standard"/>
+        </w:rPr>
+        <w:t xml:space="preserve"> within a company.</w:t>
+      </w:r>
+      <w:r>
+        <w:rPr>
+          <w:rFonts w:ascii="Linux Libertine" w:eastAsia="Verdana" w:hAnsi="Linux Libertine"/>
+          <w:sz w:val="18"/>
+          <w14:ligatures w14:val="standard"/>
+        </w:rPr>
+        <w:t xml:space="preserve"> If this void is not filled carefully with interleaving communication, then successful delivery of a software product may get impacted. </w:t>
+      </w:r>
+      <w:r>
+        <w:rPr>
+          <w:rFonts w:ascii="Linux Libertine" w:eastAsia="Verdana" w:hAnsi="Linux Libertine"/>
+          <w:sz w:val="18"/>
+          <w14:ligatures w14:val="standard"/>
+        </w:rPr>
+        <w:t xml:space="preserve">These </w:t>
+      </w:r>
+      <w:r>
+        <w:rPr>
+          <w:rFonts w:ascii="Linux Libertine" w:eastAsia="Verdana" w:hAnsi="Linux Libertine"/>
+          <w:sz w:val="18"/>
+          <w14:ligatures w14:val="standard"/>
+        </w:rPr>
+        <w:t>void</w:t>
+      </w:r>
+      <w:r>
+        <w:rPr>
+          <w:rFonts w:ascii="Linux Libertine" w:eastAsia="Verdana" w:hAnsi="Linux Libertine"/>
+          <w:sz w:val="18"/>
+          <w14:ligatures w14:val="standard"/>
+        </w:rPr>
+        <w:t xml:space="preserve"> block team members from naturally collaborating</w:t>
+      </w:r>
+      <w:r>
+        <w:rPr>
+          <w:rFonts w:ascii="Linux Libertine" w:eastAsia="Verdana" w:hAnsi="Linux Libertine"/>
+          <w:sz w:val="18"/>
+          <w14:ligatures w14:val="standard"/>
+        </w:rPr>
+        <w:t xml:space="preserve"> </w:t>
+      </w:r>
+      <w:r>
+        <w:rPr>
+          <w:rFonts w:ascii="Linux Libertine" w:eastAsia="Verdana" w:hAnsi="Linux Libertine"/>
+          <w:sz w:val="18"/>
+          <w14:ligatures w14:val="standard"/>
+        </w:rPr>
+        <w:t>with each other to fix a problem. While working on a</w:t>
+      </w:r>
+      <w:r>
+        <w:rPr>
+          <w:rFonts w:ascii="Linux Libertine" w:eastAsia="Verdana" w:hAnsi="Linux Libertine"/>
+          <w:sz w:val="18"/>
+          <w14:ligatures w14:val="standard"/>
+        </w:rPr>
+        <w:t xml:space="preserve"> </w:t>
+      </w:r>
+      <w:r>
+        <w:rPr>
+          <w:rFonts w:ascii="Linux Libertine" w:eastAsia="Verdana" w:hAnsi="Linux Libertine"/>
+          <w:sz w:val="18"/>
+          <w14:ligatures w14:val="standard"/>
+        </w:rPr>
+        <w:t xml:space="preserve">multi-team Agile project, it is important to eliminate </w:t>
+      </w:r>
+      <w:r>
+        <w:rPr>
+          <w:rFonts w:ascii="Linux Libertine" w:eastAsia="Verdana" w:hAnsi="Linux Libertine"/>
+          <w:sz w:val="18"/>
+          <w14:ligatures w14:val="standard"/>
+        </w:rPr>
+        <w:t>such voids</w:t>
+      </w:r>
+      <w:r>
+        <w:rPr>
+          <w:rFonts w:ascii="Linux Libertine" w:eastAsia="Verdana" w:hAnsi="Linux Libertine"/>
+          <w:sz w:val="18"/>
+          <w14:ligatures w14:val="standard"/>
+        </w:rPr>
+        <w:t>, as</w:t>
+      </w:r>
+      <w:r>
+        <w:rPr>
+          <w:rFonts w:ascii="Linux Libertine" w:eastAsia="Verdana" w:hAnsi="Linux Libertine"/>
+          <w:sz w:val="18"/>
+          <w14:ligatures w14:val="standard"/>
+        </w:rPr>
+        <w:t xml:space="preserve"> </w:t>
+      </w:r>
+      <w:r>
+        <w:rPr>
+          <w:rFonts w:ascii="Linux Libertine" w:eastAsia="Verdana" w:hAnsi="Linux Libertine"/>
+          <w:sz w:val="18"/>
+          <w14:ligatures w14:val="standard"/>
+        </w:rPr>
+        <w:t>it allows for more organic collaboration</w:t>
+      </w:r>
+      <w:r>
+        <w:rPr>
+          <w:rFonts w:ascii="Linux Libertine" w:eastAsia="Verdana" w:hAnsi="Linux Libertine"/>
+          <w:sz w:val="18"/>
+          <w14:ligatures w14:val="standard"/>
+        </w:rPr>
+        <w:t>.</w:t>
+      </w:r>
+      <w:sdt>
+        <w:sdtPr>
+          <w:rPr>
+            <w:rFonts w:ascii="Linux Libertine" w:eastAsia="Verdana" w:hAnsi="Linux Libertine"/>
+            <w:sz w:val="18"/>
+            <w14:ligatures w14:val="standard"/>
+          </w:rPr>
+          <w:id w:val="135465837"/>
+          <w:citation/>
+        </w:sdtPr>
+        <w:sdtContent>
+          <w:r>
+            <w:rPr>
+              <w:rFonts w:ascii="Linux Libertine" w:eastAsia="Verdana" w:hAnsi="Linux Libertine"/>
+              <w:sz w:val="18"/>
+              <w14:ligatures w14:val="standard"/>
+            </w:rPr>
+            <w:fldChar w:fldCharType="begin"/>
+          </w:r>
+          <w:r>
+            <w:rPr>
+              <w:rFonts w:ascii="Linux Libertine" w:eastAsia="Verdana" w:hAnsi="Linux Libertine"/>
+              <w:sz w:val="18"/>
+              <w14:ligatures w14:val="standard"/>
+            </w:rPr>
+            <w:instrText xml:space="preserve"> CITATION Collabs \l 1033 </w:instrText>
+          </w:r>
+          <w:r>
+            <w:rPr>
+              <w:rFonts w:ascii="Linux Libertine" w:eastAsia="Verdana" w:hAnsi="Linux Libertine"/>
+              <w:sz w:val="18"/>
+              <w14:ligatures w14:val="standard"/>
+            </w:rPr>
+            <w:fldChar w:fldCharType="separate"/>
+          </w:r>
+          <w:r>
+            <w:rPr>
+              <w:rFonts w:ascii="Linux Libertine" w:eastAsia="Verdana" w:hAnsi="Linux Libertine"/>
+              <w:noProof/>
+              <w:sz w:val="18"/>
+              <w14:ligatures w14:val="standard"/>
+            </w:rPr>
+            <w:t xml:space="preserve"> </w:t>
+          </w:r>
+          <w:r>
+            <w:rPr>
+              <w:rFonts w:ascii="Linux Libertine" w:eastAsia="Verdana" w:hAnsi="Linux Libertine"/>
+              <w:noProof/>
+              <w:sz w:val="18"/>
+              <w14:ligatures w14:val="standard"/>
+            </w:rPr>
+            <w:t>[3]</w:t>
+          </w:r>
+          <w:r>
+            <w:rPr>
+              <w:rFonts w:ascii="Linux Libertine" w:eastAsia="Verdana" w:hAnsi="Linux Libertine"/>
+              <w:sz w:val="18"/>
+              <w14:ligatures w14:val="standard"/>
+            </w:rPr>
+            <w:fldChar w:fldCharType="end"/>
+          </w:r>
+        </w:sdtContent>
+      </w:sdt>
       <w:bookmarkStart w:id="0" w:name="_GoBack"/>
       <w:bookmarkEnd w:id="0"/>
     </w:p>
@@ -1402,6 +2092,33 @@
       <w:color w:val="8496B0" w:themeColor="text2" w:themeTint="99"/>
     </w:rPr>
   </w:style>
+  <w:style w:type="paragraph" w:customStyle="1" w:styleId="Head1">
+    <w:name w:val="Head1"/>
+    <w:autoRedefine/>
+    <w:qFormat/>
+    <w:rsid w:val="00AD4142"/>
+    <w:pPr>
+      <w:spacing w:before="220" w:after="80" w:line="240" w:lineRule="auto"/>
+      <w:ind w:left="280" w:hanging="280"/>
+    </w:pPr>
+    <w:rPr>
+      <w:rFonts w:ascii="Linux Libertine" w:eastAsia="Times New Roman" w:hAnsi="Linux Libertine" w:cs="Linux Libertine"/>
+      <w:b/>
+      <w:szCs w:val="20"/>
+    </w:rPr>
+  </w:style>
+  <w:style w:type="character" w:customStyle="1" w:styleId="Label">
+    <w:name w:val="Label"/>
+    <w:basedOn w:val="DefaultParagraphFont"/>
+    <w:uiPriority w:val="1"/>
+    <w:qFormat/>
+    <w:rsid w:val="00AD4142"/>
+    <w:rPr>
+      <w:rFonts w:ascii="Linux Libertine" w:hAnsi="Linux Libertine"/>
+      <w:b w:val="0"/>
+      <w:color w:val="auto"/>
+    </w:rPr>
+  </w:style>
 </w:styles>
 </file>
 
@@ -1701,11 +2418,36 @@
 </file>
 
 <file path=customXml/item1.xml><?xml version="1.0" encoding="utf-8"?>
-<b:Sources xmlns:b="http://schemas.openxmlformats.org/officeDocument/2006/bibliography" xmlns="http://schemas.openxmlformats.org/officeDocument/2006/bibliography" SelectedStyle="\IEEE2006OfficeOnline.xsl" StyleName="IEEE" Version="2006"/>
+<b:Sources xmlns:b="http://schemas.openxmlformats.org/officeDocument/2006/bibliography" xmlns="http://schemas.openxmlformats.org/officeDocument/2006/bibliography" SelectedStyle="\IEEE2006OfficeOnline.xsl" StyleName="IEEE" Version="2006">
+  <b:Source>
+    <b:Tag>Agi</b:Tag>
+    <b:SourceType>InternetSite</b:SourceType>
+    <b:Guid>{07B28BE0-AD8C-48F8-B905-B1E2AC9C8A78}</b:Guid>
+    <b:Title>Agile Project Management</b:Title>
+    <b:URL>https://www.atlassian.com/agile/project-management</b:URL>
+    <b:RefOrder>1</b:RefOrder>
+  </b:Source>
+  <b:Source>
+    <b:Tag>Manefasto</b:Tag>
+    <b:SourceType>InternetSite</b:SourceType>
+    <b:Guid>{4825447A-4F40-4CB0-9B53-05BF4B5C7A01}</b:Guid>
+    <b:Title>Agile Manefasto</b:Title>
+    <b:URL>https://www.atlassian.com/agile/manifesto</b:URL>
+    <b:RefOrder>2</b:RefOrder>
+  </b:Source>
+  <b:Source>
+    <b:Tag>Collabs</b:Tag>
+    <b:SourceType>InternetSite</b:SourceType>
+    <b:Guid>{CE54981E-281F-4793-AA35-7BCBFA6B0D35}</b:Guid>
+    <b:Title>Collaborations across agile teams</b:Title>
+    <b:URL>https://tech.gsa.gov/guides/Collaboration_Across_Agile_Teams/</b:URL>
+    <b:RefOrder>3</b:RefOrder>
+  </b:Source>
+</b:Sources>
 </file>
 
 <file path=customXml/itemProps1.xml><?xml version="1.0" encoding="utf-8"?>
-<ds:datastoreItem xmlns:ds="http://schemas.openxmlformats.org/officeDocument/2006/customXml" ds:itemID="{E71D564C-1099-4D38-85EF-91B01351B38D}">
+<ds:datastoreItem xmlns:ds="http://schemas.openxmlformats.org/officeDocument/2006/customXml" ds:itemID="{40BFCEA2-58FC-43DC-B854-4D661F22FDD9}">
   <ds:schemaRefs>
     <ds:schemaRef ds:uri="http://schemas.openxmlformats.org/officeDocument/2006/bibliography"/>
   </ds:schemaRefs>

</xml_diff>

<commit_message>
Completed the final review and also submitted pdf version
</commit_message>
<xml_diff>
--- a/paper/Collective Work Across Cross Functional Agile.docx
+++ b/paper/Collective Work Across Cross Functional Agile.docx
@@ -242,17 +242,19 @@
           <w:szCs w:val="24"/>
         </w:rPr>
         <w:sectPr>
+          <w:headerReference w:type="default" r:id="rId8"/>
           <w:type w:val="continuous"/>
           <w:pgSz w:w="12240" w:h="15840"/>
           <w:pgMar w:top="1440" w:right="1440" w:bottom="1440" w:left="1440" w:header="720" w:footer="720" w:gutter="0"/>
           <w:cols w:space="720"/>
+          <w:titlePg/>
           <w:docGrid w:linePitch="360"/>
         </w:sectPr>
       </w:pPr>
       <w:r>
         <w:t xml:space="preserve">   </w:t>
       </w:r>
-      <w:hyperlink r:id="rId7" w:history="1">
+      <w:hyperlink r:id="rId9" w:history="1">
         <w:r>
           <w:rPr>
             <w:rStyle w:val="Hyperlink"/>
@@ -325,7 +327,7 @@
         </w:rPr>
         <w:tab/>
       </w:r>
-      <w:hyperlink r:id="rId8" w:history="1">
+      <w:hyperlink r:id="rId10" w:history="1">
         <w:r>
           <w:rPr>
             <w:rStyle w:val="Hyperlink"/>
@@ -627,7 +629,7 @@
           <w:rStyle w:val="Hyperlink"/>
         </w:rPr>
       </w:pPr>
-      <w:hyperlink r:id="rId9" w:history="1">
+      <w:hyperlink r:id="rId11" w:history="1">
         <w:r>
           <w:rPr>
             <w:rStyle w:val="Hyperlink"/>
@@ -638,8 +640,16 @@
     </w:p>
     <w:p>
       <w:pPr>
+        <w:pStyle w:val="Abstract"/>
+        <w:spacing w:before="0" w:after="0"/>
+        <w:rPr>
+          <w:rStyle w:val="Hyperlink"/>
+        </w:rPr>
+      </w:pPr>
+    </w:p>
+    <w:p>
+      <w:pPr>
         <w:pStyle w:val="Head1"/>
-        <w:spacing w:before="380"/>
         <w:rPr>
           <w:rStyle w:val="Label"/>
           <w14:ligatures w14:val="standard"/>
@@ -729,7 +739,7 @@
               <w:noProof/>
               <w14:ligatures w14:val="standard"/>
             </w:rPr>
-            <w:t>(Agile Project Management, n.d.)</w:t>
+            <w:t>[1]</w:t>
           </w:r>
           <w:r>
             <w:rPr>
@@ -820,7 +830,7 @@
               <w:noProof/>
               <w14:ligatures w14:val="standard"/>
             </w:rPr>
-            <w:t>(Agile Manefasto, n.d.)</w:t>
+            <w:t>[2]</w:t>
           </w:r>
           <w:r>
             <w:rPr>
@@ -1193,8 +1203,20 @@
     </w:p>
     <w:p>
       <w:pPr>
+        <w:autoSpaceDE w:val="0"/>
+        <w:autoSpaceDN w:val="0"/>
+        <w:adjustRightInd w:val="0"/>
+        <w:spacing w:after="0" w:line="240" w:lineRule="auto"/>
+        <w:rPr>
+          <w:rFonts w:ascii="Linux Libertine" w:eastAsia="Verdana" w:hAnsi="Linux Libertine"/>
+          <w:sz w:val="18"/>
+          <w14:ligatures w14:val="standard"/>
+        </w:rPr>
+      </w:pPr>
+    </w:p>
+    <w:p>
+      <w:pPr>
         <w:pStyle w:val="Head1"/>
-        <w:spacing w:before="380"/>
         <w:rPr>
           <w:rStyle w:val="Label"/>
         </w:rPr>
@@ -1390,7 +1412,7 @@
               <w:sz w:val="18"/>
               <w14:ligatures w14:val="standard"/>
             </w:rPr>
-            <w:t>(Collaborations across agile teams, n.d.)</w:t>
+            <w:t>[3]</w:t>
           </w:r>
           <w:r>
             <w:rPr>
@@ -1495,7 +1517,6 @@
     <w:p>
       <w:pPr>
         <w:pStyle w:val="Head1"/>
-        <w:spacing w:before="380"/>
         <w:rPr>
           <w:rStyle w:val="Label"/>
         </w:rPr>
@@ -1775,7 +1796,7 @@
               <w:sz w:val="18"/>
               <w14:ligatures w14:val="standard"/>
             </w:rPr>
-            <w:t>(Agile Manefasto, n.d.)</w:t>
+            <w:t>[2]</w:t>
           </w:r>
           <w:r>
             <w:rPr>
@@ -1827,8 +1848,20 @@
     </w:p>
     <w:p>
       <w:pPr>
+        <w:autoSpaceDE w:val="0"/>
+        <w:autoSpaceDN w:val="0"/>
+        <w:adjustRightInd w:val="0"/>
+        <w:spacing w:after="0" w:line="240" w:lineRule="auto"/>
+        <w:rPr>
+          <w:rFonts w:ascii="Linux Libertine" w:eastAsia="Verdana" w:hAnsi="Linux Libertine"/>
+          <w:sz w:val="18"/>
+          <w14:ligatures w14:val="standard"/>
+        </w:rPr>
+      </w:pPr>
+    </w:p>
+    <w:p>
+      <w:pPr>
         <w:pStyle w:val="Head1"/>
-        <w:spacing w:before="380"/>
         <w:rPr>
           <w:rStyle w:val="Label"/>
         </w:rPr>
@@ -1858,8 +1891,18 @@
           <w:sz w:val="18"/>
           <w14:ligatures w14:val="standard"/>
         </w:rPr>
-        <w:t>Communication alone will not ensure a successful project,</w:t>
-      </w:r>
+        <w:t xml:space="preserve">Communication alone will not ensure a successful </w:t>
+      </w:r>
+      <w:proofErr w:type="gramStart"/>
+      <w:r>
+        <w:rPr>
+          <w:rFonts w:ascii="Linux Libertine" w:eastAsia="Verdana" w:hAnsi="Linux Libertine"/>
+          <w:sz w:val="18"/>
+          <w14:ligatures w14:val="standard"/>
+        </w:rPr>
+        <w:t>project,</w:t>
+      </w:r>
+      <w:proofErr w:type="gramEnd"/>
       <w:r>
         <w:rPr>
           <w:rFonts w:ascii="Linux Libertine" w:eastAsia="Verdana" w:hAnsi="Linux Libertine"/>
@@ -1999,7 +2042,7 @@
               <w:sz w:val="18"/>
               <w14:ligatures w14:val="standard"/>
             </w:rPr>
-            <w:t>(agileteams)</w:t>
+            <w:t>[4]</w:t>
           </w:r>
           <w:r>
             <w:rPr>
@@ -2049,7 +2092,7 @@
           <w:sz w:val="18"/>
           <w14:ligatures w14:val="standard"/>
         </w:rPr>
-        <w:t xml:space="preserve">knowing what each team is </w:t>
+        <w:t xml:space="preserve">knowing what each team is working on, </w:t>
       </w:r>
       <w:r>
         <w:rPr>
@@ -2058,7 +2101,7 @@
           <w14:ligatures w14:val="standard"/>
         </w:rPr>
         <w:lastRenderedPageBreak/>
-        <w:t>working on, teams with similar</w:t>
+        <w:t>teams with similar</w:t>
       </w:r>
       <w:r>
         <w:rPr>
@@ -2100,8 +2143,20 @@
     </w:p>
     <w:p>
       <w:pPr>
+        <w:autoSpaceDE w:val="0"/>
+        <w:autoSpaceDN w:val="0"/>
+        <w:adjustRightInd w:val="0"/>
+        <w:spacing w:after="0" w:line="240" w:lineRule="auto"/>
+        <w:rPr>
+          <w:rFonts w:ascii="Linux Libertine" w:eastAsia="Verdana" w:hAnsi="Linux Libertine"/>
+          <w:sz w:val="18"/>
+          <w14:ligatures w14:val="standard"/>
+        </w:rPr>
+      </w:pPr>
+    </w:p>
+    <w:p>
+      <w:pPr>
         <w:pStyle w:val="Head1"/>
-        <w:spacing w:before="380"/>
         <w:rPr>
           <w:rStyle w:val="Label"/>
         </w:rPr>
@@ -2110,7 +2165,13 @@
         <w:rPr>
           <w:rStyle w:val="Label"/>
         </w:rPr>
-        <w:t>5. Tools</w:t>
+        <w:t>5.</w:t>
+      </w:r>
+      <w:r>
+        <w:rPr>
+          <w:rStyle w:val="Label"/>
+        </w:rPr>
+        <w:t xml:space="preserve"> Using the apt tooling</w:t>
       </w:r>
     </w:p>
     <w:p>
@@ -2148,81 +2209,1647 @@
           <w14:ligatures w14:val="standard"/>
         </w:rPr>
         <w:t xml:space="preserve">Tools of automated testing like selenium also help and reduce the testing work, this facilitates more efficiency in the team. </w:t>
+      </w:r>
+    </w:p>
+    <w:p>
+      <w:pPr>
+        <w:autoSpaceDE w:val="0"/>
+        <w:autoSpaceDN w:val="0"/>
+        <w:adjustRightInd w:val="0"/>
+        <w:spacing w:after="0" w:line="240" w:lineRule="auto"/>
+        <w:rPr>
+          <w:rFonts w:ascii="Linux Libertine" w:eastAsia="Verdana" w:hAnsi="Linux Libertine"/>
+          <w:sz w:val="18"/>
+          <w14:ligatures w14:val="standard"/>
+        </w:rPr>
+      </w:pPr>
+    </w:p>
+    <w:p>
+      <w:pPr>
+        <w:pStyle w:val="Head1"/>
+        <w:rPr>
+          <w:rStyle w:val="Label"/>
+        </w:rPr>
+      </w:pPr>
+      <w:r>
+        <w:rPr>
+          <w:rStyle w:val="Label"/>
+        </w:rPr>
+        <w:t>6</w:t>
+      </w:r>
+      <w:r>
+        <w:rPr>
+          <w:rStyle w:val="Label"/>
+        </w:rPr>
+        <w:t xml:space="preserve">. </w:t>
+      </w:r>
+      <w:r>
+        <w:rPr>
+          <w:rStyle w:val="Label"/>
+        </w:rPr>
+        <w:t>Agile Architecture</w:t>
+      </w:r>
+    </w:p>
+    <w:p>
+      <w:pPr>
+        <w:pStyle w:val="Head1"/>
+        <w:rPr>
+          <w:rStyle w:val="Label"/>
+        </w:rPr>
+      </w:pPr>
+      <w:r>
+        <w:rPr>
+          <w:rStyle w:val="Label"/>
+        </w:rPr>
+        <w:t xml:space="preserve">Notion Behind the architecture- </w:t>
+      </w:r>
+    </w:p>
+    <w:p>
+      <w:pPr>
+        <w:pStyle w:val="Head1"/>
+        <w:rPr>
+          <w:b w:val="0"/>
+          <w:bCs/>
+          <w:sz w:val="18"/>
+          <w:szCs w:val="18"/>
+        </w:rPr>
+      </w:pPr>
+      <w:r>
+        <w:rPr>
+          <w:rStyle w:val="Label"/>
+          <w:b w:val="0"/>
+          <w:bCs/>
+          <w:sz w:val="18"/>
+          <w:szCs w:val="18"/>
+        </w:rPr>
+        <w:t xml:space="preserve">One of the main </w:t>
+      </w:r>
+      <w:r>
+        <w:rPr>
+          <w:rStyle w:val="Label"/>
+          <w:b w:val="0"/>
+          <w:bCs/>
+          <w:sz w:val="18"/>
+          <w:szCs w:val="18"/>
+        </w:rPr>
+        <w:t>reasons</w:t>
+      </w:r>
+      <w:r>
+        <w:rPr>
+          <w:rStyle w:val="Label"/>
+          <w:b w:val="0"/>
+          <w:bCs/>
+          <w:sz w:val="18"/>
+          <w:szCs w:val="18"/>
+        </w:rPr>
+        <w:t xml:space="preserve"> behind this architecture is that the code needs to be maintainable </w:t>
+      </w:r>
+      <w:r>
+        <w:rPr>
+          <w:rStyle w:val="Label"/>
+          <w:b w:val="0"/>
+          <w:bCs/>
+          <w:sz w:val="18"/>
+          <w:szCs w:val="18"/>
+        </w:rPr>
+        <w:t>i.e.</w:t>
+      </w:r>
+      <w:r>
+        <w:rPr>
+          <w:rStyle w:val="Label"/>
+          <w:b w:val="0"/>
+          <w:bCs/>
+          <w:sz w:val="18"/>
+          <w:szCs w:val="18"/>
+        </w:rPr>
+        <w:t xml:space="preserve"> the existing code should be operational for many years as well as adapts to the changes that is added after the code is deployed. </w:t>
+      </w:r>
+      <w:r>
+        <w:rPr>
+          <w:rStyle w:val="Label"/>
+          <w:b w:val="0"/>
+          <w:bCs/>
+          <w:sz w:val="18"/>
+          <w:szCs w:val="18"/>
+        </w:rPr>
+        <w:t>If the</w:t>
+      </w:r>
+      <w:r>
+        <w:rPr>
+          <w:rStyle w:val="Label"/>
+          <w:b w:val="0"/>
+          <w:bCs/>
+          <w:sz w:val="18"/>
+          <w:szCs w:val="18"/>
+        </w:rPr>
+        <w:t xml:space="preserve"> code is again </w:t>
+      </w:r>
+      <w:r>
+        <w:rPr>
+          <w:rStyle w:val="Label"/>
+          <w:b w:val="0"/>
+          <w:bCs/>
+          <w:sz w:val="18"/>
+          <w:szCs w:val="18"/>
+        </w:rPr>
+        <w:t>architecture</w:t>
+      </w:r>
+      <w:r>
+        <w:rPr>
+          <w:rStyle w:val="Label"/>
+          <w:b w:val="0"/>
+          <w:bCs/>
+          <w:sz w:val="18"/>
+          <w:szCs w:val="18"/>
+        </w:rPr>
+        <w:t>, the cost that is involved in doing that increases exponentially. More</w:t>
+      </w:r>
+      <w:r>
+        <w:rPr>
+          <w:rStyle w:val="Label"/>
+          <w:b w:val="0"/>
+          <w:bCs/>
+          <w:sz w:val="18"/>
+          <w:szCs w:val="18"/>
+        </w:rPr>
+        <w:t>o</w:t>
+      </w:r>
+      <w:r>
+        <w:rPr>
+          <w:rStyle w:val="Label"/>
+          <w:b w:val="0"/>
+          <w:bCs/>
+          <w:sz w:val="18"/>
+          <w:szCs w:val="18"/>
+        </w:rPr>
+        <w:t xml:space="preserve">ver, it delays the functioning of the code. From the customer’s perspective, the code should be always in running state mode </w:t>
+      </w:r>
+      <w:r>
+        <w:rPr>
+          <w:rStyle w:val="Label"/>
+          <w:b w:val="0"/>
+          <w:bCs/>
+          <w:sz w:val="18"/>
+          <w:szCs w:val="18"/>
+        </w:rPr>
+        <w:t>i.e.</w:t>
+      </w:r>
+      <w:r>
+        <w:rPr>
+          <w:rStyle w:val="Label"/>
+          <w:b w:val="0"/>
+          <w:bCs/>
+          <w:sz w:val="18"/>
+          <w:szCs w:val="18"/>
+        </w:rPr>
+        <w:t xml:space="preserve"> the software built by the developer must be always in a working </w:t>
+      </w:r>
+      <w:r>
+        <w:rPr>
+          <w:rStyle w:val="Label"/>
+          <w:b w:val="0"/>
+          <w:bCs/>
+          <w:sz w:val="18"/>
+          <w:szCs w:val="18"/>
+        </w:rPr>
+        <w:t xml:space="preserve">and in a ready </w:t>
+      </w:r>
+      <w:r>
+        <w:rPr>
+          <w:rStyle w:val="Label"/>
+          <w:b w:val="0"/>
+          <w:bCs/>
+          <w:sz w:val="18"/>
+          <w:szCs w:val="18"/>
+        </w:rPr>
+        <w:t>state</w:t>
+      </w:r>
+      <w:r>
+        <w:rPr>
+          <w:rStyle w:val="Label"/>
+          <w:b w:val="0"/>
+          <w:bCs/>
+          <w:sz w:val="18"/>
+          <w:szCs w:val="18"/>
+        </w:rPr>
+        <w:t>. It basically avoids the “start-stop-start” nature of the system. Another thing to keep in mind while building the system, is that the code needs to be both testable as well as deployable. Take for example, micro services architecture is an architectural style which is a collection of loosely coupled services which has many benefits such as highly maintainable, testable and also independently deployable.</w:t>
+      </w:r>
+    </w:p>
+    <w:p>
+      <w:pPr>
+        <w:autoSpaceDE w:val="0"/>
+        <w:autoSpaceDN w:val="0"/>
+        <w:adjustRightInd w:val="0"/>
+        <w:spacing w:after="0" w:line="240" w:lineRule="auto"/>
+        <w:rPr>
+          <w:rFonts w:ascii="Linux Libertine" w:eastAsia="Verdana" w:hAnsi="Linux Libertine"/>
+          <w:b/>
+          <w:bCs/>
+          <w:sz w:val="24"/>
+          <w:szCs w:val="24"/>
+          <w14:ligatures w14:val="standard"/>
+        </w:rPr>
+      </w:pPr>
+      <w:r>
+        <w:rPr>
+          <w:rFonts w:ascii="Linux Libertine" w:eastAsia="Verdana" w:hAnsi="Linux Libertine"/>
+          <w:b/>
+          <w:bCs/>
+          <w:sz w:val="24"/>
+          <w:szCs w:val="24"/>
+          <w14:ligatures w14:val="standard"/>
+        </w:rPr>
+        <w:t>R</w:t>
+      </w:r>
+      <w:r>
+        <w:rPr>
+          <w:rFonts w:ascii="Linux Libertine" w:eastAsia="Verdana" w:hAnsi="Linux Libertine"/>
+          <w:b/>
+          <w:bCs/>
+          <w:sz w:val="24"/>
+          <w:szCs w:val="24"/>
+          <w14:ligatures w14:val="standard"/>
+        </w:rPr>
+        <w:t>ole of Architecture in Agile System</w:t>
+      </w:r>
+    </w:p>
+    <w:p>
+      <w:pPr>
+        <w:autoSpaceDE w:val="0"/>
+        <w:autoSpaceDN w:val="0"/>
+        <w:adjustRightInd w:val="0"/>
+        <w:spacing w:after="0" w:line="240" w:lineRule="auto"/>
+        <w:rPr>
+          <w:rFonts w:ascii="Linux Libertine" w:eastAsia="Verdana" w:hAnsi="Linux Libertine"/>
+          <w:b/>
+          <w:bCs/>
+          <w:sz w:val="24"/>
+          <w:szCs w:val="24"/>
+          <w14:ligatures w14:val="standard"/>
+        </w:rPr>
+      </w:pPr>
+    </w:p>
+    <w:p>
+      <w:pPr>
+        <w:autoSpaceDE w:val="0"/>
+        <w:autoSpaceDN w:val="0"/>
+        <w:adjustRightInd w:val="0"/>
+        <w:spacing w:after="0" w:line="240" w:lineRule="auto"/>
+        <w:rPr>
+          <w:rFonts w:ascii="Linux Libertine" w:eastAsia="Verdana" w:hAnsi="Linux Libertine"/>
+          <w:sz w:val="18"/>
+          <w:szCs w:val="18"/>
+          <w14:ligatures w14:val="standard"/>
+        </w:rPr>
+      </w:pPr>
+    </w:p>
+    <w:p>
+      <w:pPr>
+        <w:autoSpaceDE w:val="0"/>
+        <w:autoSpaceDN w:val="0"/>
+        <w:adjustRightInd w:val="0"/>
+        <w:spacing w:after="0" w:line="240" w:lineRule="auto"/>
+        <w:rPr>
+          <w:rFonts w:ascii="Linux Libertine" w:eastAsia="Verdana" w:hAnsi="Linux Libertine"/>
+          <w:sz w:val="18"/>
+          <w:szCs w:val="18"/>
+          <w14:ligatures w14:val="standard"/>
+        </w:rPr>
+      </w:pPr>
+      <w:r>
+        <w:rPr>
+          <w:rFonts w:ascii="Linux Libertine" w:eastAsia="Verdana" w:hAnsi="Linux Libertine"/>
+          <w:sz w:val="18"/>
+          <w:szCs w:val="18"/>
+          <w14:ligatures w14:val="standard"/>
+        </w:rPr>
+        <w:t xml:space="preserve">The duties of an architect </w:t>
+      </w:r>
+      <w:r>
+        <w:rPr>
+          <w:rFonts w:ascii="Linux Libertine" w:eastAsia="Verdana" w:hAnsi="Linux Libertine"/>
+          <w:sz w:val="18"/>
+          <w:szCs w:val="18"/>
+          <w14:ligatures w14:val="standard"/>
+        </w:rPr>
+        <w:t>are</w:t>
+      </w:r>
+      <w:r>
+        <w:rPr>
+          <w:rFonts w:ascii="Linux Libertine" w:eastAsia="Verdana" w:hAnsi="Linux Libertine"/>
+          <w:sz w:val="18"/>
+          <w:szCs w:val="18"/>
+          <w14:ligatures w14:val="standard"/>
+        </w:rPr>
+        <w:t xml:space="preserve"> maintaining and declaring the structure of the solution of the system </w:t>
+      </w:r>
+      <w:proofErr w:type="gramStart"/>
+      <w:r>
+        <w:rPr>
+          <w:rFonts w:ascii="Linux Libertine" w:eastAsia="Verdana" w:hAnsi="Linux Libertine"/>
+          <w:sz w:val="18"/>
+          <w:szCs w:val="18"/>
+          <w14:ligatures w14:val="standard"/>
+        </w:rPr>
+        <w:t>and also</w:t>
+      </w:r>
+      <w:proofErr w:type="gramEnd"/>
+      <w:r>
+        <w:rPr>
+          <w:rFonts w:ascii="Linux Libertine" w:eastAsia="Verdana" w:hAnsi="Linux Libertine"/>
+          <w:sz w:val="18"/>
+          <w:szCs w:val="18"/>
+          <w14:ligatures w14:val="standard"/>
+        </w:rPr>
+        <w:t xml:space="preserve"> making sure that it meets the needs of all the stakeholders those are</w:t>
       </w:r>
       <w:bookmarkStart w:id="0" w:name="_GoBack"/>
       <w:bookmarkEnd w:id="0"/>
-    </w:p>
-    <w:p>
-      <w:pPr>
-        <w:autoSpaceDE w:val="0"/>
-        <w:autoSpaceDN w:val="0"/>
-        <w:adjustRightInd w:val="0"/>
-        <w:spacing w:after="0" w:line="240" w:lineRule="auto"/>
-        <w:rPr>
-          <w:rFonts w:ascii="Linux Libertine" w:eastAsia="Verdana" w:hAnsi="Linux Libertine"/>
-          <w:sz w:val="18"/>
-          <w14:ligatures w14:val="standard"/>
-        </w:rPr>
-      </w:pPr>
-    </w:p>
-    <w:p>
-      <w:pPr>
-        <w:pStyle w:val="Head1"/>
-        <w:spacing w:before="380"/>
-        <w:rPr>
-          <w:rStyle w:val="Label"/>
-        </w:rPr>
-      </w:pPr>
-      <w:r>
-        <w:rPr>
-          <w:rStyle w:val="Label"/>
-        </w:rPr>
-        <w:t>6</w:t>
-      </w:r>
-      <w:r>
-        <w:rPr>
-          <w:rStyle w:val="Label"/>
-        </w:rPr>
-        <w:t xml:space="preserve">. </w:t>
-      </w:r>
-      <w:r>
-        <w:rPr>
-          <w:rStyle w:val="Label"/>
-        </w:rPr>
-        <w:t>Agile Architecture</w:t>
-      </w:r>
-    </w:p>
-    <w:p>
-      <w:pPr>
-        <w:autoSpaceDE w:val="0"/>
-        <w:autoSpaceDN w:val="0"/>
-        <w:adjustRightInd w:val="0"/>
-        <w:spacing w:after="0" w:line="240" w:lineRule="auto"/>
-        <w:rPr>
-          <w:rFonts w:ascii="Linux Libertine" w:eastAsia="Verdana" w:hAnsi="Linux Libertine"/>
-          <w:sz w:val="18"/>
-          <w14:ligatures w14:val="standard"/>
-        </w:rPr>
-      </w:pPr>
-    </w:p>
-    <w:p>
-      <w:pPr>
-        <w:pStyle w:val="Head1"/>
-        <w:spacing w:before="380"/>
-        <w:rPr>
-          <w:rStyle w:val="Label"/>
-        </w:rPr>
-      </w:pPr>
-    </w:p>
-    <w:p>
-      <w:pPr>
-        <w:autoSpaceDE w:val="0"/>
-        <w:autoSpaceDN w:val="0"/>
-        <w:adjustRightInd w:val="0"/>
-        <w:spacing w:after="0" w:line="240" w:lineRule="auto"/>
-        <w:rPr>
-          <w:rFonts w:ascii="Linux Libertine" w:eastAsia="Verdana" w:hAnsi="Linux Libertine"/>
-          <w:sz w:val="18"/>
+      <w:r>
+        <w:rPr>
+          <w:rFonts w:ascii="Linux Libertine" w:eastAsia="Verdana" w:hAnsi="Linux Libertine"/>
+          <w:sz w:val="18"/>
+          <w:szCs w:val="18"/>
+          <w14:ligatures w14:val="standard"/>
+        </w:rPr>
+        <w:t xml:space="preserve"> involved in it. The architect needs to ensure maximum optimization of all the stakeholders who have different emphasis on different parts of the solutions so that their requirements are met. There are many factors that impacts the approach to agile architecture. Firstly,</w:t>
+      </w:r>
+      <w:r>
+        <w:rPr>
+          <w:rFonts w:ascii="Linux Libertine" w:eastAsia="Verdana" w:hAnsi="Linux Libertine"/>
+          <w:sz w:val="18"/>
+          <w:szCs w:val="18"/>
+          <w14:ligatures w14:val="standard"/>
+        </w:rPr>
+        <w:t xml:space="preserve"> the uncertainty of requirements deters early feedback from the stakeholder. Secondly, Technical risk also effects if a challenging requirement related to architecture is inclined to more up-front architecture. </w:t>
+      </w:r>
+      <w:r>
+        <w:rPr>
+          <w:rFonts w:ascii="Linux Libertine" w:eastAsia="Verdana" w:hAnsi="Linux Libertine"/>
+          <w:sz w:val="18"/>
+          <w:szCs w:val="18"/>
+          <w14:ligatures w14:val="standard"/>
+        </w:rPr>
+        <w:t xml:space="preserve">Big design up front means that the team would need the full specification and requirements and architecture design before the beginning of the development. The architecture may change or evolve during the phase of development. </w:t>
+      </w:r>
+    </w:p>
+    <w:p>
+      <w:pPr>
+        <w:autoSpaceDE w:val="0"/>
+        <w:autoSpaceDN w:val="0"/>
+        <w:adjustRightInd w:val="0"/>
+        <w:spacing w:after="0" w:line="240" w:lineRule="auto"/>
+        <w:rPr>
+          <w:rFonts w:ascii="Linux Libertine" w:eastAsia="Verdana" w:hAnsi="Linux Libertine"/>
+          <w:sz w:val="18"/>
+          <w:szCs w:val="18"/>
+          <w14:ligatures w14:val="standard"/>
+        </w:rPr>
+      </w:pPr>
+    </w:p>
+    <w:p>
+      <w:pPr>
+        <w:autoSpaceDE w:val="0"/>
+        <w:autoSpaceDN w:val="0"/>
+        <w:adjustRightInd w:val="0"/>
+        <w:spacing w:after="0" w:line="240" w:lineRule="auto"/>
+        <w:rPr>
+          <w:rFonts w:ascii="Linux Libertine" w:eastAsia="Verdana" w:hAnsi="Linux Libertine"/>
+          <w:sz w:val="18"/>
+          <w:szCs w:val="18"/>
+          <w14:ligatures w14:val="standard"/>
+        </w:rPr>
+      </w:pPr>
+      <w:r>
+        <w:rPr>
+          <w:rFonts w:ascii="Linux Libertine" w:eastAsia="Verdana" w:hAnsi="Linux Libertine"/>
+          <w:sz w:val="18"/>
+          <w:szCs w:val="18"/>
+          <w14:ligatures w14:val="standard"/>
+        </w:rPr>
+        <w:t xml:space="preserve">Agile architecture allows incremental value delivery by balancing between emergent design </w:t>
+      </w:r>
+      <w:r>
+        <w:rPr>
+          <w:rFonts w:ascii="Linux Libertine" w:eastAsia="Verdana" w:hAnsi="Linux Libertine"/>
+          <w:sz w:val="18"/>
+          <w:szCs w:val="18"/>
+          <w14:ligatures w14:val="standard"/>
+        </w:rPr>
+        <w:t xml:space="preserve">and intentional architecture. </w:t>
+      </w:r>
+    </w:p>
+    <w:p>
+      <w:pPr>
+        <w:autoSpaceDE w:val="0"/>
+        <w:autoSpaceDN w:val="0"/>
+        <w:adjustRightInd w:val="0"/>
+        <w:spacing w:after="0" w:line="240" w:lineRule="auto"/>
+        <w:rPr>
+          <w:rFonts w:ascii="Linux Libertine" w:eastAsia="Verdana" w:hAnsi="Linux Libertine"/>
+          <w:b/>
+          <w:bCs/>
+          <w:sz w:val="24"/>
+          <w:szCs w:val="24"/>
+          <w14:ligatures w14:val="standard"/>
+        </w:rPr>
+      </w:pPr>
+      <w:r>
+        <w:rPr>
+          <w:rFonts w:ascii="Linux Libertine" w:eastAsia="Verdana" w:hAnsi="Linux Libertine"/>
+          <w:b/>
+          <w:bCs/>
+          <w:sz w:val="24"/>
+          <w:szCs w:val="24"/>
+          <w14:ligatures w14:val="standard"/>
+        </w:rPr>
+        <w:t>Applying architecture to agile teams</w:t>
+      </w:r>
+    </w:p>
+    <w:p>
+      <w:pPr>
+        <w:autoSpaceDE w:val="0"/>
+        <w:autoSpaceDN w:val="0"/>
+        <w:adjustRightInd w:val="0"/>
+        <w:spacing w:after="0" w:line="240" w:lineRule="auto"/>
+        <w:rPr>
+          <w:rFonts w:ascii="Linux Libertine" w:eastAsia="Verdana" w:hAnsi="Linux Libertine"/>
+          <w:b/>
+          <w:bCs/>
+          <w:sz w:val="24"/>
+          <w:szCs w:val="24"/>
+          <w14:ligatures w14:val="standard"/>
+        </w:rPr>
+      </w:pPr>
+    </w:p>
+    <w:p>
+      <w:pPr>
+        <w:autoSpaceDE w:val="0"/>
+        <w:autoSpaceDN w:val="0"/>
+        <w:adjustRightInd w:val="0"/>
+        <w:spacing w:after="0" w:line="240" w:lineRule="auto"/>
+        <w:rPr>
+          <w:rFonts w:ascii="Linux Libertine" w:eastAsia="Verdana" w:hAnsi="Linux Libertine"/>
+          <w:sz w:val="18"/>
+          <w:szCs w:val="18"/>
+          <w14:ligatures w14:val="standard"/>
+        </w:rPr>
+      </w:pPr>
+      <w:r>
+        <w:rPr>
+          <w:rFonts w:ascii="Linux Libertine" w:eastAsia="Verdana" w:hAnsi="Linux Libertine"/>
+          <w:sz w:val="18"/>
+          <w:szCs w:val="18"/>
+          <w14:ligatures w14:val="standard"/>
+        </w:rPr>
+        <w:t xml:space="preserve">In agile architecture, each individual in a team must contribute significantly </w:t>
+      </w:r>
+      <w:r>
+        <w:rPr>
+          <w:rFonts w:ascii="Linux Libertine" w:eastAsia="Verdana" w:hAnsi="Linux Libertine"/>
+          <w:sz w:val="18"/>
+          <w:szCs w:val="18"/>
+          <w14:ligatures w14:val="standard"/>
+        </w:rPr>
+        <w:t>in providing the inputs to the architecture. Feedbacks should be given regularly</w:t>
+      </w:r>
+      <w:r>
+        <w:rPr>
+          <w:rFonts w:ascii="Linux Libertine" w:eastAsia="Verdana" w:hAnsi="Linux Libertine"/>
+          <w:sz w:val="18"/>
+          <w:szCs w:val="18"/>
+          <w14:ligatures w14:val="standard"/>
+        </w:rPr>
+        <w:t xml:space="preserve"> by the customers so that there is a scope of improvement.</w:t>
+      </w:r>
+    </w:p>
+    <w:p>
+      <w:pPr>
+        <w:autoSpaceDE w:val="0"/>
+        <w:autoSpaceDN w:val="0"/>
+        <w:adjustRightInd w:val="0"/>
+        <w:spacing w:after="0" w:line="240" w:lineRule="auto"/>
+        <w:rPr>
+          <w:rFonts w:ascii="Linux Libertine" w:eastAsia="Verdana" w:hAnsi="Linux Libertine"/>
+          <w:sz w:val="18"/>
+          <w:szCs w:val="18"/>
+          <w14:ligatures w14:val="standard"/>
+        </w:rPr>
+      </w:pPr>
+      <w:r>
+        <w:rPr>
+          <w:rFonts w:ascii="Linux Libertine" w:eastAsia="Verdana" w:hAnsi="Linux Libertine"/>
+          <w:sz w:val="18"/>
+          <w:szCs w:val="18"/>
+          <w14:ligatures w14:val="standard"/>
+        </w:rPr>
+        <w:t>There should be proper communication among the team members so that they convey their perspective and what they are performing and how they are moving forward with it. Not to mention the least, t</w:t>
+      </w:r>
+      <w:r>
+        <w:rPr>
+          <w:rFonts w:ascii="Linux Libertine" w:eastAsia="Verdana" w:hAnsi="Linux Libertine"/>
+          <w:sz w:val="18"/>
+          <w:szCs w:val="18"/>
+          <w14:ligatures w14:val="standard"/>
+        </w:rPr>
+        <w:t>here must be active participation of the stakeholders as well. They should be able to put forth their complaints, intents, views. The system should be built which is best in the interest of the customers and the company.</w:t>
+      </w:r>
+    </w:p>
+    <w:p>
+      <w:pPr>
+        <w:autoSpaceDE w:val="0"/>
+        <w:autoSpaceDN w:val="0"/>
+        <w:adjustRightInd w:val="0"/>
+        <w:spacing w:after="0" w:line="240" w:lineRule="auto"/>
+        <w:rPr>
+          <w:rFonts w:ascii="Linux Libertine" w:eastAsia="Verdana" w:hAnsi="Linux Libertine"/>
+          <w:sz w:val="18"/>
+          <w:szCs w:val="18"/>
+          <w14:ligatures w14:val="standard"/>
+        </w:rPr>
+      </w:pPr>
+    </w:p>
+    <w:p>
+      <w:pPr>
+        <w:autoSpaceDE w:val="0"/>
+        <w:autoSpaceDN w:val="0"/>
+        <w:adjustRightInd w:val="0"/>
+        <w:spacing w:after="0" w:line="240" w:lineRule="auto"/>
+        <w:rPr>
+          <w:rFonts w:ascii="Linux Libertine" w:eastAsia="Verdana" w:hAnsi="Linux Libertine"/>
+          <w:sz w:val="18"/>
+          <w:szCs w:val="18"/>
+          <w14:ligatures w14:val="standard"/>
+        </w:rPr>
+      </w:pPr>
+    </w:p>
+    <w:p>
+      <w:pPr>
+        <w:autoSpaceDE w:val="0"/>
+        <w:autoSpaceDN w:val="0"/>
+        <w:adjustRightInd w:val="0"/>
+        <w:spacing w:after="0" w:line="240" w:lineRule="auto"/>
+        <w:rPr>
+          <w:rFonts w:ascii="Linux Libertine" w:eastAsia="Verdana" w:hAnsi="Linux Libertine"/>
+          <w:b/>
+          <w:bCs/>
+          <w:sz w:val="24"/>
+          <w:szCs w:val="24"/>
+          <w14:ligatures w14:val="standard"/>
+        </w:rPr>
+      </w:pPr>
+      <w:r>
+        <w:rPr>
+          <w:rFonts w:ascii="Linux Libertine" w:eastAsia="Verdana" w:hAnsi="Linux Libertine"/>
+          <w:b/>
+          <w:bCs/>
+          <w:sz w:val="24"/>
+          <w:szCs w:val="24"/>
+          <w14:ligatures w14:val="standard"/>
+        </w:rPr>
+        <w:t>CONCLUSION</w:t>
+      </w:r>
+    </w:p>
+    <w:p>
+      <w:pPr>
+        <w:autoSpaceDE w:val="0"/>
+        <w:autoSpaceDN w:val="0"/>
+        <w:adjustRightInd w:val="0"/>
+        <w:spacing w:after="0" w:line="240" w:lineRule="auto"/>
+        <w:rPr>
+          <w:rFonts w:ascii="Linux Libertine" w:eastAsia="Verdana" w:hAnsi="Linux Libertine"/>
+          <w:b/>
+          <w:bCs/>
+          <w:sz w:val="24"/>
+          <w:szCs w:val="24"/>
+          <w14:ligatures w14:val="standard"/>
+        </w:rPr>
+      </w:pPr>
+    </w:p>
+    <w:p>
+      <w:pPr>
+        <w:autoSpaceDE w:val="0"/>
+        <w:autoSpaceDN w:val="0"/>
+        <w:adjustRightInd w:val="0"/>
+        <w:spacing w:after="0" w:line="240" w:lineRule="auto"/>
+        <w:rPr>
+          <w:rFonts w:ascii="Linux Libertine" w:eastAsia="Verdana" w:hAnsi="Linux Libertine"/>
+          <w:sz w:val="18"/>
+          <w:szCs w:val="18"/>
+          <w14:ligatures w14:val="standard"/>
+        </w:rPr>
+      </w:pPr>
+      <w:r>
+        <w:rPr>
+          <w:rFonts w:ascii="Linux Libertine" w:eastAsia="Verdana" w:hAnsi="Linux Libertine"/>
+          <w:sz w:val="18"/>
+          <w:szCs w:val="18"/>
+          <w14:ligatures w14:val="standard"/>
+        </w:rPr>
+        <w:t xml:space="preserve">Agile methodologies came into life as there was a need to incorporate changes in requirements environment. It requires communication between the developers and stakeholders. The developers must be able to cope up with </w:t>
+      </w:r>
+      <w:r>
+        <w:rPr>
+          <w:rFonts w:ascii="Linux Libertine" w:eastAsia="Verdana" w:hAnsi="Linux Libertine"/>
+          <w:sz w:val="18"/>
+          <w:szCs w:val="18"/>
+          <w14:ligatures w14:val="standard"/>
+        </w:rPr>
+        <w:t>the changes at any time and also maximize the investments of the stakeholders.</w:t>
+      </w:r>
+    </w:p>
+    <w:p>
+      <w:pPr>
+        <w:autoSpaceDE w:val="0"/>
+        <w:autoSpaceDN w:val="0"/>
+        <w:adjustRightInd w:val="0"/>
+        <w:spacing w:after="0" w:line="240" w:lineRule="auto"/>
+        <w:rPr>
+          <w:rFonts w:ascii="Linux Libertine" w:eastAsia="Verdana" w:hAnsi="Linux Libertine"/>
+          <w:sz w:val="18"/>
+          <w:szCs w:val="18"/>
+          <w14:ligatures w14:val="standard"/>
+        </w:rPr>
+      </w:pPr>
+      <w:r>
+        <w:rPr>
+          <w:rFonts w:ascii="Linux Libertine" w:eastAsia="Verdana" w:hAnsi="Linux Libertine"/>
+          <w:sz w:val="18"/>
+          <w:szCs w:val="18"/>
+          <w14:ligatures w14:val="standard"/>
+        </w:rPr>
+        <w:t xml:space="preserve">One of the </w:t>
+      </w:r>
+      <w:r>
+        <w:rPr>
+          <w:rFonts w:ascii="Linux Libertine" w:eastAsia="Verdana" w:hAnsi="Linux Libertine"/>
+          <w:sz w:val="18"/>
+          <w:szCs w:val="18"/>
+          <w14:ligatures w14:val="standard"/>
+        </w:rPr>
+        <w:t>reasons</w:t>
+      </w:r>
+      <w:r>
+        <w:rPr>
+          <w:rFonts w:ascii="Linux Libertine" w:eastAsia="Verdana" w:hAnsi="Linux Libertine"/>
+          <w:sz w:val="18"/>
+          <w:szCs w:val="18"/>
+          <w14:ligatures w14:val="standard"/>
+        </w:rPr>
+        <w:t xml:space="preserve"> of agile implementation is that it makes the life of developers, testers easier. The system which you are developing should be flexible and incorporate Agile methods. The transition from plan driven approach to agile decreases the extra cost and time and reduces the work of your development team.</w:t>
+      </w:r>
+      <w:r>
+        <w:rPr>
+          <w:rFonts w:ascii="Linux Libertine" w:eastAsia="Verdana" w:hAnsi="Linux Libertine"/>
+          <w:b/>
+          <w:bCs/>
+          <w:sz w:val="24"/>
+          <w:szCs w:val="24"/>
+          <w14:ligatures w14:val="standard"/>
+        </w:rPr>
+        <w:t xml:space="preserve"> </w:t>
+      </w:r>
+      <w:r>
+        <w:rPr>
+          <w:rFonts w:ascii="Linux Libertine" w:eastAsia="Verdana" w:hAnsi="Linux Libertine"/>
+          <w:sz w:val="18"/>
+          <w:szCs w:val="18"/>
+          <w14:ligatures w14:val="standard"/>
+        </w:rPr>
+        <w:t xml:space="preserve">Secondly, there is a misconception that processes, tools, documentation, contract negotiation are not used in agile methods, it is just that over emphasis is avoided.  </w:t>
+      </w:r>
+      <w:r>
+        <w:rPr>
+          <w:rFonts w:ascii="Linux Libertine" w:eastAsia="Verdana" w:hAnsi="Linux Libertine"/>
+          <w:sz w:val="18"/>
+          <w:szCs w:val="18"/>
+          <w14:ligatures w14:val="standard"/>
+        </w:rPr>
+        <w:t>The main agile methodologies that are used commonly Extreme Programming, Agile modeling, and SCRUM.</w:t>
+      </w:r>
+    </w:p>
+    <w:p>
+      <w:pPr>
+        <w:autoSpaceDE w:val="0"/>
+        <w:autoSpaceDN w:val="0"/>
+        <w:adjustRightInd w:val="0"/>
+        <w:spacing w:after="0" w:line="240" w:lineRule="auto"/>
+        <w:rPr>
+          <w:rFonts w:ascii="Linux Libertine" w:eastAsia="Verdana" w:hAnsi="Linux Libertine"/>
+          <w:sz w:val="18"/>
+          <w:szCs w:val="18"/>
+          <w14:ligatures w14:val="standard"/>
+        </w:rPr>
+      </w:pPr>
+    </w:p>
+    <w:p>
+      <w:pPr>
+        <w:autoSpaceDE w:val="0"/>
+        <w:autoSpaceDN w:val="0"/>
+        <w:adjustRightInd w:val="0"/>
+        <w:spacing w:after="0" w:line="240" w:lineRule="auto"/>
+        <w:rPr>
+          <w:rFonts w:ascii="Linux Libertine" w:eastAsia="Verdana" w:hAnsi="Linux Libertine"/>
+          <w:sz w:val="18"/>
+          <w:szCs w:val="18"/>
+          <w14:ligatures w14:val="standard"/>
+        </w:rPr>
+      </w:pPr>
+      <w:r>
+        <w:rPr>
+          <w:rFonts w:ascii="Linux Libertine" w:eastAsia="Verdana" w:hAnsi="Linux Libertine"/>
+          <w:sz w:val="18"/>
+          <w:szCs w:val="18"/>
+          <w14:ligatures w14:val="standard"/>
+        </w:rPr>
+        <w:t xml:space="preserve">Agile methodologies are not best suited for every </w:t>
+      </w:r>
+      <w:r>
+        <w:rPr>
+          <w:rFonts w:ascii="Linux Libertine" w:eastAsia="Verdana" w:hAnsi="Linux Libertine"/>
+          <w:sz w:val="18"/>
+          <w:szCs w:val="18"/>
+          <w14:ligatures w14:val="standard"/>
+        </w:rPr>
+        <w:t>project</w:t>
+      </w:r>
+      <w:r>
+        <w:rPr>
+          <w:rFonts w:ascii="Linux Libertine" w:eastAsia="Verdana" w:hAnsi="Linux Libertine"/>
+          <w:sz w:val="18"/>
+          <w:szCs w:val="18"/>
+          <w14:ligatures w14:val="standard"/>
+        </w:rPr>
+        <w:t xml:space="preserve">. Sometimes, the communication between the developer and the stakeholder is difficult, </w:t>
+      </w:r>
+      <w:r>
+        <w:rPr>
+          <w:rFonts w:ascii="Linux Libertine" w:eastAsia="Verdana" w:hAnsi="Linux Libertine"/>
+          <w:sz w:val="18"/>
+          <w:szCs w:val="18"/>
+          <w14:ligatures w14:val="standard"/>
+        </w:rPr>
+        <w:t>when the team does not have knowledgeable developers, agile is not appropriate.</w:t>
+      </w:r>
+    </w:p>
+    <w:p>
+      <w:pPr>
+        <w:autoSpaceDE w:val="0"/>
+        <w:autoSpaceDN w:val="0"/>
+        <w:adjustRightInd w:val="0"/>
+        <w:spacing w:after="0" w:line="240" w:lineRule="auto"/>
+        <w:rPr>
+          <w:rFonts w:ascii="Linux Libertine" w:eastAsia="Verdana" w:hAnsi="Linux Libertine"/>
+          <w:sz w:val="18"/>
+          <w:szCs w:val="18"/>
+          <w14:ligatures w14:val="standard"/>
+        </w:rPr>
+      </w:pPr>
+      <w:r>
+        <w:rPr>
+          <w:rFonts w:ascii="Linux Libertine" w:eastAsia="Verdana" w:hAnsi="Linux Libertine"/>
+          <w:sz w:val="18"/>
+          <w:szCs w:val="18"/>
+          <w14:ligatures w14:val="standard"/>
+        </w:rPr>
+        <w:t xml:space="preserve">Where the development team has many skilled </w:t>
+      </w:r>
+      <w:r>
+        <w:rPr>
+          <w:rFonts w:ascii="Linux Libertine" w:eastAsia="Verdana" w:hAnsi="Linux Libertine"/>
+          <w:sz w:val="18"/>
+          <w:szCs w:val="18"/>
+          <w14:ligatures w14:val="standard"/>
+        </w:rPr>
+        <w:t>people,</w:t>
+      </w:r>
+      <w:r>
+        <w:rPr>
+          <w:rFonts w:ascii="Linux Libertine" w:eastAsia="Verdana" w:hAnsi="Linux Libertine"/>
+          <w:sz w:val="18"/>
+          <w:szCs w:val="18"/>
+          <w14:ligatures w14:val="standard"/>
+        </w:rPr>
+        <w:t xml:space="preserve"> and the deadlines are tight, agile is apt. </w:t>
+      </w:r>
+    </w:p>
+    <w:p>
+      <w:pPr>
+        <w:autoSpaceDE w:val="0"/>
+        <w:autoSpaceDN w:val="0"/>
+        <w:adjustRightInd w:val="0"/>
+        <w:spacing w:after="0" w:line="240" w:lineRule="auto"/>
+        <w:rPr>
+          <w:rFonts w:ascii="Linux Libertine" w:eastAsia="Verdana" w:hAnsi="Linux Libertine"/>
+          <w:sz w:val="18"/>
+          <w:szCs w:val="18"/>
+          <w14:ligatures w14:val="standard"/>
+        </w:rPr>
+      </w:pPr>
+    </w:p>
+    <w:p>
+      <w:pPr>
+        <w:autoSpaceDE w:val="0"/>
+        <w:autoSpaceDN w:val="0"/>
+        <w:adjustRightInd w:val="0"/>
+        <w:spacing w:after="0" w:line="240" w:lineRule="auto"/>
+        <w:rPr>
+          <w:rFonts w:ascii="Linux Libertine" w:eastAsia="Verdana" w:hAnsi="Linux Libertine"/>
+          <w:b/>
+          <w:bCs/>
+          <w:sz w:val="24"/>
+          <w:szCs w:val="24"/>
+          <w14:ligatures w14:val="standard"/>
+        </w:rPr>
+      </w:pPr>
+      <w:r>
+        <w:rPr>
+          <w:rFonts w:ascii="Linux Libertine" w:eastAsia="Verdana" w:hAnsi="Linux Libertine"/>
+          <w:b/>
+          <w:bCs/>
+          <w:sz w:val="24"/>
+          <w:szCs w:val="24"/>
+          <w14:ligatures w14:val="standard"/>
+        </w:rPr>
+        <w:t>References</w:t>
+      </w:r>
+    </w:p>
+    <w:p>
+      <w:pPr>
+        <w:autoSpaceDE w:val="0"/>
+        <w:autoSpaceDN w:val="0"/>
+        <w:adjustRightInd w:val="0"/>
+        <w:spacing w:after="0" w:line="240" w:lineRule="auto"/>
+        <w:rPr>
+          <w:rFonts w:ascii="Linux Libertine" w:eastAsia="Verdana" w:hAnsi="Linux Libertine"/>
+          <w:sz w:val="18"/>
+          <w:szCs w:val="18"/>
+          <w14:ligatures w14:val="standard"/>
+        </w:rPr>
+      </w:pPr>
+    </w:p>
+    <w:p>
+      <w:pPr>
+        <w:autoSpaceDE w:val="0"/>
+        <w:autoSpaceDN w:val="0"/>
+        <w:adjustRightInd w:val="0"/>
+        <w:spacing w:after="0" w:line="240" w:lineRule="auto"/>
+        <w:rPr>
+          <w:rFonts w:ascii="Linux Libertine" w:eastAsia="Verdana" w:hAnsi="Linux Libertine"/>
+          <w:sz w:val="18"/>
+          <w:szCs w:val="18"/>
+          <w14:ligatures w14:val="standard"/>
+        </w:rPr>
+      </w:pPr>
+      <w:r>
+        <w:rPr>
+          <w:rFonts w:ascii="Linux Libertine" w:eastAsia="Verdana" w:hAnsi="Linux Libertine"/>
+          <w:sz w:val="18"/>
+          <w:szCs w:val="18"/>
+          <w14:ligatures w14:val="standard"/>
+        </w:rPr>
+        <w:t xml:space="preserve">[1] </w:t>
+      </w:r>
+      <w:r>
+        <w:rPr>
+          <w:rFonts w:ascii="Linux Libertine" w:eastAsia="Verdana" w:hAnsi="Linux Libertine"/>
+          <w:sz w:val="18"/>
+          <w:szCs w:val="18"/>
+          <w14:ligatures w14:val="standard"/>
+        </w:rPr>
+        <w:tab/>
+        <w:t>"Agile Project Management," [Online]. Available: https://www.atlassian.com/agile/project-management.</w:t>
+      </w:r>
+    </w:p>
+    <w:p>
+      <w:pPr>
+        <w:autoSpaceDE w:val="0"/>
+        <w:autoSpaceDN w:val="0"/>
+        <w:adjustRightInd w:val="0"/>
+        <w:spacing w:after="0" w:line="240" w:lineRule="auto"/>
+        <w:rPr>
+          <w:rFonts w:ascii="Linux Libertine" w:eastAsia="Verdana" w:hAnsi="Linux Libertine"/>
+          <w:sz w:val="18"/>
+          <w:szCs w:val="18"/>
+          <w14:ligatures w14:val="standard"/>
+        </w:rPr>
+      </w:pPr>
+      <w:r>
+        <w:rPr>
+          <w:rFonts w:ascii="Linux Libertine" w:eastAsia="Verdana" w:hAnsi="Linux Libertine"/>
+          <w:sz w:val="18"/>
+          <w:szCs w:val="18"/>
+          <w14:ligatures w14:val="standard"/>
+        </w:rPr>
+        <w:t xml:space="preserve">[2] </w:t>
+      </w:r>
+      <w:r>
+        <w:rPr>
+          <w:rFonts w:ascii="Linux Libertine" w:eastAsia="Verdana" w:hAnsi="Linux Libertine"/>
+          <w:sz w:val="18"/>
+          <w:szCs w:val="18"/>
+          <w14:ligatures w14:val="standard"/>
+        </w:rPr>
+        <w:tab/>
+        <w:t xml:space="preserve">"Agile </w:t>
+      </w:r>
+      <w:proofErr w:type="spellStart"/>
+      <w:r>
+        <w:rPr>
+          <w:rFonts w:ascii="Linux Libertine" w:eastAsia="Verdana" w:hAnsi="Linux Libertine"/>
+          <w:sz w:val="18"/>
+          <w:szCs w:val="18"/>
+          <w14:ligatures w14:val="standard"/>
+        </w:rPr>
+        <w:t>Manefasto</w:t>
+      </w:r>
+      <w:proofErr w:type="spellEnd"/>
+      <w:r>
+        <w:rPr>
+          <w:rFonts w:ascii="Linux Libertine" w:eastAsia="Verdana" w:hAnsi="Linux Libertine"/>
+          <w:sz w:val="18"/>
+          <w:szCs w:val="18"/>
+          <w14:ligatures w14:val="standard"/>
+        </w:rPr>
+        <w:t>," [Online]. Available: https://www.atlassian.com/agile/manifesto.</w:t>
+      </w:r>
+    </w:p>
+    <w:p>
+      <w:pPr>
+        <w:autoSpaceDE w:val="0"/>
+        <w:autoSpaceDN w:val="0"/>
+        <w:adjustRightInd w:val="0"/>
+        <w:spacing w:after="0" w:line="240" w:lineRule="auto"/>
+        <w:rPr>
+          <w:rFonts w:ascii="Linux Libertine" w:eastAsia="Verdana" w:hAnsi="Linux Libertine"/>
+          <w:sz w:val="18"/>
+          <w:szCs w:val="18"/>
+          <w14:ligatures w14:val="standard"/>
+        </w:rPr>
+      </w:pPr>
+      <w:r>
+        <w:rPr>
+          <w:rFonts w:ascii="Linux Libertine" w:eastAsia="Verdana" w:hAnsi="Linux Libertine"/>
+          <w:sz w:val="18"/>
+          <w:szCs w:val="18"/>
+          <w14:ligatures w14:val="standard"/>
+        </w:rPr>
+        <w:t xml:space="preserve">[3] </w:t>
+      </w:r>
+      <w:r>
+        <w:rPr>
+          <w:rFonts w:ascii="Linux Libertine" w:eastAsia="Verdana" w:hAnsi="Linux Libertine"/>
+          <w:sz w:val="18"/>
+          <w:szCs w:val="18"/>
+          <w14:ligatures w14:val="standard"/>
+        </w:rPr>
+        <w:tab/>
+        <w:t>"Collaborations across agile teams," [Online]. Available: https://tech.gsa.gov/guides/Collaboration_Across_Agile_Teams/.</w:t>
+      </w:r>
+    </w:p>
+    <w:p>
+      <w:pPr>
+        <w:autoSpaceDE w:val="0"/>
+        <w:autoSpaceDN w:val="0"/>
+        <w:adjustRightInd w:val="0"/>
+        <w:spacing w:after="0" w:line="240" w:lineRule="auto"/>
+        <w:rPr>
+          <w:rFonts w:ascii="Linux Libertine" w:eastAsia="Verdana" w:hAnsi="Linux Libertine"/>
+          <w:sz w:val="18"/>
+          <w:szCs w:val="18"/>
+          <w14:ligatures w14:val="standard"/>
+        </w:rPr>
+      </w:pPr>
+      <w:r>
+        <w:rPr>
+          <w:rFonts w:ascii="Linux Libertine" w:eastAsia="Verdana" w:hAnsi="Linux Libertine"/>
+          <w:sz w:val="18"/>
+          <w:szCs w:val="18"/>
+          <w14:ligatures w14:val="standard"/>
+        </w:rPr>
+        <w:t xml:space="preserve">[4] </w:t>
+      </w:r>
+      <w:r>
+        <w:rPr>
+          <w:rFonts w:ascii="Linux Libertine" w:eastAsia="Verdana" w:hAnsi="Linux Libertine"/>
+          <w:sz w:val="18"/>
+          <w:szCs w:val="18"/>
+          <w14:ligatures w14:val="standard"/>
+        </w:rPr>
+        <w:tab/>
+        <w:t xml:space="preserve">[Online]. Available: </w:t>
+      </w:r>
+      <w:hyperlink r:id="rId12" w:history="1">
+        <w:r>
+          <w:t>https://hbr.org/2018/05/how-to-make-sure-agile-teams-can-worktogether</w:t>
+        </w:r>
+      </w:hyperlink>
+      <w:r>
+        <w:rPr>
+          <w:rFonts w:ascii="Linux Libertine" w:eastAsia="Verdana" w:hAnsi="Linux Libertine"/>
+          <w:sz w:val="18"/>
+          <w:szCs w:val="18"/>
+          <w14:ligatures w14:val="standard"/>
+        </w:rPr>
+        <w:t>.</w:t>
+      </w:r>
+    </w:p>
+    <w:p>
+      <w:pPr>
+        <w:autoSpaceDE w:val="0"/>
+        <w:autoSpaceDN w:val="0"/>
+        <w:adjustRightInd w:val="0"/>
+        <w:spacing w:after="0" w:line="240" w:lineRule="auto"/>
+        <w:rPr>
+          <w:rFonts w:ascii="Linux Libertine" w:eastAsia="Verdana" w:hAnsi="Linux Libertine"/>
+          <w:sz w:val="18"/>
+          <w:szCs w:val="18"/>
+          <w14:ligatures w14:val="standard"/>
+        </w:rPr>
+      </w:pPr>
+      <w:r>
+        <w:rPr>
+          <w:rFonts w:ascii="Linux Libertine" w:eastAsia="Verdana" w:hAnsi="Linux Libertine"/>
+          <w:sz w:val="18"/>
+          <w:szCs w:val="18"/>
+          <w14:ligatures w14:val="standard"/>
+        </w:rPr>
+        <w:t xml:space="preserve">[5] </w:t>
+      </w:r>
+      <w:hyperlink r:id="rId13" w:history="1">
+        <w:r>
+          <w:rPr>
+            <w:rFonts w:ascii="Linux Libertine" w:eastAsia="Verdana" w:hAnsi="Linux Libertine"/>
+            <w:sz w:val="18"/>
+            <w:szCs w:val="18"/>
+            <w14:ligatures w14:val="standard"/>
+          </w:rPr>
+          <w:t>http://agilemodeling.com/essays/agileArchitecture.htm</w:t>
+        </w:r>
+      </w:hyperlink>
+    </w:p>
+    <w:p>
+      <w:pPr>
+        <w:autoSpaceDE w:val="0"/>
+        <w:autoSpaceDN w:val="0"/>
+        <w:adjustRightInd w:val="0"/>
+        <w:spacing w:after="0" w:line="240" w:lineRule="auto"/>
+        <w:rPr>
+          <w:rFonts w:ascii="Linux Libertine" w:eastAsia="Verdana" w:hAnsi="Linux Libertine"/>
+          <w:sz w:val="18"/>
+          <w:szCs w:val="18"/>
+          <w14:ligatures w14:val="standard"/>
+        </w:rPr>
+      </w:pPr>
+    </w:p>
+    <w:p>
+      <w:pPr>
+        <w:autoSpaceDE w:val="0"/>
+        <w:autoSpaceDN w:val="0"/>
+        <w:adjustRightInd w:val="0"/>
+        <w:spacing w:after="0" w:line="240" w:lineRule="auto"/>
+        <w:rPr>
+          <w:rFonts w:ascii="Linux Libertine" w:eastAsia="Verdana" w:hAnsi="Linux Libertine"/>
+          <w:sz w:val="18"/>
+          <w:szCs w:val="18"/>
+          <w14:ligatures w14:val="standard"/>
+        </w:rPr>
+      </w:pPr>
+    </w:p>
+    <w:p>
+      <w:pPr>
+        <w:autoSpaceDE w:val="0"/>
+        <w:autoSpaceDN w:val="0"/>
+        <w:adjustRightInd w:val="0"/>
+        <w:spacing w:after="0" w:line="240" w:lineRule="auto"/>
+        <w:rPr>
+          <w:rFonts w:ascii="Linux Libertine" w:eastAsia="Verdana" w:hAnsi="Linux Libertine"/>
+          <w:sz w:val="18"/>
+          <w:szCs w:val="18"/>
+          <w14:ligatures w14:val="standard"/>
+        </w:rPr>
+      </w:pPr>
+      <w:r>
+        <w:rPr>
+          <w:rFonts w:ascii="Linux Libertine" w:eastAsia="Verdana" w:hAnsi="Linux Libertine"/>
+          <w:sz w:val="18"/>
+          <w:szCs w:val="18"/>
+          <w14:ligatures w14:val="standard"/>
+        </w:rPr>
+        <w:lastRenderedPageBreak/>
+        <w:t>[</w:t>
+      </w:r>
+      <w:proofErr w:type="gramStart"/>
+      <w:r>
+        <w:rPr>
+          <w:rFonts w:ascii="Linux Libertine" w:eastAsia="Verdana" w:hAnsi="Linux Libertine"/>
+          <w:sz w:val="18"/>
+          <w:szCs w:val="18"/>
+          <w14:ligatures w14:val="standard"/>
+        </w:rPr>
+        <w:t>6]</w:t>
+      </w:r>
+      <w:r>
+        <w:rPr>
+          <w:rFonts w:ascii="Linux Libertine" w:eastAsia="Verdana" w:hAnsi="Linux Libertine"/>
+          <w:sz w:val="18"/>
+          <w:szCs w:val="18"/>
+          <w14:ligatures w14:val="standard"/>
+        </w:rPr>
+        <w:t>https://www.wrike.com/project-management-guide/faq/what-is-agile-methodology-in-project-management/</w:t>
+      </w:r>
+      <w:proofErr w:type="gramEnd"/>
+    </w:p>
+    <w:p>
+      <w:pPr>
+        <w:autoSpaceDE w:val="0"/>
+        <w:autoSpaceDN w:val="0"/>
+        <w:adjustRightInd w:val="0"/>
+        <w:spacing w:after="0" w:line="240" w:lineRule="auto"/>
+        <w:rPr>
+          <w:rFonts w:ascii="Linux Libertine" w:eastAsia="Verdana" w:hAnsi="Linux Libertine"/>
+          <w:sz w:val="18"/>
+          <w:szCs w:val="18"/>
+          <w14:ligatures w14:val="standard"/>
+        </w:rPr>
+      </w:pPr>
+    </w:p>
+    <w:p>
+      <w:pPr>
+        <w:autoSpaceDE w:val="0"/>
+        <w:autoSpaceDN w:val="0"/>
+        <w:adjustRightInd w:val="0"/>
+        <w:spacing w:after="0" w:line="240" w:lineRule="auto"/>
+        <w:rPr>
+          <w:rFonts w:ascii="Linux Libertine" w:eastAsia="Verdana" w:hAnsi="Linux Libertine"/>
+          <w:sz w:val="18"/>
+          <w:szCs w:val="18"/>
+          <w14:ligatures w14:val="standard"/>
+        </w:rPr>
+      </w:pPr>
+      <w:r>
+        <w:rPr>
+          <w:rFonts w:ascii="Linux Libertine" w:eastAsia="Verdana" w:hAnsi="Linux Libertine"/>
+          <w:sz w:val="18"/>
+          <w:szCs w:val="18"/>
+          <w14:ligatures w14:val="standard"/>
+        </w:rPr>
+        <w:t>[</w:t>
+      </w:r>
+      <w:proofErr w:type="gramStart"/>
+      <w:r>
+        <w:rPr>
+          <w:rFonts w:ascii="Linux Libertine" w:eastAsia="Verdana" w:hAnsi="Linux Libertine"/>
+          <w:sz w:val="18"/>
+          <w:szCs w:val="18"/>
+          <w14:ligatures w14:val="standard"/>
+        </w:rPr>
+        <w:t>7]</w:t>
+      </w:r>
+      <w:r>
+        <w:rPr>
+          <w:rFonts w:ascii="Linux Libertine" w:eastAsia="Verdana" w:hAnsi="Linux Libertine"/>
+          <w:sz w:val="18"/>
+          <w:szCs w:val="18"/>
+          <w14:ligatures w14:val="standard"/>
+        </w:rPr>
+        <w:t>http://www.agilemodeling.com/essays/architectureOwner.htm</w:t>
+      </w:r>
+      <w:proofErr w:type="gramEnd"/>
+    </w:p>
+    <w:p>
+      <w:pPr>
+        <w:autoSpaceDE w:val="0"/>
+        <w:autoSpaceDN w:val="0"/>
+        <w:adjustRightInd w:val="0"/>
+        <w:spacing w:after="0" w:line="240" w:lineRule="auto"/>
+        <w:rPr>
+          <w:rFonts w:ascii="Linux Libertine" w:eastAsia="Verdana" w:hAnsi="Linux Libertine"/>
+          <w:sz w:val="18"/>
+          <w:szCs w:val="18"/>
+          <w14:ligatures w14:val="standard"/>
+        </w:rPr>
+      </w:pPr>
+    </w:p>
+    <w:p>
+      <w:pPr>
+        <w:autoSpaceDE w:val="0"/>
+        <w:autoSpaceDN w:val="0"/>
+        <w:adjustRightInd w:val="0"/>
+        <w:spacing w:after="0" w:line="240" w:lineRule="auto"/>
+        <w:rPr>
+          <w:rFonts w:ascii="Linux Libertine" w:eastAsia="Verdana" w:hAnsi="Linux Libertine"/>
+          <w:sz w:val="18"/>
+          <w:szCs w:val="18"/>
+          <w14:ligatures w14:val="standard"/>
+        </w:rPr>
+      </w:pPr>
+      <w:r>
+        <w:rPr>
+          <w:rFonts w:ascii="Linux Libertine" w:eastAsia="Verdana" w:hAnsi="Linux Libertine"/>
+          <w:sz w:val="18"/>
+          <w:szCs w:val="18"/>
+          <w14:ligatures w14:val="standard"/>
+        </w:rPr>
+        <w:t>[</w:t>
+      </w:r>
+      <w:proofErr w:type="gramStart"/>
+      <w:r>
+        <w:rPr>
+          <w:rFonts w:ascii="Linux Libertine" w:eastAsia="Verdana" w:hAnsi="Linux Libertine"/>
+          <w:sz w:val="18"/>
+          <w:szCs w:val="18"/>
+          <w14:ligatures w14:val="standard"/>
+        </w:rPr>
+        <w:t>8]</w:t>
+      </w:r>
+      <w:r>
+        <w:rPr>
+          <w:rFonts w:ascii="Linux Libertine" w:eastAsia="Verdana" w:hAnsi="Linux Libertine"/>
+          <w:sz w:val="18"/>
+          <w:szCs w:val="18"/>
+          <w14:ligatures w14:val="standard"/>
+        </w:rPr>
+        <w:t>https://hackernoon.com/agile-architecture-the-rise-of-messy-inconsistent-and-emergent-architecture-e6801ab25b61</w:t>
+      </w:r>
+      <w:proofErr w:type="gramEnd"/>
+    </w:p>
+    <w:p>
+      <w:pPr>
+        <w:autoSpaceDE w:val="0"/>
+        <w:autoSpaceDN w:val="0"/>
+        <w:adjustRightInd w:val="0"/>
+        <w:spacing w:after="0" w:line="240" w:lineRule="auto"/>
+        <w:rPr>
+          <w:rFonts w:ascii="Linux Libertine" w:eastAsia="Verdana" w:hAnsi="Linux Libertine"/>
+          <w:sz w:val="18"/>
+          <w:szCs w:val="18"/>
+          <w14:ligatures w14:val="standard"/>
+        </w:rPr>
+      </w:pPr>
+    </w:p>
+    <w:p>
+      <w:pPr>
+        <w:autoSpaceDE w:val="0"/>
+        <w:autoSpaceDN w:val="0"/>
+        <w:adjustRightInd w:val="0"/>
+        <w:spacing w:after="0" w:line="240" w:lineRule="auto"/>
+        <w:rPr>
+          <w:rFonts w:ascii="Linux Libertine" w:eastAsia="Verdana" w:hAnsi="Linux Libertine"/>
+          <w:sz w:val="18"/>
+          <w:szCs w:val="18"/>
+          <w14:ligatures w14:val="standard"/>
+        </w:rPr>
+      </w:pPr>
+      <w:r>
+        <w:rPr>
+          <w:rFonts w:ascii="Linux Libertine" w:eastAsia="Verdana" w:hAnsi="Linux Libertine"/>
+          <w:sz w:val="18"/>
+          <w:szCs w:val="18"/>
+          <w14:ligatures w14:val="standard"/>
+        </w:rPr>
+        <w:t>[</w:t>
+      </w:r>
+      <w:proofErr w:type="gramStart"/>
+      <w:r>
+        <w:rPr>
+          <w:rFonts w:ascii="Linux Libertine" w:eastAsia="Verdana" w:hAnsi="Linux Libertine"/>
+          <w:sz w:val="18"/>
+          <w:szCs w:val="18"/>
+          <w14:ligatures w14:val="standard"/>
+        </w:rPr>
+        <w:t>9]</w:t>
+      </w:r>
+      <w:r>
+        <w:rPr>
+          <w:rFonts w:ascii="Linux Libertine" w:eastAsia="Verdana" w:hAnsi="Linux Libertine"/>
+          <w:sz w:val="18"/>
+          <w:szCs w:val="18"/>
+          <w14:ligatures w14:val="standard"/>
+        </w:rPr>
+        <w:t>http://agilemodeling.com/essays/agileArchitecture.htm</w:t>
+      </w:r>
+      <w:proofErr w:type="gramEnd"/>
+    </w:p>
+    <w:p>
+      <w:pPr>
+        <w:autoSpaceDE w:val="0"/>
+        <w:autoSpaceDN w:val="0"/>
+        <w:adjustRightInd w:val="0"/>
+        <w:spacing w:after="0" w:line="240" w:lineRule="auto"/>
+        <w:rPr>
+          <w:rFonts w:ascii="Linux Libertine" w:eastAsia="Verdana" w:hAnsi="Linux Libertine"/>
+          <w:sz w:val="18"/>
+          <w:szCs w:val="18"/>
+          <w14:ligatures w14:val="standard"/>
+        </w:rPr>
+      </w:pPr>
+    </w:p>
+    <w:p>
+      <w:pPr>
+        <w:autoSpaceDE w:val="0"/>
+        <w:autoSpaceDN w:val="0"/>
+        <w:adjustRightInd w:val="0"/>
+        <w:spacing w:after="0" w:line="240" w:lineRule="auto"/>
+        <w:rPr>
+          <w:rFonts w:ascii="Linux Libertine" w:eastAsia="Verdana" w:hAnsi="Linux Libertine"/>
+          <w:sz w:val="18"/>
+          <w:szCs w:val="18"/>
+          <w14:ligatures w14:val="standard"/>
+        </w:rPr>
+      </w:pPr>
+      <w:r>
+        <w:rPr>
+          <w:rFonts w:ascii="Linux Libertine" w:eastAsia="Verdana" w:hAnsi="Linux Libertine"/>
+          <w:sz w:val="18"/>
+          <w:szCs w:val="18"/>
+          <w14:ligatures w14:val="standard"/>
+        </w:rPr>
+        <w:t>[</w:t>
+      </w:r>
+      <w:proofErr w:type="gramStart"/>
+      <w:r>
+        <w:rPr>
+          <w:rFonts w:ascii="Linux Libertine" w:eastAsia="Verdana" w:hAnsi="Linux Libertine"/>
+          <w:sz w:val="18"/>
+          <w:szCs w:val="18"/>
+          <w14:ligatures w14:val="standard"/>
+        </w:rPr>
+        <w:t>10]</w:t>
+      </w:r>
+      <w:r>
+        <w:rPr>
+          <w:rFonts w:ascii="Linux Libertine" w:eastAsia="Verdana" w:hAnsi="Linux Libertine"/>
+          <w:sz w:val="18"/>
+          <w:szCs w:val="18"/>
+          <w14:ligatures w14:val="standard"/>
+        </w:rPr>
+        <w:t>https://www.scaledagileframework.com/agile-architecture/</w:t>
+      </w:r>
+      <w:proofErr w:type="gramEnd"/>
+    </w:p>
+    <w:p>
+      <w:pPr>
+        <w:autoSpaceDE w:val="0"/>
+        <w:autoSpaceDN w:val="0"/>
+        <w:adjustRightInd w:val="0"/>
+        <w:spacing w:after="0" w:line="240" w:lineRule="auto"/>
+        <w:rPr>
+          <w:rFonts w:ascii="Linux Libertine" w:eastAsia="Verdana" w:hAnsi="Linux Libertine"/>
+          <w:sz w:val="18"/>
+          <w:szCs w:val="18"/>
+          <w14:ligatures w14:val="standard"/>
+        </w:rPr>
+      </w:pPr>
+    </w:p>
+    <w:p>
+      <w:pPr>
+        <w:autoSpaceDE w:val="0"/>
+        <w:autoSpaceDN w:val="0"/>
+        <w:adjustRightInd w:val="0"/>
+        <w:spacing w:after="0" w:line="240" w:lineRule="auto"/>
+        <w:rPr>
+          <w:rFonts w:ascii="Linux Libertine" w:eastAsia="Verdana" w:hAnsi="Linux Libertine"/>
+          <w:sz w:val="18"/>
+          <w:szCs w:val="18"/>
+          <w14:ligatures w14:val="standard"/>
+        </w:rPr>
+      </w:pPr>
+    </w:p>
+    <w:p>
+      <w:pPr>
+        <w:autoSpaceDE w:val="0"/>
+        <w:autoSpaceDN w:val="0"/>
+        <w:adjustRightInd w:val="0"/>
+        <w:spacing w:after="0" w:line="240" w:lineRule="auto"/>
+        <w:rPr>
+          <w:rFonts w:ascii="Linux Libertine" w:eastAsia="Verdana" w:hAnsi="Linux Libertine"/>
+          <w:sz w:val="18"/>
+          <w:szCs w:val="18"/>
+          <w14:ligatures w14:val="standard"/>
+        </w:rPr>
+      </w:pPr>
+    </w:p>
+    <w:p>
+      <w:pPr>
+        <w:autoSpaceDE w:val="0"/>
+        <w:autoSpaceDN w:val="0"/>
+        <w:adjustRightInd w:val="0"/>
+        <w:spacing w:after="0" w:line="240" w:lineRule="auto"/>
+        <w:rPr>
+          <w:rFonts w:ascii="Linux Libertine" w:eastAsia="Verdana" w:hAnsi="Linux Libertine"/>
+          <w:sz w:val="18"/>
+          <w:szCs w:val="18"/>
+          <w14:ligatures w14:val="standard"/>
+        </w:rPr>
+      </w:pPr>
+    </w:p>
+    <w:p>
+      <w:pPr>
+        <w:autoSpaceDE w:val="0"/>
+        <w:autoSpaceDN w:val="0"/>
+        <w:adjustRightInd w:val="0"/>
+        <w:spacing w:after="0" w:line="240" w:lineRule="auto"/>
+        <w:rPr>
+          <w:rFonts w:ascii="Linux Libertine" w:eastAsia="Verdana" w:hAnsi="Linux Libertine"/>
+          <w:sz w:val="18"/>
+          <w:szCs w:val="18"/>
+          <w14:ligatures w14:val="standard"/>
+        </w:rPr>
+      </w:pPr>
+    </w:p>
+    <w:p>
+      <w:pPr>
+        <w:autoSpaceDE w:val="0"/>
+        <w:autoSpaceDN w:val="0"/>
+        <w:adjustRightInd w:val="0"/>
+        <w:spacing w:after="0" w:line="240" w:lineRule="auto"/>
+        <w:rPr>
+          <w:rFonts w:ascii="Linux Libertine" w:eastAsia="Verdana" w:hAnsi="Linux Libertine"/>
+          <w:sz w:val="18"/>
+          <w:szCs w:val="18"/>
+          <w14:ligatures w14:val="standard"/>
+        </w:rPr>
+      </w:pPr>
+    </w:p>
+    <w:p>
+      <w:pPr>
+        <w:autoSpaceDE w:val="0"/>
+        <w:autoSpaceDN w:val="0"/>
+        <w:adjustRightInd w:val="0"/>
+        <w:spacing w:after="0" w:line="240" w:lineRule="auto"/>
+        <w:rPr>
+          <w:rFonts w:ascii="Linux Libertine" w:eastAsia="Verdana" w:hAnsi="Linux Libertine"/>
+          <w:sz w:val="18"/>
+          <w:szCs w:val="18"/>
+          <w14:ligatures w14:val="standard"/>
+        </w:rPr>
+      </w:pPr>
+    </w:p>
+    <w:p>
+      <w:pPr>
+        <w:autoSpaceDE w:val="0"/>
+        <w:autoSpaceDN w:val="0"/>
+        <w:adjustRightInd w:val="0"/>
+        <w:spacing w:after="0" w:line="240" w:lineRule="auto"/>
+        <w:rPr>
+          <w:rFonts w:ascii="Linux Libertine" w:eastAsia="Verdana" w:hAnsi="Linux Libertine"/>
+          <w:sz w:val="18"/>
+          <w:szCs w:val="18"/>
+          <w14:ligatures w14:val="standard"/>
+        </w:rPr>
+      </w:pPr>
+    </w:p>
+    <w:p>
+      <w:pPr>
+        <w:autoSpaceDE w:val="0"/>
+        <w:autoSpaceDN w:val="0"/>
+        <w:adjustRightInd w:val="0"/>
+        <w:spacing w:after="0" w:line="240" w:lineRule="auto"/>
+        <w:rPr>
+          <w:rFonts w:ascii="Linux Libertine" w:eastAsia="Verdana" w:hAnsi="Linux Libertine"/>
+          <w:sz w:val="18"/>
+          <w:szCs w:val="18"/>
+          <w14:ligatures w14:val="standard"/>
+        </w:rPr>
+      </w:pPr>
+    </w:p>
+    <w:p>
+      <w:pPr>
+        <w:autoSpaceDE w:val="0"/>
+        <w:autoSpaceDN w:val="0"/>
+        <w:adjustRightInd w:val="0"/>
+        <w:spacing w:after="0" w:line="240" w:lineRule="auto"/>
+        <w:rPr>
+          <w:rFonts w:ascii="Linux Libertine" w:eastAsia="Verdana" w:hAnsi="Linux Libertine"/>
+          <w:sz w:val="18"/>
+          <w:szCs w:val="18"/>
+          <w14:ligatures w14:val="standard"/>
+        </w:rPr>
+      </w:pPr>
+    </w:p>
+    <w:p>
+      <w:pPr>
+        <w:autoSpaceDE w:val="0"/>
+        <w:autoSpaceDN w:val="0"/>
+        <w:adjustRightInd w:val="0"/>
+        <w:spacing w:after="0" w:line="240" w:lineRule="auto"/>
+        <w:rPr>
+          <w:rFonts w:ascii="Linux Libertine" w:eastAsia="Verdana" w:hAnsi="Linux Libertine"/>
+          <w:sz w:val="18"/>
+          <w:szCs w:val="18"/>
+          <w14:ligatures w14:val="standard"/>
+        </w:rPr>
+      </w:pPr>
+    </w:p>
+    <w:p>
+      <w:pPr>
+        <w:autoSpaceDE w:val="0"/>
+        <w:autoSpaceDN w:val="0"/>
+        <w:adjustRightInd w:val="0"/>
+        <w:spacing w:after="0" w:line="240" w:lineRule="auto"/>
+        <w:rPr>
+          <w:rFonts w:ascii="Linux Libertine" w:eastAsia="Verdana" w:hAnsi="Linux Libertine"/>
+          <w:sz w:val="18"/>
+          <w:szCs w:val="18"/>
+          <w14:ligatures w14:val="standard"/>
+        </w:rPr>
+      </w:pPr>
+    </w:p>
+    <w:p>
+      <w:pPr>
+        <w:autoSpaceDE w:val="0"/>
+        <w:autoSpaceDN w:val="0"/>
+        <w:adjustRightInd w:val="0"/>
+        <w:spacing w:after="0" w:line="240" w:lineRule="auto"/>
+        <w:rPr>
+          <w:rFonts w:ascii="Linux Libertine" w:eastAsia="Verdana" w:hAnsi="Linux Libertine"/>
+          <w:sz w:val="18"/>
+          <w:szCs w:val="18"/>
+          <w14:ligatures w14:val="standard"/>
+        </w:rPr>
+      </w:pPr>
+    </w:p>
+    <w:p>
+      <w:pPr>
+        <w:autoSpaceDE w:val="0"/>
+        <w:autoSpaceDN w:val="0"/>
+        <w:adjustRightInd w:val="0"/>
+        <w:spacing w:after="0" w:line="240" w:lineRule="auto"/>
+        <w:rPr>
+          <w:rFonts w:ascii="Linux Libertine" w:eastAsia="Verdana" w:hAnsi="Linux Libertine"/>
+          <w:sz w:val="18"/>
+          <w:szCs w:val="18"/>
+          <w14:ligatures w14:val="standard"/>
+        </w:rPr>
+      </w:pPr>
+    </w:p>
+    <w:p>
+      <w:pPr>
+        <w:autoSpaceDE w:val="0"/>
+        <w:autoSpaceDN w:val="0"/>
+        <w:adjustRightInd w:val="0"/>
+        <w:spacing w:after="0" w:line="240" w:lineRule="auto"/>
+        <w:rPr>
+          <w:rFonts w:ascii="Linux Libertine" w:eastAsia="Verdana" w:hAnsi="Linux Libertine"/>
+          <w:sz w:val="18"/>
+          <w:szCs w:val="18"/>
+          <w14:ligatures w14:val="standard"/>
+        </w:rPr>
+      </w:pPr>
+    </w:p>
+    <w:p>
+      <w:pPr>
+        <w:autoSpaceDE w:val="0"/>
+        <w:autoSpaceDN w:val="0"/>
+        <w:adjustRightInd w:val="0"/>
+        <w:spacing w:after="0" w:line="240" w:lineRule="auto"/>
+        <w:rPr>
+          <w:rFonts w:ascii="Linux Libertine" w:eastAsia="Verdana" w:hAnsi="Linux Libertine"/>
+          <w:sz w:val="18"/>
+          <w:szCs w:val="18"/>
+          <w14:ligatures w14:val="standard"/>
+        </w:rPr>
+      </w:pPr>
+    </w:p>
+    <w:p>
+      <w:pPr>
+        <w:autoSpaceDE w:val="0"/>
+        <w:autoSpaceDN w:val="0"/>
+        <w:adjustRightInd w:val="0"/>
+        <w:spacing w:after="0" w:line="240" w:lineRule="auto"/>
+        <w:rPr>
+          <w:rFonts w:ascii="Linux Libertine" w:eastAsia="Verdana" w:hAnsi="Linux Libertine"/>
+          <w:sz w:val="18"/>
+          <w:szCs w:val="18"/>
+          <w14:ligatures w14:val="standard"/>
+        </w:rPr>
+      </w:pPr>
+    </w:p>
+    <w:p>
+      <w:pPr>
+        <w:autoSpaceDE w:val="0"/>
+        <w:autoSpaceDN w:val="0"/>
+        <w:adjustRightInd w:val="0"/>
+        <w:spacing w:after="0" w:line="240" w:lineRule="auto"/>
+        <w:rPr>
+          <w:rFonts w:ascii="Linux Libertine" w:eastAsia="Verdana" w:hAnsi="Linux Libertine"/>
+          <w:sz w:val="18"/>
+          <w:szCs w:val="18"/>
+          <w14:ligatures w14:val="standard"/>
+        </w:rPr>
+      </w:pPr>
+    </w:p>
+    <w:p>
+      <w:pPr>
+        <w:autoSpaceDE w:val="0"/>
+        <w:autoSpaceDN w:val="0"/>
+        <w:adjustRightInd w:val="0"/>
+        <w:spacing w:after="0" w:line="240" w:lineRule="auto"/>
+        <w:rPr>
+          <w:rFonts w:ascii="Linux Libertine" w:eastAsia="Verdana" w:hAnsi="Linux Libertine"/>
+          <w:sz w:val="18"/>
+          <w:szCs w:val="18"/>
           <w14:ligatures w14:val="standard"/>
         </w:rPr>
       </w:pPr>
@@ -2286,6 +3913,120 @@
     </w:p>
   </w:footnote>
 </w:footnotes>
+</file>
+
+<file path=word/header1.xml><?xml version="1.0" encoding="utf-8"?>
+<w:hdr xmlns:wpc="http://schemas.microsoft.com/office/word/2010/wordprocessingCanvas" xmlns:cx="http://schemas.microsoft.com/office/drawing/2014/chartex" xmlns:cx1="http://schemas.microsoft.com/office/drawing/2015/9/8/chartex" xmlns:cx2="http://schemas.microsoft.com/office/drawing/2015/10/21/chartex" xmlns:cx3="http://schemas.microsoft.com/office/drawing/2016/5/9/chartex" xmlns:cx4="http://schemas.microsoft.com/office/drawing/2016/5/10/chartex" xmlns:cx5="http://schemas.microsoft.com/office/drawing/2016/5/11/chartex" xmlns:cx6="http://schemas.microsoft.com/office/drawing/2016/5/12/chartex" xmlns:cx7="http://schemas.microsoft.com/office/drawing/2016/5/13/chartex" xmlns:cx8="http://schemas.microsoft.com/office/drawing/2016/5/14/chartex" xmlns:mc="http://schemas.openxmlformats.org/markup-compatibility/2006" xmlns:aink="http://schemas.microsoft.com/office/drawing/2016/ink" xmlns:am3d="http://schemas.microsoft.com/office/drawing/2017/model3d" xmlns:o="urn:schemas-microsoft-com:office:office" xmlns:r="http://schemas.openxmlformats.org/officeDocument/2006/relationships" xmlns:m="http://schemas.openxmlformats.org/officeDocument/2006/math" xmlns:v="urn:schemas-microsoft-com:vml" xmlns:wp14="http://schemas.microsoft.com/office/word/2010/wordprocessingDrawing" xmlns:wp="http://schemas.openxmlformats.org/drawingml/2006/wordprocessingDrawing" xmlns:w10="urn:schemas-microsoft-com:office:word" xmlns:w="http://schemas.openxmlformats.org/wordprocessingml/2006/main" xmlns:w14="http://schemas.microsoft.com/office/word/2010/wordml" xmlns:w15="http://schemas.microsoft.com/office/word/2012/wordml" xmlns:w16cid="http://schemas.microsoft.com/office/word/2016/wordml/cid" xmlns:w16se="http://schemas.microsoft.com/office/word/2015/wordml/symex" xmlns:wpg="http://schemas.microsoft.com/office/word/2010/wordprocessingGroup" xmlns:wpi="http://schemas.microsoft.com/office/word/2010/wordprocessingInk" xmlns:wne="http://schemas.microsoft.com/office/word/2006/wordml" xmlns:wps="http://schemas.microsoft.com/office/word/2010/wordprocessingShape" mc:Ignorable="w14 w15 w16se w16cid wp14">
+  <w:p>
+    <w:pPr>
+      <w:pStyle w:val="Header"/>
+    </w:pPr>
+    <w:r>
+      <w:t>Collective Work Across Cross Functional Agile Teams</w:t>
+    </w:r>
+    <w:r>
+      <w:tab/>
+      <w:t xml:space="preserve">Amit Pandey and Mayank Batra </w:t>
+    </w:r>
+  </w:p>
+</w:hdr>
+</file>
+
+<file path=word/numbering.xml><?xml version="1.0" encoding="utf-8"?>
+<w:numbering xmlns:wpc="http://schemas.microsoft.com/office/word/2010/wordprocessingCanvas" xmlns:cx="http://schemas.microsoft.com/office/drawing/2014/chartex" xmlns:cx1="http://schemas.microsoft.com/office/drawing/2015/9/8/chartex" xmlns:cx2="http://schemas.microsoft.com/office/drawing/2015/10/21/chartex" xmlns:cx3="http://schemas.microsoft.com/office/drawing/2016/5/9/chartex" xmlns:cx4="http://schemas.microsoft.com/office/drawing/2016/5/10/chartex" xmlns:cx5="http://schemas.microsoft.com/office/drawing/2016/5/11/chartex" xmlns:cx6="http://schemas.microsoft.com/office/drawing/2016/5/12/chartex" xmlns:cx7="http://schemas.microsoft.com/office/drawing/2016/5/13/chartex" xmlns:cx8="http://schemas.microsoft.com/office/drawing/2016/5/14/chartex" xmlns:mc="http://schemas.openxmlformats.org/markup-compatibility/2006" xmlns:aink="http://schemas.microsoft.com/office/drawing/2016/ink" xmlns:am3d="http://schemas.microsoft.com/office/drawing/2017/model3d" xmlns:o="urn:schemas-microsoft-com:office:office" xmlns:r="http://schemas.openxmlformats.org/officeDocument/2006/relationships" xmlns:m="http://schemas.openxmlformats.org/officeDocument/2006/math" xmlns:v="urn:schemas-microsoft-com:vml" xmlns:wp14="http://schemas.microsoft.com/office/word/2010/wordprocessingDrawing" xmlns:wp="http://schemas.openxmlformats.org/drawingml/2006/wordprocessingDrawing" xmlns:w10="urn:schemas-microsoft-com:office:word" xmlns:w="http://schemas.openxmlformats.org/wordprocessingml/2006/main" xmlns:w14="http://schemas.microsoft.com/office/word/2010/wordml" xmlns:w15="http://schemas.microsoft.com/office/word/2012/wordml" xmlns:w16cid="http://schemas.microsoft.com/office/word/2016/wordml/cid" xmlns:w16se="http://schemas.microsoft.com/office/word/2015/wordml/symex" xmlns:wpg="http://schemas.microsoft.com/office/word/2010/wordprocessingGroup" xmlns:wpi="http://schemas.microsoft.com/office/word/2010/wordprocessingInk" xmlns:wne="http://schemas.microsoft.com/office/word/2006/wordml" xmlns:wps="http://schemas.microsoft.com/office/word/2010/wordprocessingShape" mc:Ignorable="w14 w15 w16se w16cid wp14">
+  <w:abstractNum w:abstractNumId="0" w15:restartNumberingAfterBreak="0">
+    <w:nsid w:val="365C2CF8"/>
+    <w:multiLevelType w:val="hybridMultilevel"/>
+    <w:tmpl w:val="8056EE20"/>
+    <w:lvl w:ilvl="0" w:tplc="0409000F">
+      <w:start w:val="1"/>
+      <w:numFmt w:val="decimal"/>
+      <w:lvlText w:val="%1."/>
+      <w:lvlJc w:val="left"/>
+      <w:pPr>
+        <w:ind w:left="720" w:hanging="360"/>
+      </w:pPr>
+      <w:rPr>
+        <w:rFonts w:hint="default"/>
+      </w:rPr>
+    </w:lvl>
+    <w:lvl w:ilvl="1" w:tplc="04090019" w:tentative="1">
+      <w:start w:val="1"/>
+      <w:numFmt w:val="lowerLetter"/>
+      <w:lvlText w:val="%2."/>
+      <w:lvlJc w:val="left"/>
+      <w:pPr>
+        <w:ind w:left="1440" w:hanging="360"/>
+      </w:pPr>
+    </w:lvl>
+    <w:lvl w:ilvl="2" w:tplc="0409001B" w:tentative="1">
+      <w:start w:val="1"/>
+      <w:numFmt w:val="lowerRoman"/>
+      <w:lvlText w:val="%3."/>
+      <w:lvlJc w:val="right"/>
+      <w:pPr>
+        <w:ind w:left="2160" w:hanging="180"/>
+      </w:pPr>
+    </w:lvl>
+    <w:lvl w:ilvl="3" w:tplc="0409000F" w:tentative="1">
+      <w:start w:val="1"/>
+      <w:numFmt w:val="decimal"/>
+      <w:lvlText w:val="%4."/>
+      <w:lvlJc w:val="left"/>
+      <w:pPr>
+        <w:ind w:left="2880" w:hanging="360"/>
+      </w:pPr>
+    </w:lvl>
+    <w:lvl w:ilvl="4" w:tplc="04090019" w:tentative="1">
+      <w:start w:val="1"/>
+      <w:numFmt w:val="lowerLetter"/>
+      <w:lvlText w:val="%5."/>
+      <w:lvlJc w:val="left"/>
+      <w:pPr>
+        <w:ind w:left="3600" w:hanging="360"/>
+      </w:pPr>
+    </w:lvl>
+    <w:lvl w:ilvl="5" w:tplc="0409001B" w:tentative="1">
+      <w:start w:val="1"/>
+      <w:numFmt w:val="lowerRoman"/>
+      <w:lvlText w:val="%6."/>
+      <w:lvlJc w:val="right"/>
+      <w:pPr>
+        <w:ind w:left="4320" w:hanging="180"/>
+      </w:pPr>
+    </w:lvl>
+    <w:lvl w:ilvl="6" w:tplc="0409000F" w:tentative="1">
+      <w:start w:val="1"/>
+      <w:numFmt w:val="decimal"/>
+      <w:lvlText w:val="%7."/>
+      <w:lvlJc w:val="left"/>
+      <w:pPr>
+        <w:ind w:left="5040" w:hanging="360"/>
+      </w:pPr>
+    </w:lvl>
+    <w:lvl w:ilvl="7" w:tplc="04090019" w:tentative="1">
+      <w:start w:val="1"/>
+      <w:numFmt w:val="lowerLetter"/>
+      <w:lvlText w:val="%8."/>
+      <w:lvlJc w:val="left"/>
+      <w:pPr>
+        <w:ind w:left="5760" w:hanging="360"/>
+      </w:pPr>
+    </w:lvl>
+    <w:lvl w:ilvl="8" w:tplc="0409001B" w:tentative="1">
+      <w:start w:val="1"/>
+      <w:numFmt w:val="lowerRoman"/>
+      <w:lvlText w:val="%9."/>
+      <w:lvlJc w:val="right"/>
+      <w:pPr>
+        <w:ind w:left="6480" w:hanging="180"/>
+      </w:pPr>
+    </w:lvl>
+  </w:abstractNum>
+  <w:num w:numId="1">
+    <w:abstractNumId w:val="0"/>
+  </w:num>
+</w:numbering>
 </file>
 
 <file path=word/styles.xml><?xml version="1.0" encoding="utf-8"?>
@@ -2687,6 +4428,27 @@
     <w:name w:val="Normal"/>
     <w:qFormat/>
   </w:style>
+  <w:style w:type="paragraph" w:styleId="Heading1">
+    <w:name w:val="heading 1"/>
+    <w:basedOn w:val="Normal"/>
+    <w:next w:val="Normal"/>
+    <w:link w:val="Heading1Char"/>
+    <w:uiPriority w:val="9"/>
+    <w:qFormat/>
+    <w:rsid w:val="008B68B5"/>
+    <w:pPr>
+      <w:keepNext/>
+      <w:keepLines/>
+      <w:spacing w:before="240" w:after="0"/>
+      <w:outlineLvl w:val="0"/>
+    </w:pPr>
+    <w:rPr>
+      <w:rFonts w:asciiTheme="majorHAnsi" w:eastAsiaTheme="majorEastAsia" w:hAnsiTheme="majorHAnsi" w:cstheme="majorBidi"/>
+      <w:color w:val="2F5496" w:themeColor="accent1" w:themeShade="BF"/>
+      <w:sz w:val="32"/>
+      <w:szCs w:val="32"/>
+    </w:rPr>
+  </w:style>
   <w:style w:type="character" w:default="1" w:styleId="DefaultParagraphFont">
     <w:name w:val="Default Paragraph Font"/>
     <w:uiPriority w:val="1"/>
@@ -2855,10 +4617,9 @@
     <w:name w:val="Head1"/>
     <w:autoRedefine/>
     <w:qFormat/>
-    <w:rsid w:val="00AD4142"/>
+    <w:rsid w:val="00127ACF"/>
     <w:pPr>
-      <w:spacing w:before="220" w:after="80" w:line="240" w:lineRule="auto"/>
-      <w:ind w:left="280" w:hanging="280"/>
+      <w:spacing w:after="100" w:afterAutospacing="1" w:line="240" w:lineRule="auto"/>
     </w:pPr>
     <w:rPr>
       <w:rFonts w:ascii="Linux Libertine" w:eastAsia="Times New Roman" w:hAnsi="Linux Libertine" w:cs="Linux Libertine"/>
@@ -2877,6 +4638,82 @@
       <w:b w:val="0"/>
       <w:color w:val="auto"/>
     </w:rPr>
+  </w:style>
+  <w:style w:type="paragraph" w:styleId="ListParagraph">
+    <w:name w:val="List Paragraph"/>
+    <w:basedOn w:val="Normal"/>
+    <w:uiPriority w:val="34"/>
+    <w:qFormat/>
+    <w:rsid w:val="00FE5FB0"/>
+    <w:pPr>
+      <w:ind w:left="720"/>
+      <w:contextualSpacing/>
+    </w:pPr>
+  </w:style>
+  <w:style w:type="character" w:customStyle="1" w:styleId="Heading1Char">
+    <w:name w:val="Heading 1 Char"/>
+    <w:basedOn w:val="DefaultParagraphFont"/>
+    <w:link w:val="Heading1"/>
+    <w:uiPriority w:val="9"/>
+    <w:rsid w:val="008B68B5"/>
+    <w:rPr>
+      <w:rFonts w:asciiTheme="majorHAnsi" w:eastAsiaTheme="majorEastAsia" w:hAnsiTheme="majorHAnsi" w:cstheme="majorBidi"/>
+      <w:color w:val="2F5496" w:themeColor="accent1" w:themeShade="BF"/>
+      <w:sz w:val="32"/>
+      <w:szCs w:val="32"/>
+    </w:rPr>
+  </w:style>
+  <w:style w:type="paragraph" w:styleId="Bibliography">
+    <w:name w:val="Bibliography"/>
+    <w:basedOn w:val="Normal"/>
+    <w:next w:val="Normal"/>
+    <w:uiPriority w:val="37"/>
+    <w:unhideWhenUsed/>
+    <w:rsid w:val="008B68B5"/>
+  </w:style>
+  <w:style w:type="paragraph" w:styleId="Header">
+    <w:name w:val="header"/>
+    <w:basedOn w:val="Normal"/>
+    <w:link w:val="HeaderChar"/>
+    <w:uiPriority w:val="99"/>
+    <w:unhideWhenUsed/>
+    <w:rsid w:val="00E22A1F"/>
+    <w:pPr>
+      <w:tabs>
+        <w:tab w:val="center" w:pos="4680"/>
+        <w:tab w:val="right" w:pos="9360"/>
+      </w:tabs>
+      <w:spacing w:after="0" w:line="240" w:lineRule="auto"/>
+    </w:pPr>
+  </w:style>
+  <w:style w:type="character" w:customStyle="1" w:styleId="HeaderChar">
+    <w:name w:val="Header Char"/>
+    <w:basedOn w:val="DefaultParagraphFont"/>
+    <w:link w:val="Header"/>
+    <w:uiPriority w:val="99"/>
+    <w:rsid w:val="00E22A1F"/>
+  </w:style>
+  <w:style w:type="paragraph" w:styleId="Footer">
+    <w:name w:val="footer"/>
+    <w:basedOn w:val="Normal"/>
+    <w:link w:val="FooterChar"/>
+    <w:uiPriority w:val="99"/>
+    <w:unhideWhenUsed/>
+    <w:rsid w:val="00E22A1F"/>
+    <w:pPr>
+      <w:tabs>
+        <w:tab w:val="center" w:pos="4680"/>
+        <w:tab w:val="right" w:pos="9360"/>
+      </w:tabs>
+      <w:spacing w:after="0" w:line="240" w:lineRule="auto"/>
+    </w:pPr>
+  </w:style>
+  <w:style w:type="character" w:customStyle="1" w:styleId="FooterChar">
+    <w:name w:val="Footer Char"/>
+    <w:basedOn w:val="DefaultParagraphFont"/>
+    <w:link w:val="Footer"/>
+    <w:uiPriority w:val="99"/>
+    <w:rsid w:val="00E22A1F"/>
   </w:style>
 </w:styles>
 </file>
@@ -3177,7 +5014,7 @@
 </file>
 
 <file path=customXml/item1.xml><?xml version="1.0" encoding="utf-8"?>
-<b:Sources xmlns:b="http://schemas.openxmlformats.org/officeDocument/2006/bibliography" xmlns="http://schemas.openxmlformats.org/officeDocument/2006/bibliography" SelectedStyle="/APASixthEditionOfficeOnline.xsl" StyleName="APA" Version="6">
+<b:Sources xmlns:b="http://schemas.openxmlformats.org/officeDocument/2006/bibliography" xmlns="http://schemas.openxmlformats.org/officeDocument/2006/bibliography" SelectedStyle="\IEEE2006OfficeOnline.xsl" StyleName="IEEE" Version="2006">
   <b:Source>
     <b:Tag>Agi</b:Tag>
     <b:SourceType>InternetSite</b:SourceType>
@@ -3213,7 +5050,7 @@
 </file>
 
 <file path=customXml/itemProps1.xml><?xml version="1.0" encoding="utf-8"?>
-<ds:datastoreItem xmlns:ds="http://schemas.openxmlformats.org/officeDocument/2006/customXml" ds:itemID="{401388C8-62C5-0840-9937-3638F473B40D}">
+<ds:datastoreItem xmlns:ds="http://schemas.openxmlformats.org/officeDocument/2006/customXml" ds:itemID="{29DD1585-D92F-490B-A9A5-70A257E419C1}">
   <ds:schemaRefs>
     <ds:schemaRef ds:uri="http://schemas.openxmlformats.org/officeDocument/2006/bibliography"/>
   </ds:schemaRefs>

</xml_diff>